<commit_message>
Versie 2 + opruimen
Versie 2 met nieuwe layout + paar kleine veranderingen.
Losse bestanden in een mapje gedaan.
</commit_message>
<xml_diff>
--- a/Opdracht 1/MIN03SOe - versie 1.docx
+++ b/Opdracht 1/MIN03SOe - versie 1.docx
@@ -1,6 +1,6 @@
 
 <file path=word/document.xml><?xml version="1.0" encoding="utf-8"?>
-<w:document xmlns:ve="http://schemas.openxmlformats.org/markup-compatibility/2006" xmlns:o="urn:schemas-microsoft-com:office:office" xmlns:r="http://schemas.openxmlformats.org/officeDocument/2006/relationships" xmlns:m="http://schemas.openxmlformats.org/officeDocument/2006/math" xmlns:v="urn:schemas-microsoft-com:vml" xmlns:wp="http://schemas.openxmlformats.org/drawingml/2006/wordprocessingDrawing" xmlns:w10="urn:schemas-microsoft-com:office:word" xmlns:w="http://schemas.openxmlformats.org/wordprocessingml/2006/main" xmlns:wne="http://schemas.microsoft.com/office/word/2006/wordml">
+<w:document xmlns:wpc="http://schemas.microsoft.com/office/word/2010/wordprocessingCanvas" xmlns:mc="http://schemas.openxmlformats.org/markup-compatibility/2006" xmlns:o="urn:schemas-microsoft-com:office:office" xmlns:r="http://schemas.openxmlformats.org/officeDocument/2006/relationships" xmlns:m="http://schemas.openxmlformats.org/officeDocument/2006/math" xmlns:v="urn:schemas-microsoft-com:vml" xmlns:wp14="http://schemas.microsoft.com/office/word/2010/wordprocessingDrawing" xmlns:wp="http://schemas.openxmlformats.org/drawingml/2006/wordprocessingDrawing" xmlns:w10="urn:schemas-microsoft-com:office:word" xmlns:w="http://schemas.openxmlformats.org/wordprocessingml/2006/main" xmlns:w14="http://schemas.microsoft.com/office/word/2010/wordml" xmlns:w15="http://schemas.microsoft.com/office/word/2012/wordml" xmlns:wpg="http://schemas.microsoft.com/office/word/2010/wordprocessingGroup" xmlns:wpi="http://schemas.microsoft.com/office/word/2010/wordprocessingInk" xmlns:wne="http://schemas.microsoft.com/office/word/2006/wordml" xmlns:wps="http://schemas.microsoft.com/office/word/2010/wordprocessingShape" mc:Ignorable="w14 w15 wp14">
   <w:body>
     <w:p>
       <w:pPr>
@@ -15,23 +15,7 @@
           <w:sz w:val="32"/>
           <w:szCs w:val="32"/>
         </w:rPr>
-        <w:t>Ontwerp ‘</w:t>
-      </w:r>
-      <w:proofErr w:type="spellStart"/>
-      <w:r>
-        <w:rPr>
-          <w:sz w:val="32"/>
-          <w:szCs w:val="32"/>
-        </w:rPr>
-        <w:t>Wordfeud</w:t>
-      </w:r>
-      <w:proofErr w:type="spellEnd"/>
-      <w:r>
-        <w:rPr>
-          <w:sz w:val="32"/>
-          <w:szCs w:val="32"/>
-        </w:rPr>
-        <w:t>’</w:t>
+        <w:t>Ontwerp ‘Wordfeud’</w:t>
       </w:r>
     </w:p>
     <w:p>
@@ -374,156 +358,244 @@
         <w:spacing w:after="0"/>
         <w:rPr>
           <w:b/>
-        </w:rPr>
-      </w:pPr>
-      <w:proofErr w:type="spellStart"/>
+          <w:lang w:val="en-US"/>
+        </w:rPr>
+      </w:pPr>
       <w:r>
         <w:rPr>
           <w:b/>
-        </w:rPr>
-        <w:t>Use</w:t>
-      </w:r>
-      <w:proofErr w:type="spellEnd"/>
+          <w:lang w:val="en-US"/>
+        </w:rPr>
+        <w:t>Use Case diagram</w:t>
+      </w:r>
       <w:r>
         <w:rPr>
           <w:b/>
-        </w:rPr>
-        <w:t xml:space="preserve"> Case diagram</w:t>
+          <w:lang w:val="en-US"/>
+        </w:rPr>
+        <w:tab/>
       </w:r>
       <w:r>
         <w:rPr>
           <w:b/>
+          <w:lang w:val="en-US"/>
         </w:rPr>
         <w:tab/>
       </w:r>
       <w:r>
         <w:rPr>
           <w:b/>
+          <w:lang w:val="en-US"/>
         </w:rPr>
         <w:tab/>
       </w:r>
       <w:r>
         <w:rPr>
           <w:b/>
+          <w:lang w:val="en-US"/>
         </w:rPr>
         <w:tab/>
       </w:r>
       <w:r>
         <w:rPr>
           <w:b/>
+          <w:lang w:val="en-US"/>
         </w:rPr>
         <w:tab/>
       </w:r>
       <w:r>
         <w:rPr>
           <w:b/>
+          <w:lang w:val="en-US"/>
         </w:rPr>
         <w:tab/>
       </w:r>
       <w:r>
         <w:rPr>
           <w:b/>
+          <w:lang w:val="en-US"/>
         </w:rPr>
         <w:tab/>
       </w:r>
       <w:r>
         <w:rPr>
           <w:b/>
+          <w:lang w:val="en-US"/>
         </w:rPr>
         <w:tab/>
       </w:r>
       <w:r>
         <w:rPr>
           <w:b/>
+          <w:lang w:val="en-US"/>
         </w:rPr>
         <w:tab/>
       </w:r>
       <w:r>
         <w:rPr>
           <w:b/>
-        </w:rPr>
-        <w:tab/>
-      </w:r>
-      <w:r>
+          <w:lang w:val="en-US"/>
+        </w:rPr>
+        <w:tab/>
+        <w:t>4</w:t>
+      </w:r>
+    </w:p>
+    <w:p>
+      <w:pPr>
+        <w:spacing w:after="0"/>
         <w:rPr>
           <w:b/>
-        </w:rPr>
-        <w:tab/>
-        <w:t>4</w:t>
+          <w:lang w:val="en-US"/>
+        </w:rPr>
+      </w:pPr>
+      <w:r>
+        <w:rPr>
+          <w:b/>
+          <w:lang w:val="en-US"/>
+        </w:rPr>
+        <w:t>Use Case beschrijvingen</w:t>
+      </w:r>
+      <w:r>
+        <w:rPr>
+          <w:b/>
+          <w:lang w:val="en-US"/>
+        </w:rPr>
+        <w:tab/>
+      </w:r>
+      <w:r>
+        <w:rPr>
+          <w:b/>
+          <w:lang w:val="en-US"/>
+        </w:rPr>
+        <w:tab/>
+      </w:r>
+      <w:r>
+        <w:rPr>
+          <w:b/>
+          <w:lang w:val="en-US"/>
+        </w:rPr>
+        <w:tab/>
+      </w:r>
+      <w:r>
+        <w:rPr>
+          <w:b/>
+          <w:lang w:val="en-US"/>
+        </w:rPr>
+        <w:tab/>
+      </w:r>
+      <w:r>
+        <w:rPr>
+          <w:b/>
+          <w:lang w:val="en-US"/>
+        </w:rPr>
+        <w:tab/>
+      </w:r>
+      <w:r>
+        <w:rPr>
+          <w:b/>
+          <w:lang w:val="en-US"/>
+        </w:rPr>
+        <w:tab/>
+      </w:r>
+      <w:r>
+        <w:rPr>
+          <w:b/>
+          <w:lang w:val="en-US"/>
+        </w:rPr>
+        <w:tab/>
+      </w:r>
+      <w:r>
+        <w:rPr>
+          <w:b/>
+          <w:lang w:val="en-US"/>
+        </w:rPr>
+        <w:tab/>
+      </w:r>
+      <w:r>
+        <w:rPr>
+          <w:b/>
+          <w:lang w:val="en-US"/>
+        </w:rPr>
+        <w:tab/>
+        <w:t>5</w:t>
       </w:r>
     </w:p>
     <w:p>
       <w:pPr>
         <w:spacing w:after="0"/>
         <w:rPr>
-          <w:b/>
-        </w:rPr>
-      </w:pPr>
-      <w:proofErr w:type="spellStart"/>
-      <w:r>
-        <w:rPr>
-          <w:b/>
-        </w:rPr>
-        <w:t>Use</w:t>
-      </w:r>
-      <w:proofErr w:type="spellEnd"/>
-      <w:r>
-        <w:rPr>
-          <w:b/>
-        </w:rPr>
-        <w:t xml:space="preserve"> Case beschrijvingen</w:t>
-      </w:r>
-      <w:r>
-        <w:rPr>
-          <w:b/>
-        </w:rPr>
-        <w:tab/>
-      </w:r>
-      <w:r>
-        <w:rPr>
-          <w:b/>
-        </w:rPr>
-        <w:tab/>
-      </w:r>
-      <w:r>
-        <w:rPr>
-          <w:b/>
-        </w:rPr>
-        <w:tab/>
-      </w:r>
-      <w:r>
-        <w:rPr>
-          <w:b/>
-        </w:rPr>
-        <w:tab/>
-      </w:r>
-      <w:r>
-        <w:rPr>
-          <w:b/>
-        </w:rPr>
-        <w:tab/>
-      </w:r>
-      <w:r>
-        <w:rPr>
-          <w:b/>
-        </w:rPr>
-        <w:tab/>
-      </w:r>
-      <w:r>
-        <w:rPr>
-          <w:b/>
-        </w:rPr>
-        <w:tab/>
-      </w:r>
-      <w:r>
-        <w:rPr>
-          <w:b/>
-        </w:rPr>
-        <w:tab/>
-      </w:r>
-      <w:r>
-        <w:rPr>
-          <w:b/>
+          <w:lang w:val="en-US"/>
+        </w:rPr>
+      </w:pPr>
+      <w:r>
+        <w:rPr>
+          <w:lang w:val="en-US"/>
+        </w:rPr>
+        <w:tab/>
+      </w:r>
+      <w:r>
+        <w:rPr>
+          <w:lang w:val="en-US"/>
+        </w:rPr>
+        <w:t>Place word</w:t>
+      </w:r>
+      <w:r>
+        <w:rPr>
+          <w:lang w:val="en-US"/>
+        </w:rPr>
+        <w:tab/>
+      </w:r>
+      <w:r>
+        <w:rPr>
+          <w:lang w:val="en-US"/>
+        </w:rPr>
+        <w:tab/>
+      </w:r>
+      <w:r>
+        <w:rPr>
+          <w:lang w:val="en-US"/>
+        </w:rPr>
+        <w:tab/>
+      </w:r>
+      <w:r>
+        <w:rPr>
+          <w:lang w:val="en-US"/>
+        </w:rPr>
+        <w:tab/>
+      </w:r>
+      <w:r>
+        <w:rPr>
+          <w:lang w:val="en-US"/>
+        </w:rPr>
+        <w:tab/>
+      </w:r>
+      <w:r>
+        <w:rPr>
+          <w:lang w:val="en-US"/>
+        </w:rPr>
+        <w:tab/>
+      </w:r>
+      <w:r>
+        <w:rPr>
+          <w:lang w:val="en-US"/>
+        </w:rPr>
+        <w:tab/>
+      </w:r>
+      <w:r>
+        <w:rPr>
+          <w:lang w:val="en-US"/>
+        </w:rPr>
+        <w:tab/>
+      </w:r>
+      <w:r>
+        <w:rPr>
+          <w:lang w:val="en-US"/>
+        </w:rPr>
+        <w:tab/>
+      </w:r>
+      <w:r>
+        <w:rPr>
+          <w:lang w:val="en-US"/>
         </w:rPr>
         <w:tab/>
         <w:t>5</w:t>
@@ -537,13 +609,11 @@
         </w:rPr>
       </w:pPr>
       <w:r>
-        <w:tab/>
-      </w:r>
-      <w:r>
-        <w:rPr>
-          <w:lang w:val="en-US"/>
-        </w:rPr>
-        <w:t>Place word</w:t>
+        <w:rPr>
+          <w:lang w:val="en-US"/>
+        </w:rPr>
+        <w:tab/>
+        <w:t>Commit word</w:t>
       </w:r>
       <w:r>
         <w:rPr>
@@ -619,7 +689,13 @@
           <w:lang w:val="en-US"/>
         </w:rPr>
         <w:tab/>
-        <w:t>Commit word</w:t>
+      </w:r>
+      <w:bookmarkStart w:id="0" w:name="_GoBack"/>
+      <w:r>
+        <w:rPr>
+          <w:lang w:val="en-US"/>
+        </w:rPr>
+        <w:t>Swap letters</w:t>
       </w:r>
       <w:r>
         <w:rPr>
@@ -683,6 +759,7 @@
         <w:t>5</w:t>
       </w:r>
     </w:p>
+    <w:bookmarkEnd w:id="0"/>
     <w:p>
       <w:pPr>
         <w:spacing w:after="0"/>
@@ -695,68 +772,73 @@
           <w:lang w:val="en-US"/>
         </w:rPr>
         <w:tab/>
-        <w:t>Swap letters</w:t>
-      </w:r>
-      <w:r>
-        <w:rPr>
-          <w:lang w:val="en-US"/>
-        </w:rPr>
-        <w:tab/>
-      </w:r>
-      <w:r>
-        <w:rPr>
-          <w:lang w:val="en-US"/>
-        </w:rPr>
-        <w:tab/>
-      </w:r>
-      <w:r>
-        <w:rPr>
-          <w:lang w:val="en-US"/>
-        </w:rPr>
-        <w:tab/>
-      </w:r>
-      <w:r>
-        <w:rPr>
-          <w:lang w:val="en-US"/>
-        </w:rPr>
-        <w:tab/>
-      </w:r>
-      <w:r>
-        <w:rPr>
-          <w:lang w:val="en-US"/>
-        </w:rPr>
-        <w:tab/>
-      </w:r>
-      <w:r>
-        <w:rPr>
-          <w:lang w:val="en-US"/>
-        </w:rPr>
-        <w:tab/>
-      </w:r>
-      <w:r>
-        <w:rPr>
-          <w:lang w:val="en-US"/>
-        </w:rPr>
-        <w:tab/>
-      </w:r>
-      <w:r>
-        <w:rPr>
-          <w:lang w:val="en-US"/>
-        </w:rPr>
-        <w:tab/>
-      </w:r>
-      <w:r>
-        <w:rPr>
-          <w:lang w:val="en-US"/>
-        </w:rPr>
-        <w:tab/>
-      </w:r>
-      <w:r>
-        <w:rPr>
-          <w:lang w:val="en-US"/>
-        </w:rPr>
-        <w:tab/>
-        <w:t>5</w:t>
+        <w:t>Quit game</w:t>
+      </w:r>
+      <w:r>
+        <w:rPr>
+          <w:lang w:val="en-US"/>
+        </w:rPr>
+        <w:tab/>
+      </w:r>
+      <w:r>
+        <w:rPr>
+          <w:lang w:val="en-US"/>
+        </w:rPr>
+        <w:tab/>
+      </w:r>
+      <w:r>
+        <w:rPr>
+          <w:lang w:val="en-US"/>
+        </w:rPr>
+        <w:tab/>
+      </w:r>
+      <w:r>
+        <w:rPr>
+          <w:lang w:val="en-US"/>
+        </w:rPr>
+        <w:tab/>
+      </w:r>
+      <w:r>
+        <w:rPr>
+          <w:lang w:val="en-US"/>
+        </w:rPr>
+        <w:tab/>
+      </w:r>
+      <w:r>
+        <w:rPr>
+          <w:lang w:val="en-US"/>
+        </w:rPr>
+        <w:tab/>
+      </w:r>
+      <w:r>
+        <w:rPr>
+          <w:lang w:val="en-US"/>
+        </w:rPr>
+        <w:tab/>
+      </w:r>
+      <w:r>
+        <w:rPr>
+          <w:lang w:val="en-US"/>
+        </w:rPr>
+        <w:tab/>
+      </w:r>
+      <w:r>
+        <w:rPr>
+          <w:lang w:val="en-US"/>
+        </w:rPr>
+        <w:tab/>
+      </w:r>
+      <w:r>
+        <w:rPr>
+          <w:lang w:val="en-US"/>
+        </w:rPr>
+        <w:tab/>
+      </w:r>
+      <w:r>
+        <w:rPr>
+          <w:lang w:val="en-US"/>
+        </w:rPr>
+        <w:t>6</w:t>
       </w:r>
     </w:p>
     <w:p>
@@ -771,7 +853,7 @@
           <w:lang w:val="en-US"/>
         </w:rPr>
         <w:tab/>
-        <w:t>Quit game</w:t>
+        <w:t>Skip turn</w:t>
       </w:r>
       <w:r>
         <w:rPr>
@@ -852,7 +934,7 @@
           <w:lang w:val="en-US"/>
         </w:rPr>
         <w:tab/>
-        <w:t>Skip turn</w:t>
+        <w:t>Examine board</w:t>
       </w:r>
       <w:r>
         <w:rPr>
@@ -933,73 +1015,67 @@
           <w:lang w:val="en-US"/>
         </w:rPr>
         <w:tab/>
-        <w:t>Examine board</w:t>
-      </w:r>
-      <w:r>
-        <w:rPr>
-          <w:lang w:val="en-US"/>
-        </w:rPr>
-        <w:tab/>
-      </w:r>
-      <w:r>
-        <w:rPr>
-          <w:lang w:val="en-US"/>
-        </w:rPr>
-        <w:tab/>
-      </w:r>
-      <w:r>
-        <w:rPr>
-          <w:lang w:val="en-US"/>
-        </w:rPr>
-        <w:tab/>
-      </w:r>
-      <w:r>
-        <w:rPr>
-          <w:lang w:val="en-US"/>
-        </w:rPr>
-        <w:tab/>
-      </w:r>
-      <w:r>
-        <w:rPr>
-          <w:lang w:val="en-US"/>
-        </w:rPr>
-        <w:tab/>
-      </w:r>
-      <w:r>
-        <w:rPr>
-          <w:lang w:val="en-US"/>
-        </w:rPr>
-        <w:tab/>
-      </w:r>
-      <w:r>
-        <w:rPr>
-          <w:lang w:val="en-US"/>
-        </w:rPr>
-        <w:tab/>
-      </w:r>
-      <w:r>
-        <w:rPr>
-          <w:lang w:val="en-US"/>
-        </w:rPr>
-        <w:tab/>
-      </w:r>
-      <w:r>
-        <w:rPr>
-          <w:lang w:val="en-US"/>
-        </w:rPr>
-        <w:tab/>
-      </w:r>
-      <w:r>
-        <w:rPr>
-          <w:lang w:val="en-US"/>
-        </w:rPr>
-        <w:tab/>
-      </w:r>
-      <w:r>
-        <w:rPr>
-          <w:lang w:val="en-US"/>
-        </w:rPr>
-        <w:t>6</w:t>
+        <w:t>Start new competition</w:t>
+      </w:r>
+      <w:r>
+        <w:rPr>
+          <w:lang w:val="en-US"/>
+        </w:rPr>
+        <w:tab/>
+      </w:r>
+      <w:r>
+        <w:rPr>
+          <w:lang w:val="en-US"/>
+        </w:rPr>
+        <w:tab/>
+      </w:r>
+      <w:r>
+        <w:rPr>
+          <w:lang w:val="en-US"/>
+        </w:rPr>
+        <w:tab/>
+      </w:r>
+      <w:r>
+        <w:rPr>
+          <w:lang w:val="en-US"/>
+        </w:rPr>
+        <w:tab/>
+      </w:r>
+      <w:r>
+        <w:rPr>
+          <w:lang w:val="en-US"/>
+        </w:rPr>
+        <w:tab/>
+      </w:r>
+      <w:r>
+        <w:rPr>
+          <w:lang w:val="en-US"/>
+        </w:rPr>
+        <w:tab/>
+      </w:r>
+      <w:r>
+        <w:rPr>
+          <w:lang w:val="en-US"/>
+        </w:rPr>
+        <w:tab/>
+      </w:r>
+      <w:r>
+        <w:rPr>
+          <w:lang w:val="en-US"/>
+        </w:rPr>
+        <w:tab/>
+      </w:r>
+      <w:r>
+        <w:rPr>
+          <w:lang w:val="en-US"/>
+        </w:rPr>
+        <w:tab/>
+      </w:r>
+      <w:r>
+        <w:rPr>
+          <w:lang w:val="en-US"/>
+        </w:rPr>
+        <w:t>7</w:t>
       </w:r>
     </w:p>
     <w:p>
@@ -1014,66 +1090,61 @@
           <w:lang w:val="en-US"/>
         </w:rPr>
         <w:tab/>
-        <w:t>Start new competition</w:t>
-      </w:r>
-      <w:r>
-        <w:rPr>
-          <w:lang w:val="en-US"/>
-        </w:rPr>
-        <w:tab/>
-      </w:r>
-      <w:r>
-        <w:rPr>
-          <w:lang w:val="en-US"/>
-        </w:rPr>
-        <w:tab/>
-      </w:r>
-      <w:r>
-        <w:rPr>
-          <w:lang w:val="en-US"/>
-        </w:rPr>
-        <w:tab/>
-      </w:r>
-      <w:r>
-        <w:rPr>
-          <w:lang w:val="en-US"/>
-        </w:rPr>
-        <w:tab/>
-      </w:r>
-      <w:r>
-        <w:rPr>
-          <w:lang w:val="en-US"/>
-        </w:rPr>
-        <w:tab/>
-      </w:r>
-      <w:r>
-        <w:rPr>
-          <w:lang w:val="en-US"/>
-        </w:rPr>
-        <w:tab/>
-      </w:r>
-      <w:r>
-        <w:rPr>
-          <w:lang w:val="en-US"/>
-        </w:rPr>
-        <w:tab/>
-      </w:r>
-      <w:r>
-        <w:rPr>
-          <w:lang w:val="en-US"/>
-        </w:rPr>
-        <w:tab/>
-      </w:r>
-      <w:r>
-        <w:rPr>
-          <w:lang w:val="en-US"/>
-        </w:rPr>
-        <w:tab/>
-      </w:r>
-      <w:r>
-        <w:rPr>
-          <w:lang w:val="en-US"/>
-        </w:rPr>
+        <w:t>Review played words</w:t>
+      </w:r>
+      <w:r>
+        <w:rPr>
+          <w:lang w:val="en-US"/>
+        </w:rPr>
+        <w:tab/>
+      </w:r>
+      <w:r>
+        <w:rPr>
+          <w:lang w:val="en-US"/>
+        </w:rPr>
+        <w:tab/>
+      </w:r>
+      <w:r>
+        <w:rPr>
+          <w:lang w:val="en-US"/>
+        </w:rPr>
+        <w:tab/>
+      </w:r>
+      <w:r>
+        <w:rPr>
+          <w:lang w:val="en-US"/>
+        </w:rPr>
+        <w:tab/>
+      </w:r>
+      <w:r>
+        <w:rPr>
+          <w:lang w:val="en-US"/>
+        </w:rPr>
+        <w:tab/>
+      </w:r>
+      <w:r>
+        <w:rPr>
+          <w:lang w:val="en-US"/>
+        </w:rPr>
+        <w:tab/>
+      </w:r>
+      <w:r>
+        <w:rPr>
+          <w:lang w:val="en-US"/>
+        </w:rPr>
+        <w:tab/>
+      </w:r>
+      <w:r>
+        <w:rPr>
+          <w:lang w:val="en-US"/>
+        </w:rPr>
+        <w:tab/>
+      </w:r>
+      <w:r>
+        <w:rPr>
+          <w:lang w:val="en-US"/>
+        </w:rPr>
+        <w:tab/>
         <w:t>7</w:t>
       </w:r>
     </w:p>
@@ -1089,7 +1160,7 @@
           <w:lang w:val="en-US"/>
         </w:rPr>
         <w:tab/>
-        <w:t>Review played words</w:t>
+        <w:t>Review letter history</w:t>
       </w:r>
       <w:r>
         <w:rPr>
@@ -1150,79 +1221,6 @@
     <w:p>
       <w:pPr>
         <w:spacing w:after="0"/>
-        <w:rPr>
-          <w:lang w:val="en-US"/>
-        </w:rPr>
-      </w:pPr>
-      <w:r>
-        <w:rPr>
-          <w:lang w:val="en-US"/>
-        </w:rPr>
-        <w:tab/>
-        <w:t>Review letter history</w:t>
-      </w:r>
-      <w:r>
-        <w:rPr>
-          <w:lang w:val="en-US"/>
-        </w:rPr>
-        <w:tab/>
-      </w:r>
-      <w:r>
-        <w:rPr>
-          <w:lang w:val="en-US"/>
-        </w:rPr>
-        <w:tab/>
-      </w:r>
-      <w:r>
-        <w:rPr>
-          <w:lang w:val="en-US"/>
-        </w:rPr>
-        <w:tab/>
-      </w:r>
-      <w:r>
-        <w:rPr>
-          <w:lang w:val="en-US"/>
-        </w:rPr>
-        <w:tab/>
-      </w:r>
-      <w:r>
-        <w:rPr>
-          <w:lang w:val="en-US"/>
-        </w:rPr>
-        <w:tab/>
-      </w:r>
-      <w:r>
-        <w:rPr>
-          <w:lang w:val="en-US"/>
-        </w:rPr>
-        <w:tab/>
-      </w:r>
-      <w:r>
-        <w:rPr>
-          <w:lang w:val="en-US"/>
-        </w:rPr>
-        <w:tab/>
-      </w:r>
-      <w:r>
-        <w:rPr>
-          <w:lang w:val="en-US"/>
-        </w:rPr>
-        <w:tab/>
-      </w:r>
-      <w:r>
-        <w:rPr>
-          <w:lang w:val="en-US"/>
-        </w:rPr>
-        <w:tab/>
-        <w:t>7</w:t>
-      </w:r>
-    </w:p>
-    <w:p>
-      <w:pPr>
-        <w:spacing w:after="0"/>
-        <w:rPr>
-          <w:lang w:val="en-US"/>
-        </w:rPr>
       </w:pPr>
       <w:r>
         <w:rPr>
@@ -1235,68 +1233,37 @@
           <w:rFonts w:ascii="Verdana" w:hAnsi="Verdana" w:cs="Arial"/>
           <w:sz w:val="20"/>
           <w:szCs w:val="20"/>
-          <w:lang w:val="en-US"/>
         </w:rPr>
         <w:t>Authenticate</w:t>
       </w:r>
       <w:r>
-        <w:rPr>
-          <w:lang w:val="en-US"/>
-        </w:rPr>
         <w:t xml:space="preserve"> player </w:t>
       </w:r>
       <w:r>
-        <w:rPr>
-          <w:lang w:val="en-US"/>
-        </w:rPr>
-        <w:tab/>
-      </w:r>
-      <w:r>
-        <w:rPr>
-          <w:lang w:val="en-US"/>
-        </w:rPr>
-        <w:tab/>
-      </w:r>
-      <w:r>
-        <w:rPr>
-          <w:lang w:val="en-US"/>
-        </w:rPr>
-        <w:tab/>
-      </w:r>
-      <w:r>
-        <w:rPr>
-          <w:lang w:val="en-US"/>
-        </w:rPr>
-        <w:tab/>
-      </w:r>
-      <w:r>
-        <w:rPr>
-          <w:lang w:val="en-US"/>
-        </w:rPr>
-        <w:tab/>
-      </w:r>
-      <w:r>
-        <w:rPr>
-          <w:lang w:val="en-US"/>
-        </w:rPr>
-        <w:tab/>
-      </w:r>
-      <w:r>
-        <w:rPr>
-          <w:lang w:val="en-US"/>
-        </w:rPr>
-        <w:tab/>
-      </w:r>
-      <w:r>
-        <w:rPr>
-          <w:lang w:val="en-US"/>
-        </w:rPr>
-        <w:tab/>
-      </w:r>
-      <w:r>
-        <w:rPr>
-          <w:lang w:val="en-US"/>
-        </w:rPr>
+        <w:tab/>
+      </w:r>
+      <w:r>
+        <w:tab/>
+      </w:r>
+      <w:r>
+        <w:tab/>
+      </w:r>
+      <w:r>
+        <w:tab/>
+      </w:r>
+      <w:r>
+        <w:tab/>
+      </w:r>
+      <w:r>
+        <w:tab/>
+      </w:r>
+      <w:r>
+        <w:tab/>
+      </w:r>
+      <w:r>
+        <w:tab/>
+      </w:r>
+      <w:r>
         <w:tab/>
         <w:t>8</w:t>
       </w:r>
@@ -1306,83 +1273,71 @@
         <w:spacing w:after="0"/>
         <w:rPr>
           <w:b/>
-          <w:lang w:val="en-US"/>
         </w:rPr>
       </w:pPr>
       <w:r>
         <w:rPr>
           <w:b/>
-          <w:lang w:val="en-US"/>
         </w:rPr>
         <w:t>Activiteitsdiagrammen</w:t>
       </w:r>
       <w:r>
         <w:rPr>
           <w:b/>
-          <w:lang w:val="en-US"/>
         </w:rPr>
         <w:tab/>
       </w:r>
       <w:r>
         <w:rPr>
           <w:b/>
-          <w:lang w:val="en-US"/>
         </w:rPr>
         <w:tab/>
       </w:r>
       <w:r>
         <w:rPr>
           <w:b/>
-          <w:lang w:val="en-US"/>
         </w:rPr>
         <w:tab/>
       </w:r>
       <w:r>
         <w:rPr>
           <w:b/>
-          <w:lang w:val="en-US"/>
         </w:rPr>
         <w:tab/>
       </w:r>
       <w:r>
         <w:rPr>
           <w:b/>
-          <w:lang w:val="en-US"/>
         </w:rPr>
         <w:tab/>
       </w:r>
       <w:r>
         <w:rPr>
           <w:b/>
-          <w:lang w:val="en-US"/>
         </w:rPr>
         <w:tab/>
       </w:r>
       <w:r>
         <w:rPr>
           <w:b/>
-          <w:lang w:val="en-US"/>
         </w:rPr>
         <w:tab/>
       </w:r>
       <w:r>
         <w:rPr>
           <w:b/>
-          <w:lang w:val="en-US"/>
         </w:rPr>
         <w:tab/>
       </w:r>
       <w:r>
         <w:rPr>
           <w:b/>
-          <w:lang w:val="en-US"/>
         </w:rPr>
         <w:tab/>
       </w:r>
       <w:r>
         <w:rPr>
           <w:b/>
-          <w:lang w:val="en-US"/>
         </w:rPr>
         <w:tab/>
         <w:t>9</w:t>
@@ -1392,76 +1347,38 @@
       <w:pPr>
         <w:spacing w:after="0"/>
         <w:ind w:firstLine="708"/>
-        <w:rPr>
-          <w:lang w:val="en-US"/>
-        </w:rPr>
-      </w:pPr>
-      <w:proofErr w:type="spellStart"/>
-      <w:r>
-        <w:rPr>
-          <w:lang w:val="en-US"/>
-        </w:rPr>
+      </w:pPr>
+      <w:r>
         <w:t>Spelverloop</w:t>
       </w:r>
-      <w:proofErr w:type="spellEnd"/>
-      <w:r>
-        <w:rPr>
-          <w:lang w:val="en-US"/>
-        </w:rPr>
-        <w:tab/>
-      </w:r>
-      <w:r>
-        <w:rPr>
-          <w:lang w:val="en-US"/>
-        </w:rPr>
-        <w:tab/>
-      </w:r>
-      <w:r>
-        <w:rPr>
-          <w:lang w:val="en-US"/>
-        </w:rPr>
-        <w:tab/>
-      </w:r>
-      <w:r>
-        <w:rPr>
-          <w:lang w:val="en-US"/>
-        </w:rPr>
-        <w:tab/>
-      </w:r>
-      <w:r>
-        <w:rPr>
-          <w:lang w:val="en-US"/>
-        </w:rPr>
-        <w:tab/>
-      </w:r>
-      <w:r>
-        <w:rPr>
-          <w:lang w:val="en-US"/>
-        </w:rPr>
-        <w:tab/>
-      </w:r>
-      <w:r>
-        <w:rPr>
-          <w:lang w:val="en-US"/>
-        </w:rPr>
-        <w:tab/>
-      </w:r>
-      <w:r>
-        <w:rPr>
-          <w:lang w:val="en-US"/>
-        </w:rPr>
-        <w:tab/>
-      </w:r>
-      <w:r>
-        <w:rPr>
-          <w:lang w:val="en-US"/>
-        </w:rPr>
-        <w:tab/>
-      </w:r>
-      <w:r>
-        <w:rPr>
-          <w:lang w:val="en-US"/>
-        </w:rPr>
+      <w:r>
+        <w:tab/>
+      </w:r>
+      <w:r>
+        <w:tab/>
+      </w:r>
+      <w:r>
+        <w:tab/>
+      </w:r>
+      <w:r>
+        <w:tab/>
+      </w:r>
+      <w:r>
+        <w:tab/>
+      </w:r>
+      <w:r>
+        <w:tab/>
+      </w:r>
+      <w:r>
+        <w:tab/>
+      </w:r>
+      <w:r>
+        <w:tab/>
+      </w:r>
+      <w:r>
+        <w:tab/>
+      </w:r>
+      <w:r>
         <w:tab/>
         <w:t>9</w:t>
       </w:r>
@@ -1470,84 +1387,35 @@
       <w:pPr>
         <w:spacing w:after="0"/>
         <w:ind w:firstLine="708"/>
-        <w:rPr>
-          <w:lang w:val="en-US"/>
-        </w:rPr>
-      </w:pPr>
-      <w:proofErr w:type="spellStart"/>
-      <w:r>
-        <w:rPr>
-          <w:lang w:val="en-US"/>
-        </w:rPr>
-        <w:t>Competitie</w:t>
-      </w:r>
-      <w:proofErr w:type="spellEnd"/>
-      <w:r>
-        <w:rPr>
-          <w:lang w:val="en-US"/>
-        </w:rPr>
-        <w:t xml:space="preserve"> </w:t>
-      </w:r>
-      <w:proofErr w:type="spellStart"/>
-      <w:r>
-        <w:rPr>
-          <w:lang w:val="en-US"/>
-        </w:rPr>
-        <w:t>starten</w:t>
-      </w:r>
-      <w:proofErr w:type="spellEnd"/>
-      <w:r>
-        <w:rPr>
-          <w:lang w:val="en-US"/>
-        </w:rPr>
-        <w:tab/>
-      </w:r>
-      <w:r>
-        <w:rPr>
-          <w:lang w:val="en-US"/>
-        </w:rPr>
-        <w:tab/>
-      </w:r>
-      <w:r>
-        <w:rPr>
-          <w:lang w:val="en-US"/>
-        </w:rPr>
-        <w:tab/>
-      </w:r>
-      <w:r>
-        <w:rPr>
-          <w:lang w:val="en-US"/>
-        </w:rPr>
-        <w:tab/>
-      </w:r>
-      <w:r>
-        <w:rPr>
-          <w:lang w:val="en-US"/>
-        </w:rPr>
-        <w:tab/>
-      </w:r>
-      <w:r>
-        <w:rPr>
-          <w:lang w:val="en-US"/>
-        </w:rPr>
-        <w:tab/>
-      </w:r>
-      <w:r>
-        <w:rPr>
-          <w:lang w:val="en-US"/>
-        </w:rPr>
-        <w:tab/>
-      </w:r>
-      <w:r>
-        <w:rPr>
-          <w:lang w:val="en-US"/>
-        </w:rPr>
-        <w:tab/>
-      </w:r>
-      <w:r>
-        <w:rPr>
-          <w:lang w:val="en-US"/>
-        </w:rPr>
+      </w:pPr>
+      <w:r>
+        <w:t>Competitie starten</w:t>
+      </w:r>
+      <w:r>
+        <w:tab/>
+      </w:r>
+      <w:r>
+        <w:tab/>
+      </w:r>
+      <w:r>
+        <w:tab/>
+      </w:r>
+      <w:r>
+        <w:tab/>
+      </w:r>
+      <w:r>
+        <w:tab/>
+      </w:r>
+      <w:r>
+        <w:tab/>
+      </w:r>
+      <w:r>
+        <w:tab/>
+      </w:r>
+      <w:r>
+        <w:tab/>
+      </w:r>
+      <w:r>
         <w:tab/>
         <w:t>10</w:t>
       </w:r>
@@ -1556,70 +1424,35 @@
       <w:pPr>
         <w:spacing w:after="0"/>
         <w:ind w:firstLine="708"/>
-        <w:rPr>
-          <w:lang w:val="en-US"/>
-        </w:rPr>
-      </w:pPr>
-      <w:proofErr w:type="spellStart"/>
-      <w:r>
-        <w:rPr>
-          <w:lang w:val="en-US"/>
-        </w:rPr>
+      </w:pPr>
+      <w:r>
         <w:t>Spelgeschiedenis</w:t>
       </w:r>
-      <w:proofErr w:type="spellEnd"/>
-      <w:r>
-        <w:rPr>
-          <w:lang w:val="en-US"/>
-        </w:rPr>
-        <w:tab/>
-      </w:r>
-      <w:r>
-        <w:rPr>
-          <w:lang w:val="en-US"/>
-        </w:rPr>
-        <w:tab/>
-      </w:r>
-      <w:r>
-        <w:rPr>
-          <w:lang w:val="en-US"/>
-        </w:rPr>
-        <w:tab/>
-      </w:r>
-      <w:r>
-        <w:rPr>
-          <w:lang w:val="en-US"/>
-        </w:rPr>
-        <w:tab/>
-      </w:r>
-      <w:r>
-        <w:rPr>
-          <w:lang w:val="en-US"/>
-        </w:rPr>
-        <w:tab/>
-      </w:r>
-      <w:r>
-        <w:rPr>
-          <w:lang w:val="en-US"/>
-        </w:rPr>
-        <w:tab/>
-      </w:r>
-      <w:r>
-        <w:rPr>
-          <w:lang w:val="en-US"/>
-        </w:rPr>
-        <w:tab/>
-      </w:r>
-      <w:r>
-        <w:rPr>
-          <w:lang w:val="en-US"/>
-        </w:rPr>
-        <w:tab/>
-      </w:r>
-      <w:r>
-        <w:rPr>
-          <w:lang w:val="en-US"/>
-        </w:rPr>
+      <w:r>
+        <w:tab/>
+      </w:r>
+      <w:r>
+        <w:tab/>
+      </w:r>
+      <w:r>
+        <w:tab/>
+      </w:r>
+      <w:r>
+        <w:tab/>
+      </w:r>
+      <w:r>
+        <w:tab/>
+      </w:r>
+      <w:r>
+        <w:tab/>
+      </w:r>
+      <w:r>
+        <w:tab/>
+      </w:r>
+      <w:r>
+        <w:tab/>
+      </w:r>
+      <w:r>
         <w:tab/>
         <w:t>11</w:t>
       </w:r>
@@ -1627,21 +1460,10 @@
     <w:p>
       <w:pPr>
         <w:spacing w:after="0"/>
-        <w:rPr>
-          <w:lang w:val="en-US"/>
-        </w:rPr>
-      </w:pPr>
-    </w:p>
-    <w:p>
-      <w:pPr>
-        <w:rPr>
-          <w:lang w:val="en-US"/>
-        </w:rPr>
-      </w:pPr>
-      <w:r>
-        <w:rPr>
-          <w:lang w:val="en-US"/>
-        </w:rPr>
+      </w:pPr>
+    </w:p>
+    <w:p>
+      <w:r>
         <w:br w:type="page"/>
       </w:r>
     </w:p>
@@ -1692,7 +1514,6 @@
           <w:szCs w:val="28"/>
         </w:rPr>
       </w:pPr>
-      <w:proofErr w:type="spellStart"/>
       <w:r>
         <w:rPr>
           <w:b/>
@@ -1700,16 +1521,7 @@
           <w:szCs w:val="28"/>
         </w:rPr>
         <w:lastRenderedPageBreak/>
-        <w:t>Use</w:t>
-      </w:r>
-      <w:proofErr w:type="spellEnd"/>
-      <w:r>
-        <w:rPr>
-          <w:b/>
-          <w:sz w:val="28"/>
-          <w:szCs w:val="28"/>
-        </w:rPr>
-        <w:t xml:space="preserve"> Case Diagram</w:t>
+        <w:t>Use Case Diagram</w:t>
       </w:r>
     </w:p>
     <w:p>
@@ -1799,19 +1611,8 @@
           <w:lang w:val="en-US"/>
         </w:rPr>
         <w:lastRenderedPageBreak/>
-        <w:t xml:space="preserve">Use Case </w:t>
-      </w:r>
-      <w:proofErr w:type="spellStart"/>
-      <w:r>
-        <w:rPr>
-          <w:b/>
-          <w:sz w:val="28"/>
-          <w:szCs w:val="28"/>
-          <w:lang w:val="en-US"/>
-        </w:rPr>
-        <w:t>Beschrijvingen</w:t>
-      </w:r>
-      <w:proofErr w:type="spellEnd"/>
+        <w:t>Use Case Beschrijvingen</w:t>
+      </w:r>
     </w:p>
     <w:tbl>
       <w:tblPr>
@@ -1825,7 +1626,7 @@
           <w:insideH w:val="single" w:sz="4" w:space="0" w:color="auto"/>
           <w:insideV w:val="single" w:sz="4" w:space="0" w:color="auto"/>
         </w:tblBorders>
-        <w:tblLook w:val="01E0"/>
+        <w:tblLook w:val="01E0" w:firstRow="1" w:lastRow="1" w:firstColumn="1" w:lastColumn="1" w:noHBand="0" w:noVBand="0"/>
       </w:tblPr>
       <w:tblGrid>
         <w:gridCol w:w="9720"/>
@@ -1979,7 +1780,6 @@
                 <w:szCs w:val="20"/>
               </w:rPr>
             </w:pPr>
-            <w:proofErr w:type="spellStart"/>
             <w:r>
               <w:rPr>
                 <w:rFonts w:ascii="Verdana" w:eastAsia="Calibri" w:hAnsi="Verdana" w:cs="Arial"/>
@@ -1988,7 +1788,6 @@
               </w:rPr>
               <w:t>Player</w:t>
             </w:r>
-            <w:proofErr w:type="spellEnd"/>
           </w:p>
         </w:tc>
       </w:tr>
@@ -2110,25 +1909,7 @@
                 <w:sz w:val="20"/>
                 <w:szCs w:val="20"/>
               </w:rPr>
-              <w:t xml:space="preserve">De </w:t>
-            </w:r>
-            <w:proofErr w:type="spellStart"/>
-            <w:r>
-              <w:rPr>
-                <w:rFonts w:ascii="Verdana" w:eastAsia="Calibri" w:hAnsi="Verdana" w:cs="Arial"/>
-                <w:sz w:val="20"/>
-                <w:szCs w:val="20"/>
-              </w:rPr>
-              <w:t>player</w:t>
-            </w:r>
-            <w:proofErr w:type="spellEnd"/>
-            <w:r>
-              <w:rPr>
-                <w:rFonts w:ascii="Verdana" w:eastAsia="Calibri" w:hAnsi="Verdana" w:cs="Arial"/>
-                <w:sz w:val="20"/>
-                <w:szCs w:val="20"/>
-              </w:rPr>
-              <w:t xml:space="preserve"> legt letters neer</w:t>
+              <w:t>De player legt letters neer</w:t>
             </w:r>
             <w:r>
               <w:rPr>
@@ -2266,7 +2047,7 @@
           <w:insideH w:val="single" w:sz="4" w:space="0" w:color="auto"/>
           <w:insideV w:val="single" w:sz="4" w:space="0" w:color="auto"/>
         </w:tblBorders>
-        <w:tblLook w:val="01E0"/>
+        <w:tblLook w:val="01E0" w:firstRow="1" w:lastRow="1" w:firstColumn="1" w:lastColumn="1" w:noHBand="0" w:noVBand="0"/>
       </w:tblPr>
       <w:tblGrid>
         <w:gridCol w:w="9720"/>
@@ -2293,25 +2074,14 @@
                 <w:szCs w:val="20"/>
               </w:rPr>
             </w:pPr>
-            <w:proofErr w:type="spellStart"/>
-            <w:r>
-              <w:rPr>
-                <w:rFonts w:ascii="Verdana" w:eastAsia="Calibri" w:hAnsi="Verdana" w:cs="Arial"/>
-                <w:b/>
-                <w:sz w:val="20"/>
-                <w:szCs w:val="20"/>
-              </w:rPr>
-              <w:t>Commit</w:t>
-            </w:r>
-            <w:proofErr w:type="spellEnd"/>
-            <w:r>
-              <w:rPr>
-                <w:rFonts w:ascii="Verdana" w:eastAsia="Calibri" w:hAnsi="Verdana" w:cs="Arial"/>
-                <w:b/>
-                <w:sz w:val="20"/>
-                <w:szCs w:val="20"/>
-              </w:rPr>
-              <w:t xml:space="preserve"> word</w:t>
+            <w:r>
+              <w:rPr>
+                <w:rFonts w:ascii="Verdana" w:eastAsia="Calibri" w:hAnsi="Verdana" w:cs="Arial"/>
+                <w:b/>
+                <w:sz w:val="20"/>
+                <w:szCs w:val="20"/>
+              </w:rPr>
+              <w:t>Commit word</w:t>
             </w:r>
           </w:p>
         </w:tc>
@@ -2423,7 +2193,6 @@
                 <w:szCs w:val="20"/>
               </w:rPr>
             </w:pPr>
-            <w:proofErr w:type="spellStart"/>
             <w:r>
               <w:rPr>
                 <w:rFonts w:ascii="Verdana" w:eastAsia="Calibri" w:hAnsi="Verdana" w:cs="Arial"/>
@@ -2432,7 +2201,6 @@
               </w:rPr>
               <w:t>Player</w:t>
             </w:r>
-            <w:proofErr w:type="spellEnd"/>
           </w:p>
         </w:tc>
       </w:tr>
@@ -2569,41 +2337,13 @@
                 <w:szCs w:val="20"/>
               </w:rPr>
             </w:pPr>
-            <w:proofErr w:type="spellStart"/>
-            <w:r>
-              <w:rPr>
-                <w:rFonts w:ascii="Verdana" w:eastAsia="Calibri" w:hAnsi="Verdana" w:cs="Arial"/>
-                <w:sz w:val="20"/>
-                <w:szCs w:val="20"/>
-              </w:rPr>
-              <w:t>Player</w:t>
-            </w:r>
-            <w:proofErr w:type="spellEnd"/>
-            <w:r>
-              <w:rPr>
-                <w:rFonts w:ascii="Verdana" w:eastAsia="Calibri" w:hAnsi="Verdana" w:cs="Arial"/>
-                <w:sz w:val="20"/>
-                <w:szCs w:val="20"/>
-              </w:rPr>
-              <w:t xml:space="preserve"> klikt op </w:t>
-            </w:r>
-            <w:proofErr w:type="spellStart"/>
-            <w:r>
-              <w:rPr>
-                <w:rFonts w:ascii="Verdana" w:eastAsia="Calibri" w:hAnsi="Verdana" w:cs="Arial"/>
-                <w:sz w:val="20"/>
-                <w:szCs w:val="20"/>
-              </w:rPr>
-              <w:t>commit</w:t>
-            </w:r>
-            <w:proofErr w:type="spellEnd"/>
-            <w:r>
-              <w:rPr>
-                <w:rFonts w:ascii="Verdana" w:eastAsia="Calibri" w:hAnsi="Verdana" w:cs="Arial"/>
-                <w:sz w:val="20"/>
-                <w:szCs w:val="20"/>
-              </w:rPr>
-              <w:t xml:space="preserve"> word</w:t>
+            <w:r>
+              <w:rPr>
+                <w:rFonts w:ascii="Verdana" w:eastAsia="Calibri" w:hAnsi="Verdana" w:cs="Arial"/>
+                <w:sz w:val="20"/>
+                <w:szCs w:val="20"/>
+              </w:rPr>
+              <w:t>Player klikt op commit word</w:t>
             </w:r>
           </w:p>
         </w:tc>
@@ -2715,25 +2455,7 @@
                 <w:sz w:val="20"/>
                 <w:szCs w:val="20"/>
               </w:rPr>
-              <w:t xml:space="preserve">Het woord is gelegd, de punten bij </w:t>
-            </w:r>
-            <w:proofErr w:type="spellStart"/>
-            <w:r>
-              <w:rPr>
-                <w:rFonts w:ascii="Verdana" w:eastAsia="Calibri" w:hAnsi="Verdana" w:cs="Arial"/>
-                <w:sz w:val="20"/>
-                <w:szCs w:val="20"/>
-              </w:rPr>
-              <w:t>player</w:t>
-            </w:r>
-            <w:proofErr w:type="spellEnd"/>
-            <w:r>
-              <w:rPr>
-                <w:rFonts w:ascii="Verdana" w:eastAsia="Calibri" w:hAnsi="Verdana" w:cs="Arial"/>
-                <w:sz w:val="20"/>
-                <w:szCs w:val="20"/>
-              </w:rPr>
-              <w:t xml:space="preserve"> opgeteld en de tegenspeler is aan de beurt</w:t>
+              <w:t>Het woord is gelegd, de punten bij player opgeteld en de tegenspeler is aan de beurt</w:t>
             </w:r>
           </w:p>
         </w:tc>
@@ -2745,7 +2467,6 @@
         <w:rPr>
           <w:sz w:val="28"/>
           <w:szCs w:val="28"/>
-          <w:lang w:val="en-US"/>
         </w:rPr>
       </w:pPr>
     </w:p>
@@ -2754,7 +2475,7 @@
         <w:tblW w:w="0" w:type="auto"/>
         <w:tblInd w:w="108" w:type="dxa"/>
         <w:tblLayout w:type="fixed"/>
-        <w:tblLook w:val="0000"/>
+        <w:tblLook w:val="0000" w:firstRow="0" w:lastRow="0" w:firstColumn="0" w:lastColumn="0" w:noHBand="0" w:noVBand="0"/>
       </w:tblPr>
       <w:tblGrid>
         <w:gridCol w:w="9730"/>
@@ -2922,7 +2643,6 @@
                 <w:szCs w:val="20"/>
               </w:rPr>
             </w:pPr>
-            <w:proofErr w:type="spellStart"/>
             <w:r>
               <w:rPr>
                 <w:rFonts w:ascii="Verdana" w:hAnsi="Verdana" w:cs="Arial"/>
@@ -2931,7 +2651,6 @@
               </w:rPr>
               <w:t>player</w:t>
             </w:r>
-            <w:proofErr w:type="spellEnd"/>
           </w:p>
         </w:tc>
       </w:tr>
@@ -3277,7 +2996,7 @@
           <w:insideH w:val="single" w:sz="4" w:space="0" w:color="auto"/>
           <w:insideV w:val="single" w:sz="4" w:space="0" w:color="auto"/>
         </w:tblBorders>
-        <w:tblLook w:val="01E0"/>
+        <w:tblLook w:val="01E0" w:firstRow="1" w:lastRow="1" w:firstColumn="1" w:lastColumn="1" w:noHBand="0" w:noVBand="0"/>
       </w:tblPr>
       <w:tblGrid>
         <w:gridCol w:w="9720"/>
@@ -3304,26 +3023,14 @@
                 <w:szCs w:val="20"/>
               </w:rPr>
             </w:pPr>
-            <w:proofErr w:type="spellStart"/>
-            <w:r>
-              <w:rPr>
-                <w:rFonts w:ascii="Verdana" w:eastAsia="Calibri" w:hAnsi="Verdana" w:cs="Arial"/>
-                <w:b/>
-                <w:sz w:val="20"/>
-                <w:szCs w:val="20"/>
-              </w:rPr>
-              <w:lastRenderedPageBreak/>
-              <w:t>Quit</w:t>
-            </w:r>
-            <w:proofErr w:type="spellEnd"/>
-            <w:r>
-              <w:rPr>
-                <w:rFonts w:ascii="Verdana" w:eastAsia="Calibri" w:hAnsi="Verdana" w:cs="Arial"/>
-                <w:b/>
-                <w:sz w:val="20"/>
-                <w:szCs w:val="20"/>
-              </w:rPr>
-              <w:t xml:space="preserve"> game</w:t>
+            <w:r>
+              <w:rPr>
+                <w:rFonts w:ascii="Verdana" w:eastAsia="Calibri" w:hAnsi="Verdana" w:cs="Arial"/>
+                <w:b/>
+                <w:sz w:val="20"/>
+                <w:szCs w:val="20"/>
+              </w:rPr>
+              <w:t>Quit game</w:t>
             </w:r>
           </w:p>
         </w:tc>
@@ -3435,7 +3142,6 @@
                 <w:szCs w:val="20"/>
               </w:rPr>
             </w:pPr>
-            <w:proofErr w:type="spellStart"/>
             <w:r>
               <w:rPr>
                 <w:rFonts w:ascii="Verdana" w:eastAsia="Calibri" w:hAnsi="Verdana" w:cs="Arial"/>
@@ -3444,7 +3150,6 @@
               </w:rPr>
               <w:t>Player</w:t>
             </w:r>
-            <w:proofErr w:type="spellEnd"/>
           </w:p>
         </w:tc>
       </w:tr>
@@ -3502,25 +3207,7 @@
                 <w:sz w:val="20"/>
                 <w:szCs w:val="20"/>
               </w:rPr>
-              <w:t xml:space="preserve">De </w:t>
-            </w:r>
-            <w:proofErr w:type="spellStart"/>
-            <w:r>
-              <w:rPr>
-                <w:rFonts w:ascii="Verdana" w:eastAsia="Calibri" w:hAnsi="Verdana" w:cs="Arial"/>
-                <w:sz w:val="20"/>
-                <w:szCs w:val="20"/>
-              </w:rPr>
-              <w:t>player</w:t>
-            </w:r>
-            <w:proofErr w:type="spellEnd"/>
-            <w:r>
-              <w:rPr>
-                <w:rFonts w:ascii="Verdana" w:eastAsia="Calibri" w:hAnsi="Verdana" w:cs="Arial"/>
-                <w:sz w:val="20"/>
-                <w:szCs w:val="20"/>
-              </w:rPr>
-              <w:t xml:space="preserve"> heeft genoeg van het spel en wilt stoppen</w:t>
+              <w:t>De player heeft genoeg van het spel en wilt stoppen</w:t>
             </w:r>
           </w:p>
         </w:tc>
@@ -3577,23 +3264,13 @@
                 <w:szCs w:val="20"/>
               </w:rPr>
             </w:pPr>
-            <w:proofErr w:type="spellStart"/>
-            <w:r>
-              <w:rPr>
-                <w:rFonts w:ascii="Verdana" w:eastAsia="Calibri" w:hAnsi="Verdana" w:cs="Arial"/>
-                <w:sz w:val="20"/>
-                <w:szCs w:val="20"/>
-              </w:rPr>
-              <w:t>Player</w:t>
-            </w:r>
-            <w:proofErr w:type="spellEnd"/>
-            <w:r>
-              <w:rPr>
-                <w:rFonts w:ascii="Verdana" w:eastAsia="Calibri" w:hAnsi="Verdana" w:cs="Arial"/>
-                <w:sz w:val="20"/>
-                <w:szCs w:val="20"/>
-              </w:rPr>
-              <w:t xml:space="preserve"> klikt op spel afsluiten</w:t>
+            <w:r>
+              <w:rPr>
+                <w:rFonts w:ascii="Verdana" w:eastAsia="Calibri" w:hAnsi="Verdana" w:cs="Arial"/>
+                <w:sz w:val="20"/>
+                <w:szCs w:val="20"/>
+              </w:rPr>
+              <w:t>Player klikt op spel afsluiten</w:t>
             </w:r>
           </w:p>
           <w:p>
@@ -3631,23 +3308,13 @@
                 <w:szCs w:val="20"/>
               </w:rPr>
             </w:pPr>
-            <w:proofErr w:type="spellStart"/>
-            <w:r>
-              <w:rPr>
-                <w:rFonts w:ascii="Verdana" w:eastAsia="Calibri" w:hAnsi="Verdana" w:cs="Arial"/>
-                <w:sz w:val="20"/>
-                <w:szCs w:val="20"/>
-              </w:rPr>
-              <w:t>Player</w:t>
-            </w:r>
-            <w:proofErr w:type="spellEnd"/>
-            <w:r>
-              <w:rPr>
-                <w:rFonts w:ascii="Verdana" w:eastAsia="Calibri" w:hAnsi="Verdana" w:cs="Arial"/>
-                <w:sz w:val="20"/>
-                <w:szCs w:val="20"/>
-              </w:rPr>
-              <w:t xml:space="preserve"> klikt ja</w:t>
+            <w:r>
+              <w:rPr>
+                <w:rFonts w:ascii="Verdana" w:eastAsia="Calibri" w:hAnsi="Verdana" w:cs="Arial"/>
+                <w:sz w:val="20"/>
+                <w:szCs w:val="20"/>
+              </w:rPr>
+              <w:t>Player klikt ja</w:t>
             </w:r>
           </w:p>
           <w:p>
@@ -3713,25 +3380,7 @@
                 <w:sz w:val="20"/>
                 <w:szCs w:val="20"/>
               </w:rPr>
-              <w:t xml:space="preserve">Als </w:t>
-            </w:r>
-            <w:proofErr w:type="spellStart"/>
-            <w:r>
-              <w:rPr>
-                <w:rFonts w:ascii="Verdana" w:eastAsia="Calibri" w:hAnsi="Verdana" w:cs="Arial"/>
-                <w:sz w:val="20"/>
-                <w:szCs w:val="20"/>
-              </w:rPr>
-              <w:t>player</w:t>
-            </w:r>
-            <w:proofErr w:type="spellEnd"/>
-            <w:r>
-              <w:rPr>
-                <w:rFonts w:ascii="Verdana" w:eastAsia="Calibri" w:hAnsi="Verdana" w:cs="Arial"/>
-                <w:sz w:val="20"/>
-                <w:szCs w:val="20"/>
-              </w:rPr>
-              <w:t xml:space="preserve"> na vraag nee klikt</w:t>
+              <w:t>Als player na vraag nee klikt</w:t>
             </w:r>
           </w:p>
         </w:tc>
@@ -3820,7 +3469,7 @@
           <w:insideH w:val="single" w:sz="4" w:space="0" w:color="auto"/>
           <w:insideV w:val="single" w:sz="4" w:space="0" w:color="auto"/>
         </w:tblBorders>
-        <w:tblLook w:val="01E0"/>
+        <w:tblLook w:val="01E0" w:firstRow="1" w:lastRow="1" w:firstColumn="1" w:lastColumn="1" w:noHBand="0" w:noVBand="0"/>
       </w:tblPr>
       <w:tblGrid>
         <w:gridCol w:w="9720"/>
@@ -3848,25 +3497,14 @@
                 <w:szCs w:val="20"/>
               </w:rPr>
             </w:pPr>
-            <w:proofErr w:type="spellStart"/>
-            <w:r>
-              <w:rPr>
-                <w:rFonts w:ascii="Verdana" w:eastAsia="Calibri" w:hAnsi="Verdana" w:cs="Arial"/>
-                <w:b/>
-                <w:sz w:val="20"/>
-                <w:szCs w:val="20"/>
-              </w:rPr>
-              <w:t>Skip</w:t>
-            </w:r>
-            <w:proofErr w:type="spellEnd"/>
-            <w:r>
-              <w:rPr>
-                <w:rFonts w:ascii="Verdana" w:eastAsia="Calibri" w:hAnsi="Verdana" w:cs="Arial"/>
-                <w:b/>
-                <w:sz w:val="20"/>
-                <w:szCs w:val="20"/>
-              </w:rPr>
-              <w:t xml:space="preserve"> turn</w:t>
+            <w:r>
+              <w:rPr>
+                <w:rFonts w:ascii="Verdana" w:eastAsia="Calibri" w:hAnsi="Verdana" w:cs="Arial"/>
+                <w:b/>
+                <w:sz w:val="20"/>
+                <w:szCs w:val="20"/>
+              </w:rPr>
+              <w:t>Skip turn</w:t>
             </w:r>
           </w:p>
         </w:tc>
@@ -3919,41 +3557,13 @@
                 <w:szCs w:val="20"/>
               </w:rPr>
             </w:pPr>
-            <w:proofErr w:type="spellStart"/>
-            <w:r>
-              <w:rPr>
-                <w:rFonts w:ascii="Verdana" w:eastAsia="Calibri" w:hAnsi="Verdana" w:cs="Arial"/>
-                <w:sz w:val="20"/>
-                <w:szCs w:val="20"/>
-              </w:rPr>
-              <w:t>Player</w:t>
-            </w:r>
-            <w:proofErr w:type="spellEnd"/>
-            <w:r>
-              <w:rPr>
-                <w:rFonts w:ascii="Verdana" w:eastAsia="Calibri" w:hAnsi="Verdana" w:cs="Arial"/>
-                <w:sz w:val="20"/>
-                <w:szCs w:val="20"/>
-              </w:rPr>
-              <w:t xml:space="preserve"> klikt </w:t>
-            </w:r>
-            <w:proofErr w:type="spellStart"/>
-            <w:r>
-              <w:rPr>
-                <w:rFonts w:ascii="Verdana" w:eastAsia="Calibri" w:hAnsi="Verdana" w:cs="Arial"/>
-                <w:sz w:val="20"/>
-                <w:szCs w:val="20"/>
-              </w:rPr>
-              <w:t>skip</w:t>
-            </w:r>
-            <w:proofErr w:type="spellEnd"/>
-            <w:r>
-              <w:rPr>
-                <w:rFonts w:ascii="Verdana" w:eastAsia="Calibri" w:hAnsi="Verdana" w:cs="Arial"/>
-                <w:sz w:val="20"/>
-                <w:szCs w:val="20"/>
-              </w:rPr>
-              <w:t xml:space="preserve"> turn, dan wordt de beurt aan de tegenstander gegeven</w:t>
+            <w:r>
+              <w:rPr>
+                <w:rFonts w:ascii="Verdana" w:eastAsia="Calibri" w:hAnsi="Verdana" w:cs="Arial"/>
+                <w:sz w:val="20"/>
+                <w:szCs w:val="20"/>
+              </w:rPr>
+              <w:t>Player klikt skip turn, dan wordt de beurt aan de tegenstander gegeven</w:t>
             </w:r>
           </w:p>
         </w:tc>
@@ -4006,23 +3616,13 @@
                 <w:szCs w:val="20"/>
               </w:rPr>
             </w:pPr>
-            <w:proofErr w:type="spellStart"/>
-            <w:r>
-              <w:rPr>
-                <w:rFonts w:ascii="Verdana" w:eastAsia="Calibri" w:hAnsi="Verdana" w:cs="Arial"/>
-                <w:sz w:val="20"/>
-                <w:szCs w:val="20"/>
-              </w:rPr>
-              <w:t>Player</w:t>
-            </w:r>
-            <w:proofErr w:type="spellEnd"/>
-            <w:r>
-              <w:rPr>
-                <w:rFonts w:ascii="Verdana" w:eastAsia="Calibri" w:hAnsi="Verdana" w:cs="Arial"/>
-                <w:sz w:val="20"/>
-                <w:szCs w:val="20"/>
-              </w:rPr>
-              <w:t xml:space="preserve"> </w:t>
+            <w:r>
+              <w:rPr>
+                <w:rFonts w:ascii="Verdana" w:eastAsia="Calibri" w:hAnsi="Verdana" w:cs="Arial"/>
+                <w:sz w:val="20"/>
+                <w:szCs w:val="20"/>
+              </w:rPr>
+              <w:t xml:space="preserve">Player </w:t>
             </w:r>
           </w:p>
         </w:tc>
@@ -4075,23 +3675,13 @@
                 <w:szCs w:val="20"/>
               </w:rPr>
             </w:pPr>
-            <w:proofErr w:type="spellStart"/>
-            <w:r>
-              <w:rPr>
-                <w:rFonts w:ascii="Verdana" w:eastAsia="Calibri" w:hAnsi="Verdana" w:cs="Arial"/>
-                <w:sz w:val="20"/>
-                <w:szCs w:val="20"/>
-              </w:rPr>
-              <w:t>Player</w:t>
-            </w:r>
-            <w:proofErr w:type="spellEnd"/>
-            <w:r>
-              <w:rPr>
-                <w:rFonts w:ascii="Verdana" w:eastAsia="Calibri" w:hAnsi="Verdana" w:cs="Arial"/>
-                <w:sz w:val="20"/>
-                <w:szCs w:val="20"/>
-              </w:rPr>
-              <w:t xml:space="preserve"> kan niet en wil beurt overslaan</w:t>
+            <w:r>
+              <w:rPr>
+                <w:rFonts w:ascii="Verdana" w:eastAsia="Calibri" w:hAnsi="Verdana" w:cs="Arial"/>
+                <w:sz w:val="20"/>
+                <w:szCs w:val="20"/>
+              </w:rPr>
+              <w:t>Player kan niet en wil beurt overslaan</w:t>
             </w:r>
           </w:p>
         </w:tc>
@@ -4148,41 +3738,13 @@
                 <w:szCs w:val="20"/>
               </w:rPr>
             </w:pPr>
-            <w:proofErr w:type="spellStart"/>
-            <w:r>
-              <w:rPr>
-                <w:rFonts w:ascii="Verdana" w:eastAsia="Calibri" w:hAnsi="Verdana" w:cs="Arial"/>
-                <w:sz w:val="20"/>
-                <w:szCs w:val="20"/>
-              </w:rPr>
-              <w:t>Player</w:t>
-            </w:r>
-            <w:proofErr w:type="spellEnd"/>
-            <w:r>
-              <w:rPr>
-                <w:rFonts w:ascii="Verdana" w:eastAsia="Calibri" w:hAnsi="Verdana" w:cs="Arial"/>
-                <w:sz w:val="20"/>
-                <w:szCs w:val="20"/>
-              </w:rPr>
-              <w:t xml:space="preserve"> klikt op </w:t>
-            </w:r>
-            <w:proofErr w:type="spellStart"/>
-            <w:r>
-              <w:rPr>
-                <w:rFonts w:ascii="Verdana" w:eastAsia="Calibri" w:hAnsi="Verdana" w:cs="Arial"/>
-                <w:sz w:val="20"/>
-                <w:szCs w:val="20"/>
-              </w:rPr>
-              <w:t>skip</w:t>
-            </w:r>
-            <w:proofErr w:type="spellEnd"/>
-            <w:r>
-              <w:rPr>
-                <w:rFonts w:ascii="Verdana" w:eastAsia="Calibri" w:hAnsi="Verdana" w:cs="Arial"/>
-                <w:sz w:val="20"/>
-                <w:szCs w:val="20"/>
-              </w:rPr>
-              <w:t xml:space="preserve"> turn</w:t>
+            <w:r>
+              <w:rPr>
+                <w:rFonts w:ascii="Verdana" w:eastAsia="Calibri" w:hAnsi="Verdana" w:cs="Arial"/>
+                <w:sz w:val="20"/>
+                <w:szCs w:val="20"/>
+              </w:rPr>
+              <w:t>Player klikt op skip turn</w:t>
             </w:r>
           </w:p>
         </w:tc>
@@ -4286,25 +3848,7 @@
                 <w:sz w:val="20"/>
                 <w:szCs w:val="20"/>
               </w:rPr>
-              <w:t xml:space="preserve">De </w:t>
-            </w:r>
-            <w:proofErr w:type="spellStart"/>
-            <w:r>
-              <w:rPr>
-                <w:rFonts w:ascii="Verdana" w:eastAsia="Calibri" w:hAnsi="Verdana" w:cs="Arial"/>
-                <w:sz w:val="20"/>
-                <w:szCs w:val="20"/>
-              </w:rPr>
-              <w:t>player</w:t>
-            </w:r>
-            <w:proofErr w:type="spellEnd"/>
-            <w:r>
-              <w:rPr>
-                <w:rFonts w:ascii="Verdana" w:eastAsia="Calibri" w:hAnsi="Verdana" w:cs="Arial"/>
-                <w:sz w:val="20"/>
-                <w:szCs w:val="20"/>
-              </w:rPr>
-              <w:t xml:space="preserve"> heeft niks neergelegd en de tegenstander is aan de beurt</w:t>
+              <w:t>De player heeft niks neergelegd en de tegenstander is aan de beurt</w:t>
             </w:r>
           </w:p>
         </w:tc>
@@ -4315,7 +3859,7 @@
         <w:tblpPr w:leftFromText="141" w:rightFromText="141" w:vertAnchor="text" w:horzAnchor="margin" w:tblpX="108" w:tblpY="-446"/>
         <w:tblW w:w="9730" w:type="dxa"/>
         <w:tblLayout w:type="fixed"/>
-        <w:tblLook w:val="0000"/>
+        <w:tblLook w:val="0000" w:firstRow="0" w:lastRow="0" w:firstColumn="0" w:lastColumn="0" w:noHBand="0" w:noVBand="0"/>
       </w:tblPr>
       <w:tblGrid>
         <w:gridCol w:w="9730"/>
@@ -4346,25 +3890,15 @@
                 <w:szCs w:val="20"/>
               </w:rPr>
             </w:pPr>
-            <w:proofErr w:type="spellStart"/>
-            <w:r>
-              <w:rPr>
-                <w:rFonts w:ascii="Verdana" w:hAnsi="Verdana" w:cs="Arial"/>
-                <w:b/>
-                <w:sz w:val="20"/>
-                <w:szCs w:val="20"/>
-              </w:rPr>
-              <w:t>Examine</w:t>
-            </w:r>
-            <w:proofErr w:type="spellEnd"/>
-            <w:r>
-              <w:rPr>
-                <w:rFonts w:ascii="Verdana" w:hAnsi="Verdana" w:cs="Arial"/>
-                <w:b/>
-                <w:sz w:val="20"/>
-                <w:szCs w:val="20"/>
-              </w:rPr>
-              <w:t xml:space="preserve"> board</w:t>
+            <w:r>
+              <w:rPr>
+                <w:rFonts w:ascii="Verdana" w:hAnsi="Verdana" w:cs="Arial"/>
+                <w:b/>
+                <w:sz w:val="20"/>
+                <w:szCs w:val="20"/>
+              </w:rPr>
+              <w:lastRenderedPageBreak/>
+              <w:t>Examine board</w:t>
             </w:r>
           </w:p>
         </w:tc>
@@ -4494,7 +4028,6 @@
                 <w:szCs w:val="20"/>
               </w:rPr>
             </w:pPr>
-            <w:proofErr w:type="spellStart"/>
             <w:r>
               <w:rPr>
                 <w:rFonts w:ascii="Verdana" w:hAnsi="Verdana" w:cs="Arial"/>
@@ -4503,7 +4036,6 @@
               </w:rPr>
               <w:t>player</w:t>
             </w:r>
-            <w:proofErr w:type="spellEnd"/>
           </w:p>
         </w:tc>
       </w:tr>
@@ -4643,18 +4175,8 @@
                 <w:sz w:val="20"/>
                 <w:szCs w:val="20"/>
               </w:rPr>
-              <w:t xml:space="preserve">De speler opent de </w:t>
-            </w:r>
-            <w:proofErr w:type="spellStart"/>
-            <w:r>
-              <w:rPr>
-                <w:rFonts w:ascii="Verdana" w:hAnsi="Verdana" w:cs="Arial"/>
-                <w:sz w:val="20"/>
-                <w:szCs w:val="20"/>
-              </w:rPr>
-              <w:t>client</w:t>
-            </w:r>
-            <w:proofErr w:type="spellEnd"/>
+              <w:t>De speler opent de client</w:t>
+            </w:r>
           </w:p>
           <w:p>
             <w:pPr>
@@ -4855,7 +4377,7 @@
         <w:tblW w:w="0" w:type="auto"/>
         <w:tblInd w:w="108" w:type="dxa"/>
         <w:tblLayout w:type="fixed"/>
-        <w:tblLook w:val="0000"/>
+        <w:tblLook w:val="0000" w:firstRow="0" w:lastRow="0" w:firstColumn="0" w:lastColumn="0" w:noHBand="0" w:noVBand="0"/>
       </w:tblPr>
       <w:tblGrid>
         <w:gridCol w:w="9730"/>
@@ -4893,39 +4415,8 @@
                 <w:sz w:val="20"/>
                 <w:szCs w:val="20"/>
               </w:rPr>
-              <w:t xml:space="preserve">Start </w:t>
-            </w:r>
-            <w:proofErr w:type="spellStart"/>
-            <w:r>
-              <w:rPr>
-                <w:rFonts w:ascii="Verdana" w:eastAsia="Calibri" w:hAnsi="Verdana" w:cs="Arial"/>
-                <w:b/>
-                <w:sz w:val="20"/>
-                <w:szCs w:val="20"/>
-              </w:rPr>
-              <w:t>new</w:t>
-            </w:r>
-            <w:proofErr w:type="spellEnd"/>
-            <w:r>
-              <w:rPr>
-                <w:rFonts w:ascii="Verdana" w:eastAsia="Calibri" w:hAnsi="Verdana" w:cs="Arial"/>
-                <w:b/>
-                <w:sz w:val="20"/>
-                <w:szCs w:val="20"/>
-              </w:rPr>
-              <w:t xml:space="preserve"> </w:t>
-            </w:r>
-            <w:proofErr w:type="spellStart"/>
-            <w:r>
-              <w:rPr>
-                <w:rFonts w:ascii="Verdana" w:eastAsia="Calibri" w:hAnsi="Verdana" w:cs="Arial"/>
-                <w:b/>
-                <w:sz w:val="20"/>
-                <w:szCs w:val="20"/>
-              </w:rPr>
-              <w:t>competition</w:t>
-            </w:r>
-            <w:proofErr w:type="spellEnd"/>
+              <w:t>Start new competition</w:t>
+            </w:r>
           </w:p>
         </w:tc>
       </w:tr>
@@ -4992,25 +4483,7 @@
                 <w:sz w:val="20"/>
                 <w:szCs w:val="20"/>
               </w:rPr>
-              <w:t xml:space="preserve">Een nieuwe wedstrijd voor twee spelers opzetten door de </w:t>
-            </w:r>
-            <w:proofErr w:type="spellStart"/>
-            <w:r>
-              <w:rPr>
-                <w:rFonts w:ascii="Verdana" w:eastAsia="Calibri" w:hAnsi="Verdana" w:cs="Arial"/>
-                <w:sz w:val="20"/>
-                <w:szCs w:val="20"/>
-              </w:rPr>
-              <w:t>admin</w:t>
-            </w:r>
-            <w:proofErr w:type="spellEnd"/>
-            <w:r>
-              <w:rPr>
-                <w:rFonts w:ascii="Verdana" w:eastAsia="Calibri" w:hAnsi="Verdana" w:cs="Arial"/>
-                <w:sz w:val="20"/>
-                <w:szCs w:val="20"/>
-              </w:rPr>
-              <w:t xml:space="preserve"> </w:t>
+              <w:t xml:space="preserve">Een nieuwe wedstrijd voor twee spelers opzetten door de admin </w:t>
             </w:r>
           </w:p>
         </w:tc>
@@ -5072,7 +4545,6 @@
                 <w:szCs w:val="20"/>
               </w:rPr>
             </w:pPr>
-            <w:proofErr w:type="spellStart"/>
             <w:r>
               <w:rPr>
                 <w:rFonts w:ascii="Verdana" w:eastAsia="Calibri" w:hAnsi="Verdana" w:cs="Arial"/>
@@ -5081,7 +4553,6 @@
               </w:rPr>
               <w:t>admin</w:t>
             </w:r>
-            <w:proofErr w:type="spellEnd"/>
           </w:p>
         </w:tc>
       </w:tr>
@@ -5220,43 +4691,7 @@
                 <w:sz w:val="20"/>
                 <w:szCs w:val="20"/>
               </w:rPr>
-              <w:t xml:space="preserve">De </w:t>
-            </w:r>
-            <w:proofErr w:type="spellStart"/>
-            <w:r>
-              <w:rPr>
-                <w:rFonts w:ascii="Verdana" w:eastAsia="Calibri" w:hAnsi="Verdana" w:cs="Arial"/>
-                <w:sz w:val="20"/>
-                <w:szCs w:val="20"/>
-              </w:rPr>
-              <w:t>admin</w:t>
-            </w:r>
-            <w:proofErr w:type="spellEnd"/>
-            <w:r>
-              <w:rPr>
-                <w:rFonts w:ascii="Verdana" w:eastAsia="Calibri" w:hAnsi="Verdana" w:cs="Arial"/>
-                <w:sz w:val="20"/>
-                <w:szCs w:val="20"/>
-              </w:rPr>
-              <w:t xml:space="preserve"> vult algemene gegevens in (wedstrijd </w:t>
-            </w:r>
-            <w:proofErr w:type="spellStart"/>
-            <w:r>
-              <w:rPr>
-                <w:rFonts w:ascii="Verdana" w:eastAsia="Calibri" w:hAnsi="Verdana" w:cs="Arial"/>
-                <w:sz w:val="20"/>
-                <w:szCs w:val="20"/>
-              </w:rPr>
-              <w:t>id</w:t>
-            </w:r>
-            <w:proofErr w:type="spellEnd"/>
-            <w:r>
-              <w:rPr>
-                <w:rFonts w:ascii="Verdana" w:eastAsia="Calibri" w:hAnsi="Verdana" w:cs="Arial"/>
-                <w:sz w:val="20"/>
-                <w:szCs w:val="20"/>
-              </w:rPr>
-              <w:t>, ..)</w:t>
+              <w:t>De admin vult algemene gegevens in (wedstrijd id, ..)</w:t>
             </w:r>
           </w:p>
           <w:p>
@@ -5280,25 +4715,7 @@
                 <w:sz w:val="20"/>
                 <w:szCs w:val="20"/>
               </w:rPr>
-              <w:t xml:space="preserve">De </w:t>
-            </w:r>
-            <w:proofErr w:type="spellStart"/>
-            <w:r>
-              <w:rPr>
-                <w:rFonts w:ascii="Verdana" w:eastAsia="Calibri" w:hAnsi="Verdana" w:cs="Arial"/>
-                <w:sz w:val="20"/>
-                <w:szCs w:val="20"/>
-              </w:rPr>
-              <w:t>admin</w:t>
-            </w:r>
-            <w:proofErr w:type="spellEnd"/>
-            <w:r>
-              <w:rPr>
-                <w:rFonts w:ascii="Verdana" w:eastAsia="Calibri" w:hAnsi="Verdana" w:cs="Arial"/>
-                <w:sz w:val="20"/>
-                <w:szCs w:val="20"/>
-              </w:rPr>
-              <w:t xml:space="preserve"> voegt de spelers een voor een toe</w:t>
+              <w:t>De admin voegt de spelers een voor een toe</w:t>
             </w:r>
           </w:p>
           <w:p>
@@ -5324,18 +4741,8 @@
                 <w:sz w:val="20"/>
                 <w:szCs w:val="20"/>
               </w:rPr>
-              <w:t xml:space="preserve">De wedstrijd wordt </w:t>
-            </w:r>
-            <w:proofErr w:type="spellStart"/>
-            <w:r>
-              <w:rPr>
-                <w:rFonts w:ascii="Verdana" w:eastAsia="Calibri" w:hAnsi="Verdana" w:cs="Arial"/>
-                <w:sz w:val="20"/>
-                <w:szCs w:val="20"/>
-              </w:rPr>
-              <w:t>gepublisht</w:t>
-            </w:r>
-            <w:proofErr w:type="spellEnd"/>
+              <w:t>De wedstrijd wordt gepublisht</w:t>
+            </w:r>
           </w:p>
         </w:tc>
       </w:tr>
@@ -5491,7 +4898,7 @@
           <w:insideH w:val="single" w:sz="4" w:space="0" w:color="auto"/>
           <w:insideV w:val="single" w:sz="4" w:space="0" w:color="auto"/>
         </w:tblBorders>
-        <w:tblLook w:val="01E0"/>
+        <w:tblLook w:val="01E0" w:firstRow="1" w:lastRow="1" w:firstColumn="1" w:lastColumn="1" w:noHBand="0" w:noVBand="0"/>
       </w:tblPr>
       <w:tblGrid>
         <w:gridCol w:w="9720"/>
@@ -5518,56 +4925,24 @@
                 <w:szCs w:val="20"/>
               </w:rPr>
             </w:pPr>
-            <w:proofErr w:type="spellStart"/>
-            <w:r>
-              <w:rPr>
-                <w:rFonts w:ascii="Verdana" w:hAnsi="Verdana" w:cs="Arial"/>
-                <w:b/>
-                <w:sz w:val="20"/>
-                <w:szCs w:val="20"/>
-              </w:rPr>
-              <w:t>Review</w:t>
-            </w:r>
-            <w:proofErr w:type="spellEnd"/>
-            <w:r>
-              <w:rPr>
-                <w:rFonts w:ascii="Verdana" w:hAnsi="Verdana" w:cs="Arial"/>
-                <w:b/>
-                <w:sz w:val="20"/>
-                <w:szCs w:val="20"/>
-              </w:rPr>
-              <w:t xml:space="preserve"> </w:t>
-            </w:r>
-            <w:proofErr w:type="spellStart"/>
-            <w:r>
-              <w:rPr>
-                <w:rFonts w:ascii="Verdana" w:hAnsi="Verdana" w:cs="Arial"/>
-                <w:b/>
-                <w:sz w:val="20"/>
-                <w:szCs w:val="20"/>
-              </w:rPr>
-              <w:t>p</w:t>
-            </w:r>
-            <w:r>
-              <w:rPr>
-                <w:rFonts w:ascii="Verdana" w:eastAsia="Calibri" w:hAnsi="Verdana" w:cs="Arial"/>
-                <w:b/>
-                <w:sz w:val="20"/>
-                <w:szCs w:val="20"/>
-              </w:rPr>
-              <w:t>layed</w:t>
-            </w:r>
-            <w:proofErr w:type="spellEnd"/>
-            <w:r>
-              <w:rPr>
-                <w:rFonts w:ascii="Verdana" w:eastAsia="Calibri" w:hAnsi="Verdana" w:cs="Arial"/>
-                <w:b/>
-                <w:sz w:val="20"/>
-                <w:szCs w:val="20"/>
-              </w:rPr>
-              <w:t xml:space="preserve"> </w:t>
-            </w:r>
-            <w:proofErr w:type="spellStart"/>
+            <w:r>
+              <w:rPr>
+                <w:rFonts w:ascii="Verdana" w:hAnsi="Verdana" w:cs="Arial"/>
+                <w:b/>
+                <w:sz w:val="20"/>
+                <w:szCs w:val="20"/>
+              </w:rPr>
+              <w:t>Review p</w:t>
+            </w:r>
+            <w:r>
+              <w:rPr>
+                <w:rFonts w:ascii="Verdana" w:eastAsia="Calibri" w:hAnsi="Verdana" w:cs="Arial"/>
+                <w:b/>
+                <w:sz w:val="20"/>
+                <w:szCs w:val="20"/>
+              </w:rPr>
+              <w:t xml:space="preserve">layed </w:t>
+            </w:r>
             <w:r>
               <w:rPr>
                 <w:rFonts w:ascii="Verdana" w:hAnsi="Verdana" w:cs="Arial"/>
@@ -5586,7 +4961,6 @@
               </w:rPr>
               <w:t>ords</w:t>
             </w:r>
-            <w:proofErr w:type="spellEnd"/>
           </w:p>
         </w:tc>
       </w:tr>
@@ -5644,25 +5018,7 @@
                 <w:sz w:val="20"/>
                 <w:szCs w:val="20"/>
               </w:rPr>
-              <w:t xml:space="preserve">De </w:t>
-            </w:r>
-            <w:proofErr w:type="spellStart"/>
-            <w:r>
-              <w:rPr>
-                <w:rFonts w:ascii="Verdana" w:eastAsia="Calibri" w:hAnsi="Verdana" w:cs="Arial"/>
-                <w:sz w:val="20"/>
-                <w:szCs w:val="20"/>
-              </w:rPr>
-              <w:t>player</w:t>
-            </w:r>
-            <w:proofErr w:type="spellEnd"/>
-            <w:r>
-              <w:rPr>
-                <w:rFonts w:ascii="Verdana" w:eastAsia="Calibri" w:hAnsi="Verdana" w:cs="Arial"/>
-                <w:sz w:val="20"/>
-                <w:szCs w:val="20"/>
-              </w:rPr>
-              <w:t xml:space="preserve"> wil weten welke woorden er gelegd zijn</w:t>
+              <w:t>De player wil weten welke woorden er gelegd zijn</w:t>
             </w:r>
           </w:p>
         </w:tc>
@@ -5715,7 +5071,6 @@
                 <w:szCs w:val="20"/>
               </w:rPr>
             </w:pPr>
-            <w:proofErr w:type="spellStart"/>
             <w:r>
               <w:rPr>
                 <w:rFonts w:ascii="Verdana" w:eastAsia="Calibri" w:hAnsi="Verdana" w:cs="Arial"/>
@@ -5724,7 +5079,6 @@
               </w:rPr>
               <w:t>Player</w:t>
             </w:r>
-            <w:proofErr w:type="spellEnd"/>
           </w:p>
         </w:tc>
       </w:tr>
@@ -5782,25 +5136,7 @@
                 <w:sz w:val="20"/>
                 <w:szCs w:val="20"/>
               </w:rPr>
-              <w:t xml:space="preserve">De </w:t>
-            </w:r>
-            <w:proofErr w:type="spellStart"/>
-            <w:r>
-              <w:rPr>
-                <w:rFonts w:ascii="Verdana" w:eastAsia="Calibri" w:hAnsi="Verdana" w:cs="Arial"/>
-                <w:sz w:val="20"/>
-                <w:szCs w:val="20"/>
-              </w:rPr>
-              <w:t>player</w:t>
-            </w:r>
-            <w:proofErr w:type="spellEnd"/>
-            <w:r>
-              <w:rPr>
-                <w:rFonts w:ascii="Verdana" w:eastAsia="Calibri" w:hAnsi="Verdana" w:cs="Arial"/>
-                <w:sz w:val="20"/>
-                <w:szCs w:val="20"/>
-              </w:rPr>
-              <w:t xml:space="preserve"> wil de gelegde woorden zien</w:t>
+              <w:t>De player wil de gelegde woorden zien</w:t>
             </w:r>
           </w:p>
         </w:tc>
@@ -5863,54 +5199,8 @@
                 <w:sz w:val="20"/>
                 <w:szCs w:val="20"/>
               </w:rPr>
-              <w:t xml:space="preserve">De </w:t>
-            </w:r>
-            <w:proofErr w:type="spellStart"/>
-            <w:r>
-              <w:rPr>
-                <w:rFonts w:ascii="Verdana" w:eastAsia="Calibri" w:hAnsi="Verdana" w:cs="Arial"/>
-                <w:sz w:val="20"/>
-                <w:szCs w:val="20"/>
-              </w:rPr>
-              <w:t>player</w:t>
-            </w:r>
-            <w:proofErr w:type="spellEnd"/>
-            <w:r>
-              <w:rPr>
-                <w:rFonts w:ascii="Verdana" w:eastAsia="Calibri" w:hAnsi="Verdana" w:cs="Arial"/>
-                <w:sz w:val="20"/>
-                <w:szCs w:val="20"/>
-              </w:rPr>
-              <w:t xml:space="preserve"> klikt op de knop </w:t>
-            </w:r>
-            <w:proofErr w:type="spellStart"/>
-            <w:r>
-              <w:rPr>
-                <w:rFonts w:ascii="Verdana" w:eastAsia="Calibri" w:hAnsi="Verdana" w:cs="Arial"/>
-                <w:sz w:val="20"/>
-                <w:szCs w:val="20"/>
-              </w:rPr>
-              <w:t>played</w:t>
-            </w:r>
-            <w:proofErr w:type="spellEnd"/>
-            <w:r>
-              <w:rPr>
-                <w:rFonts w:ascii="Verdana" w:eastAsia="Calibri" w:hAnsi="Verdana" w:cs="Arial"/>
-                <w:sz w:val="20"/>
-                <w:szCs w:val="20"/>
-              </w:rPr>
-              <w:t xml:space="preserve"> </w:t>
-            </w:r>
-            <w:proofErr w:type="spellStart"/>
-            <w:r>
-              <w:rPr>
-                <w:rFonts w:ascii="Verdana" w:eastAsia="Calibri" w:hAnsi="Verdana" w:cs="Arial"/>
-                <w:sz w:val="20"/>
-                <w:szCs w:val="20"/>
-              </w:rPr>
-              <w:t>words</w:t>
-            </w:r>
-            <w:proofErr w:type="spellEnd"/>
+              <w:t>De player klikt op de knop played words</w:t>
+            </w:r>
           </w:p>
         </w:tc>
       </w:tr>
@@ -6013,25 +5303,7 @@
                 <w:sz w:val="20"/>
                 <w:szCs w:val="20"/>
               </w:rPr>
-              <w:t xml:space="preserve">De </w:t>
-            </w:r>
-            <w:proofErr w:type="spellStart"/>
-            <w:r>
-              <w:rPr>
-                <w:rFonts w:ascii="Verdana" w:eastAsia="Calibri" w:hAnsi="Verdana" w:cs="Arial"/>
-                <w:sz w:val="20"/>
-                <w:szCs w:val="20"/>
-              </w:rPr>
-              <w:t>player</w:t>
-            </w:r>
-            <w:proofErr w:type="spellEnd"/>
-            <w:r>
-              <w:rPr>
-                <w:rFonts w:ascii="Verdana" w:eastAsia="Calibri" w:hAnsi="Verdana" w:cs="Arial"/>
-                <w:sz w:val="20"/>
-                <w:szCs w:val="20"/>
-              </w:rPr>
-              <w:t xml:space="preserve"> ziet een lijst met de woorden die gespeeld zijn</w:t>
+              <w:t>De player ziet een lijst met de woorden die gespeeld zijn</w:t>
             </w:r>
           </w:p>
         </w:tc>
@@ -6047,7 +5319,7 @@
         <w:tblW w:w="0" w:type="auto"/>
         <w:tblInd w:w="108" w:type="dxa"/>
         <w:tblLayout w:type="fixed"/>
-        <w:tblLook w:val="0000"/>
+        <w:tblLook w:val="0000" w:firstRow="0" w:lastRow="0" w:firstColumn="0" w:lastColumn="0" w:noHBand="0" w:noVBand="0"/>
       </w:tblPr>
       <w:tblGrid>
         <w:gridCol w:w="9730"/>
@@ -6078,37 +5350,15 @@
                 <w:szCs w:val="20"/>
               </w:rPr>
             </w:pPr>
-            <w:proofErr w:type="spellStart"/>
-            <w:r>
-              <w:rPr>
-                <w:rFonts w:ascii="Verdana" w:eastAsia="Calibri" w:hAnsi="Verdana" w:cs="Arial"/>
-                <w:b/>
-                <w:sz w:val="20"/>
-                <w:szCs w:val="20"/>
-              </w:rPr>
-              <w:t>Review</w:t>
-            </w:r>
-            <w:proofErr w:type="spellEnd"/>
-            <w:r>
-              <w:rPr>
-                <w:rFonts w:ascii="Verdana" w:eastAsia="Calibri" w:hAnsi="Verdana" w:cs="Arial"/>
-                <w:b/>
-                <w:sz w:val="20"/>
-                <w:szCs w:val="20"/>
-              </w:rPr>
-              <w:t xml:space="preserve"> letter </w:t>
-            </w:r>
-            <w:proofErr w:type="spellStart"/>
-            <w:r>
-              <w:rPr>
-                <w:rFonts w:ascii="Verdana" w:eastAsia="Calibri" w:hAnsi="Verdana" w:cs="Arial"/>
-                <w:b/>
-                <w:sz w:val="20"/>
-                <w:szCs w:val="20"/>
-              </w:rPr>
-              <w:t>history</w:t>
-            </w:r>
-            <w:proofErr w:type="spellEnd"/>
+            <w:r>
+              <w:rPr>
+                <w:rFonts w:ascii="Verdana" w:eastAsia="Calibri" w:hAnsi="Verdana" w:cs="Arial"/>
+                <w:b/>
+                <w:sz w:val="20"/>
+                <w:szCs w:val="20"/>
+              </w:rPr>
+              <w:t>Review letter history</w:t>
+            </w:r>
           </w:p>
         </w:tc>
       </w:tr>
@@ -6141,6 +5391,7 @@
                 <w:sz w:val="20"/>
                 <w:szCs w:val="20"/>
               </w:rPr>
+              <w:lastRenderedPageBreak/>
               <w:t>Samenvatting (korte beschrijving)</w:t>
             </w:r>
           </w:p>
@@ -6237,7 +5488,6 @@
                 <w:szCs w:val="20"/>
               </w:rPr>
             </w:pPr>
-            <w:proofErr w:type="spellStart"/>
             <w:r>
               <w:rPr>
                 <w:rFonts w:ascii="Verdana" w:eastAsia="Calibri" w:hAnsi="Verdana" w:cs="Arial"/>
@@ -6246,7 +5496,6 @@
               </w:rPr>
               <w:t>admin</w:t>
             </w:r>
-            <w:proofErr w:type="spellEnd"/>
           </w:p>
         </w:tc>
       </w:tr>
@@ -6313,25 +5562,7 @@
                 <w:sz w:val="20"/>
                 <w:szCs w:val="20"/>
               </w:rPr>
-              <w:t xml:space="preserve">Er is een </w:t>
-            </w:r>
-            <w:proofErr w:type="spellStart"/>
-            <w:r>
-              <w:rPr>
-                <w:rFonts w:ascii="Verdana" w:eastAsia="Calibri" w:hAnsi="Verdana" w:cs="Arial"/>
-                <w:sz w:val="20"/>
-                <w:szCs w:val="20"/>
-              </w:rPr>
-              <w:t>wdstrijd</w:t>
-            </w:r>
-            <w:proofErr w:type="spellEnd"/>
-            <w:r>
-              <w:rPr>
-                <w:rFonts w:ascii="Verdana" w:eastAsia="Calibri" w:hAnsi="Verdana" w:cs="Arial"/>
-                <w:sz w:val="20"/>
-                <w:szCs w:val="20"/>
-              </w:rPr>
-              <w:t xml:space="preserve"> aan de gang of al gespeeld</w:t>
+              <w:t>Er is een wdstrijd aan de gang of al gespeeld</w:t>
             </w:r>
           </w:p>
         </w:tc>
@@ -6403,79 +5634,7 @@
                 <w:sz w:val="20"/>
                 <w:szCs w:val="20"/>
               </w:rPr>
-              <w:t xml:space="preserve">De </w:t>
-            </w:r>
-            <w:proofErr w:type="spellStart"/>
-            <w:r>
-              <w:rPr>
-                <w:rFonts w:ascii="Verdana" w:eastAsia="Calibri" w:hAnsi="Verdana" w:cs="Arial"/>
-                <w:sz w:val="20"/>
-                <w:szCs w:val="20"/>
-              </w:rPr>
-              <w:t>admin</w:t>
-            </w:r>
-            <w:proofErr w:type="spellEnd"/>
-            <w:r>
-              <w:rPr>
-                <w:rFonts w:ascii="Verdana" w:eastAsia="Calibri" w:hAnsi="Verdana" w:cs="Arial"/>
-                <w:sz w:val="20"/>
-                <w:szCs w:val="20"/>
-              </w:rPr>
-              <w:t xml:space="preserve"> selecteert </w:t>
-            </w:r>
-            <w:proofErr w:type="spellStart"/>
-            <w:r>
-              <w:rPr>
-                <w:rFonts w:ascii="Verdana" w:eastAsia="Calibri" w:hAnsi="Verdana" w:cs="Arial"/>
-                <w:sz w:val="20"/>
-                <w:szCs w:val="20"/>
-              </w:rPr>
-              <w:t>eenwedstrijd</w:t>
-            </w:r>
-            <w:proofErr w:type="spellEnd"/>
-            <w:r>
-              <w:rPr>
-                <w:rFonts w:ascii="Verdana" w:eastAsia="Calibri" w:hAnsi="Verdana" w:cs="Arial"/>
-                <w:sz w:val="20"/>
-                <w:szCs w:val="20"/>
-              </w:rPr>
-              <w:t xml:space="preserve"> en een speler en klikt op '</w:t>
-            </w:r>
-            <w:proofErr w:type="spellStart"/>
-            <w:r>
-              <w:rPr>
-                <w:rFonts w:ascii="Verdana" w:eastAsia="Calibri" w:hAnsi="Verdana" w:cs="Arial"/>
-                <w:sz w:val="20"/>
-                <w:szCs w:val="20"/>
-              </w:rPr>
-              <w:t>review</w:t>
-            </w:r>
-            <w:proofErr w:type="spellEnd"/>
-            <w:r>
-              <w:rPr>
-                <w:rFonts w:ascii="Verdana" w:eastAsia="Calibri" w:hAnsi="Verdana" w:cs="Arial"/>
-                <w:sz w:val="20"/>
-                <w:szCs w:val="20"/>
-              </w:rPr>
-              <w:t xml:space="preserve"> letter </w:t>
-            </w:r>
-            <w:proofErr w:type="spellStart"/>
-            <w:r>
-              <w:rPr>
-                <w:rFonts w:ascii="Verdana" w:eastAsia="Calibri" w:hAnsi="Verdana" w:cs="Arial"/>
-                <w:sz w:val="20"/>
-                <w:szCs w:val="20"/>
-              </w:rPr>
-              <w:t>history</w:t>
-            </w:r>
-            <w:proofErr w:type="spellEnd"/>
-            <w:r>
-              <w:rPr>
-                <w:rFonts w:ascii="Verdana" w:eastAsia="Calibri" w:hAnsi="Verdana" w:cs="Arial"/>
-                <w:sz w:val="20"/>
-                <w:szCs w:val="20"/>
-              </w:rPr>
-              <w:t>'</w:t>
+              <w:t>De admin selecteert eenwedstrijd en een speler en klikt op 'review letter history'</w:t>
             </w:r>
           </w:p>
           <w:p>
@@ -6633,25 +5792,7 @@
                 <w:sz w:val="20"/>
                 <w:szCs w:val="20"/>
               </w:rPr>
-              <w:t xml:space="preserve">De </w:t>
-            </w:r>
-            <w:proofErr w:type="spellStart"/>
-            <w:r>
-              <w:rPr>
-                <w:rFonts w:ascii="Verdana" w:eastAsia="Calibri" w:hAnsi="Verdana" w:cs="Arial"/>
-                <w:sz w:val="20"/>
-                <w:szCs w:val="20"/>
-              </w:rPr>
-              <w:t>admin</w:t>
-            </w:r>
-            <w:proofErr w:type="spellEnd"/>
-            <w:r>
-              <w:rPr>
-                <w:rFonts w:ascii="Verdana" w:eastAsia="Calibri" w:hAnsi="Verdana" w:cs="Arial"/>
-                <w:sz w:val="20"/>
-                <w:szCs w:val="20"/>
-              </w:rPr>
-              <w:t xml:space="preserve"> kan alle letters die een speler heeft gehad bekijken</w:t>
+              <w:t>De admin kan alle letters die een speler heeft gehad bekijken</w:t>
             </w:r>
           </w:p>
         </w:tc>
@@ -6682,7 +5823,7 @@
         <w:tblW w:w="0" w:type="auto"/>
         <w:tblInd w:w="108" w:type="dxa"/>
         <w:tblLayout w:type="fixed"/>
-        <w:tblLook w:val="0000"/>
+        <w:tblLook w:val="0000" w:firstRow="0" w:lastRow="0" w:firstColumn="0" w:lastColumn="0" w:noHBand="0" w:noVBand="0"/>
       </w:tblPr>
       <w:tblGrid>
         <w:gridCol w:w="9730"/>
@@ -6713,7 +5854,6 @@
                 <w:szCs w:val="20"/>
               </w:rPr>
             </w:pPr>
-            <w:proofErr w:type="spellStart"/>
             <w:r>
               <w:rPr>
                 <w:rFonts w:ascii="Verdana" w:hAnsi="Verdana" w:cs="Arial"/>
@@ -6724,27 +5864,15 @@
               </w:rPr>
               <w:t>Authenticate</w:t>
             </w:r>
-            <w:proofErr w:type="spellEnd"/>
-            <w:r>
-              <w:rPr>
-                <w:rFonts w:ascii="Verdana" w:hAnsi="Verdana" w:cs="Arial"/>
-                <w:b/>
-                <w:sz w:val="20"/>
-                <w:szCs w:val="20"/>
-              </w:rPr>
-              <w:t xml:space="preserve"> </w:t>
-            </w:r>
-            <w:proofErr w:type="spellStart"/>
-            <w:r>
-              <w:rPr>
-                <w:rFonts w:ascii="Verdana" w:hAnsi="Verdana" w:cs="Arial"/>
-                <w:b/>
-                <w:sz w:val="20"/>
-                <w:szCs w:val="20"/>
-              </w:rPr>
-              <w:t>player</w:t>
-            </w:r>
-            <w:proofErr w:type="spellEnd"/>
+            <w:r>
+              <w:rPr>
+                <w:rFonts w:ascii="Verdana" w:hAnsi="Verdana" w:cs="Arial"/>
+                <w:b/>
+                <w:sz w:val="20"/>
+                <w:szCs w:val="20"/>
+              </w:rPr>
+              <w:t xml:space="preserve"> player</w:t>
+            </w:r>
           </w:p>
         </w:tc>
       </w:tr>
@@ -6811,25 +5939,7 @@
                 <w:sz w:val="20"/>
                 <w:szCs w:val="20"/>
               </w:rPr>
-              <w:t xml:space="preserve">Een speler wil lezen of schrijven naar een game </w:t>
-            </w:r>
-            <w:proofErr w:type="spellStart"/>
-            <w:r>
-              <w:rPr>
-                <w:rFonts w:ascii="Verdana" w:hAnsi="Verdana" w:cs="Arial"/>
-                <w:sz w:val="20"/>
-                <w:szCs w:val="20"/>
-              </w:rPr>
-              <w:t>table</w:t>
-            </w:r>
-            <w:proofErr w:type="spellEnd"/>
-            <w:r>
-              <w:rPr>
-                <w:rFonts w:ascii="Verdana" w:hAnsi="Verdana" w:cs="Arial"/>
-                <w:sz w:val="20"/>
-                <w:szCs w:val="20"/>
-              </w:rPr>
-              <w:t xml:space="preserve"> en wordt gecontroleerd of hij wel in dat spel zit</w:t>
+              <w:t>Een speler wil lezen of schrijven naar een game table en wordt gecontroleerd of hij wel in dat spel zit</w:t>
             </w:r>
           </w:p>
         </w:tc>
@@ -6891,7 +6001,6 @@
                 <w:szCs w:val="20"/>
               </w:rPr>
             </w:pPr>
-            <w:proofErr w:type="spellStart"/>
             <w:r>
               <w:rPr>
                 <w:rFonts w:ascii="Verdana" w:hAnsi="Verdana" w:cs="Arial"/>
@@ -6900,7 +6009,6 @@
               </w:rPr>
               <w:t>player</w:t>
             </w:r>
-            <w:proofErr w:type="spellEnd"/>
           </w:p>
         </w:tc>
       </w:tr>
@@ -6967,18 +6075,8 @@
                 <w:sz w:val="20"/>
                 <w:szCs w:val="20"/>
               </w:rPr>
-              <w:t xml:space="preserve">De speler is bekend bij de </w:t>
-            </w:r>
-            <w:proofErr w:type="spellStart"/>
-            <w:r>
-              <w:rPr>
-                <w:rFonts w:ascii="Verdana" w:hAnsi="Verdana" w:cs="Arial"/>
-                <w:sz w:val="20"/>
-                <w:szCs w:val="20"/>
-              </w:rPr>
-              <w:t>db</w:t>
-            </w:r>
-            <w:proofErr w:type="spellEnd"/>
+              <w:t>De speler is bekend bij de db</w:t>
+            </w:r>
           </w:p>
         </w:tc>
       </w:tr>
@@ -7049,25 +6147,7 @@
                 <w:sz w:val="20"/>
                 <w:szCs w:val="20"/>
               </w:rPr>
-              <w:t xml:space="preserve">De speler voert een actie uit die </w:t>
-            </w:r>
-            <w:proofErr w:type="spellStart"/>
-            <w:r>
-              <w:rPr>
-                <w:rFonts w:ascii="Verdana" w:hAnsi="Verdana" w:cs="Arial"/>
-                <w:sz w:val="20"/>
-                <w:szCs w:val="20"/>
-              </w:rPr>
-              <w:t>db-access</w:t>
-            </w:r>
-            <w:proofErr w:type="spellEnd"/>
-            <w:r>
-              <w:rPr>
-                <w:rFonts w:ascii="Verdana" w:hAnsi="Verdana" w:cs="Arial"/>
-                <w:sz w:val="20"/>
-                <w:szCs w:val="20"/>
-              </w:rPr>
-              <w:t xml:space="preserve"> vereist</w:t>
+              <w:t>De speler voert een actie uit die db-access vereist</w:t>
             </w:r>
           </w:p>
           <w:p>
@@ -7091,25 +6171,7 @@
                 <w:sz w:val="20"/>
                 <w:szCs w:val="20"/>
               </w:rPr>
-              <w:t xml:space="preserve">Er wordt gecontroleerd of de speler actief is in het spel waarvan de gegevens </w:t>
-            </w:r>
-            <w:proofErr w:type="spellStart"/>
-            <w:r>
-              <w:rPr>
-                <w:rFonts w:ascii="Verdana" w:hAnsi="Verdana" w:cs="Arial"/>
-                <w:sz w:val="20"/>
-                <w:szCs w:val="20"/>
-              </w:rPr>
-              <w:t>geaccessed</w:t>
-            </w:r>
-            <w:proofErr w:type="spellEnd"/>
-            <w:r>
-              <w:rPr>
-                <w:rFonts w:ascii="Verdana" w:hAnsi="Verdana" w:cs="Arial"/>
-                <w:sz w:val="20"/>
-                <w:szCs w:val="20"/>
-              </w:rPr>
-              <w:t xml:space="preserve"> worden</w:t>
+              <w:t>Er wordt gecontroleerd of de speler actief is in het spel waarvan de gegevens geaccessed worden</w:t>
             </w:r>
           </w:p>
           <w:p>
@@ -7264,43 +6326,7 @@
                 <w:sz w:val="20"/>
                 <w:szCs w:val="20"/>
               </w:rPr>
-              <w:t xml:space="preserve">De </w:t>
-            </w:r>
-            <w:proofErr w:type="spellStart"/>
-            <w:r>
-              <w:rPr>
-                <w:rFonts w:ascii="Verdana" w:hAnsi="Verdana" w:cs="Arial"/>
-                <w:sz w:val="20"/>
-                <w:szCs w:val="20"/>
-              </w:rPr>
-              <w:t>client</w:t>
-            </w:r>
-            <w:proofErr w:type="spellEnd"/>
-            <w:r>
-              <w:rPr>
-                <w:rFonts w:ascii="Verdana" w:hAnsi="Verdana" w:cs="Arial"/>
-                <w:sz w:val="20"/>
-                <w:szCs w:val="20"/>
-              </w:rPr>
-              <w:t xml:space="preserve"> haalt de gevraagde informatie op / de </w:t>
-            </w:r>
-            <w:proofErr w:type="spellStart"/>
-            <w:r>
-              <w:rPr>
-                <w:rFonts w:ascii="Verdana" w:hAnsi="Verdana" w:cs="Arial"/>
-                <w:sz w:val="20"/>
-                <w:szCs w:val="20"/>
-              </w:rPr>
-              <w:t>client</w:t>
-            </w:r>
-            <w:proofErr w:type="spellEnd"/>
-            <w:r>
-              <w:rPr>
-                <w:rFonts w:ascii="Verdana" w:hAnsi="Verdana" w:cs="Arial"/>
-                <w:sz w:val="20"/>
-                <w:szCs w:val="20"/>
-              </w:rPr>
-              <w:t xml:space="preserve"> schrijft informatie naar de database</w:t>
+              <w:t>De client haalt de gevraagde informatie op / de client schrijft informatie naar de database</w:t>
             </w:r>
           </w:p>
         </w:tc>
@@ -7570,7 +6596,7 @@
 </file>
 
 <file path=word/endnotes.xml><?xml version="1.0" encoding="utf-8"?>
-<w:endnotes xmlns:ve="http://schemas.openxmlformats.org/markup-compatibility/2006" xmlns:o="urn:schemas-microsoft-com:office:office" xmlns:r="http://schemas.openxmlformats.org/officeDocument/2006/relationships" xmlns:m="http://schemas.openxmlformats.org/officeDocument/2006/math" xmlns:v="urn:schemas-microsoft-com:vml" xmlns:wp="http://schemas.openxmlformats.org/drawingml/2006/wordprocessingDrawing" xmlns:w10="urn:schemas-microsoft-com:office:word" xmlns:w="http://schemas.openxmlformats.org/wordprocessingml/2006/main" xmlns:wne="http://schemas.microsoft.com/office/word/2006/wordml">
+<w:endnotes xmlns:wpc="http://schemas.microsoft.com/office/word/2010/wordprocessingCanvas" xmlns:mc="http://schemas.openxmlformats.org/markup-compatibility/2006" xmlns:o="urn:schemas-microsoft-com:office:office" xmlns:r="http://schemas.openxmlformats.org/officeDocument/2006/relationships" xmlns:m="http://schemas.openxmlformats.org/officeDocument/2006/math" xmlns:v="urn:schemas-microsoft-com:vml" xmlns:wp14="http://schemas.microsoft.com/office/word/2010/wordprocessingDrawing" xmlns:wp="http://schemas.openxmlformats.org/drawingml/2006/wordprocessingDrawing" xmlns:w10="urn:schemas-microsoft-com:office:word" xmlns:w="http://schemas.openxmlformats.org/wordprocessingml/2006/main" xmlns:w14="http://schemas.microsoft.com/office/word/2010/wordml" xmlns:w15="http://schemas.microsoft.com/office/word/2012/wordml" xmlns:wpg="http://schemas.microsoft.com/office/word/2010/wordprocessingGroup" xmlns:wpi="http://schemas.microsoft.com/office/word/2010/wordprocessingInk" xmlns:wne="http://schemas.microsoft.com/office/word/2006/wordml" xmlns:wps="http://schemas.microsoft.com/office/word/2010/wordprocessingShape" mc:Ignorable="w14 w15 wp14">
   <w:endnote w:type="separator" w:id="-1">
     <w:p>
       <w:pPr>
@@ -7595,7 +6621,7 @@
 </file>
 
 <file path=word/footer1.xml><?xml version="1.0" encoding="utf-8"?>
-<w:ftr xmlns:ve="http://schemas.openxmlformats.org/markup-compatibility/2006" xmlns:o="urn:schemas-microsoft-com:office:office" xmlns:r="http://schemas.openxmlformats.org/officeDocument/2006/relationships" xmlns:m="http://schemas.openxmlformats.org/officeDocument/2006/math" xmlns:v="urn:schemas-microsoft-com:vml" xmlns:wp="http://schemas.openxmlformats.org/drawingml/2006/wordprocessingDrawing" xmlns:w10="urn:schemas-microsoft-com:office:word" xmlns:w="http://schemas.openxmlformats.org/wordprocessingml/2006/main" xmlns:wne="http://schemas.microsoft.com/office/word/2006/wordml">
+<w:ftr xmlns:wpc="http://schemas.microsoft.com/office/word/2010/wordprocessingCanvas" xmlns:mc="http://schemas.openxmlformats.org/markup-compatibility/2006" xmlns:o="urn:schemas-microsoft-com:office:office" xmlns:r="http://schemas.openxmlformats.org/officeDocument/2006/relationships" xmlns:m="http://schemas.openxmlformats.org/officeDocument/2006/math" xmlns:v="urn:schemas-microsoft-com:vml" xmlns:wp14="http://schemas.microsoft.com/office/word/2010/wordprocessingDrawing" xmlns:wp="http://schemas.openxmlformats.org/drawingml/2006/wordprocessingDrawing" xmlns:w10="urn:schemas-microsoft-com:office:word" xmlns:w="http://schemas.openxmlformats.org/wordprocessingml/2006/main" xmlns:w14="http://schemas.microsoft.com/office/word/2010/wordml" xmlns:w15="http://schemas.microsoft.com/office/word/2012/wordml" xmlns:wpg="http://schemas.microsoft.com/office/word/2010/wordprocessingGroup" xmlns:wpi="http://schemas.microsoft.com/office/word/2010/wordprocessingInk" xmlns:wne="http://schemas.microsoft.com/office/word/2006/wordml" xmlns:wps="http://schemas.microsoft.com/office/word/2010/wordprocessingShape" mc:Ignorable="w14 w15 wp14">
   <w:sdt>
     <w:sdtPr>
       <w:id w:val="85110657"/>
@@ -7604,33 +6630,47 @@
         <w:docPartUnique/>
       </w:docPartObj>
     </w:sdtPr>
+    <w:sdtEndPr/>
     <w:sdtContent>
       <w:p>
         <w:pPr>
-          <w:pStyle w:val="Voettekst"/>
+          <w:pStyle w:val="Footer"/>
           <w:jc w:val="center"/>
         </w:pPr>
-        <w:fldSimple w:instr=" PAGE   \* MERGEFORMAT ">
-          <w:r>
-            <w:rPr>
-              <w:noProof/>
-            </w:rPr>
-            <w:t>3</w:t>
-          </w:r>
-        </w:fldSimple>
+        <w:r>
+          <w:fldChar w:fldCharType="begin"/>
+        </w:r>
+        <w:r>
+          <w:instrText xml:space="preserve"> PAGE   \* MERGEFORMAT </w:instrText>
+        </w:r>
+        <w:r>
+          <w:fldChar w:fldCharType="separate"/>
+        </w:r>
+        <w:r>
+          <w:rPr>
+            <w:noProof/>
+          </w:rPr>
+          <w:t>9</w:t>
+        </w:r>
+        <w:r>
+          <w:rPr>
+            <w:noProof/>
+          </w:rPr>
+          <w:fldChar w:fldCharType="end"/>
+        </w:r>
       </w:p>
     </w:sdtContent>
   </w:sdt>
   <w:p>
     <w:pPr>
-      <w:pStyle w:val="Voettekst"/>
+      <w:pStyle w:val="Footer"/>
     </w:pPr>
   </w:p>
 </w:ftr>
 </file>
 
 <file path=word/footnotes.xml><?xml version="1.0" encoding="utf-8"?>
-<w:footnotes xmlns:ve="http://schemas.openxmlformats.org/markup-compatibility/2006" xmlns:o="urn:schemas-microsoft-com:office:office" xmlns:r="http://schemas.openxmlformats.org/officeDocument/2006/relationships" xmlns:m="http://schemas.openxmlformats.org/officeDocument/2006/math" xmlns:v="urn:schemas-microsoft-com:vml" xmlns:wp="http://schemas.openxmlformats.org/drawingml/2006/wordprocessingDrawing" xmlns:w10="urn:schemas-microsoft-com:office:word" xmlns:w="http://schemas.openxmlformats.org/wordprocessingml/2006/main" xmlns:wne="http://schemas.microsoft.com/office/word/2006/wordml">
+<w:footnotes xmlns:wpc="http://schemas.microsoft.com/office/word/2010/wordprocessingCanvas" xmlns:mc="http://schemas.openxmlformats.org/markup-compatibility/2006" xmlns:o="urn:schemas-microsoft-com:office:office" xmlns:r="http://schemas.openxmlformats.org/officeDocument/2006/relationships" xmlns:m="http://schemas.openxmlformats.org/officeDocument/2006/math" xmlns:v="urn:schemas-microsoft-com:vml" xmlns:wp14="http://schemas.microsoft.com/office/word/2010/wordprocessingDrawing" xmlns:wp="http://schemas.openxmlformats.org/drawingml/2006/wordprocessingDrawing" xmlns:w10="urn:schemas-microsoft-com:office:word" xmlns:w="http://schemas.openxmlformats.org/wordprocessingml/2006/main" xmlns:w14="http://schemas.microsoft.com/office/word/2010/wordml" xmlns:w15="http://schemas.microsoft.com/office/word/2012/wordml" xmlns:wpg="http://schemas.microsoft.com/office/word/2010/wordprocessingGroup" xmlns:wpi="http://schemas.microsoft.com/office/word/2010/wordprocessingInk" xmlns:wne="http://schemas.microsoft.com/office/word/2006/wordml" xmlns:wps="http://schemas.microsoft.com/office/word/2010/wordprocessingShape" mc:Ignorable="w14 w15 wp14">
   <w:footnote w:type="separator" w:id="-1">
     <w:p>
       <w:pPr>
@@ -7655,7 +6695,7 @@
 </file>
 
 <file path=word/numbering.xml><?xml version="1.0" encoding="utf-8"?>
-<w:numbering xmlns:ve="http://schemas.openxmlformats.org/markup-compatibility/2006" xmlns:o="urn:schemas-microsoft-com:office:office" xmlns:r="http://schemas.openxmlformats.org/officeDocument/2006/relationships" xmlns:m="http://schemas.openxmlformats.org/officeDocument/2006/math" xmlns:v="urn:schemas-microsoft-com:vml" xmlns:wp="http://schemas.openxmlformats.org/drawingml/2006/wordprocessingDrawing" xmlns:w10="urn:schemas-microsoft-com:office:word" xmlns:w="http://schemas.openxmlformats.org/wordprocessingml/2006/main" xmlns:wne="http://schemas.microsoft.com/office/word/2006/wordml">
+<w:numbering xmlns:wpc="http://schemas.microsoft.com/office/word/2010/wordprocessingCanvas" xmlns:mc="http://schemas.openxmlformats.org/markup-compatibility/2006" xmlns:o="urn:schemas-microsoft-com:office:office" xmlns:r="http://schemas.openxmlformats.org/officeDocument/2006/relationships" xmlns:m="http://schemas.openxmlformats.org/officeDocument/2006/math" xmlns:v="urn:schemas-microsoft-com:vml" xmlns:wp14="http://schemas.microsoft.com/office/word/2010/wordprocessingDrawing" xmlns:wp="http://schemas.openxmlformats.org/drawingml/2006/wordprocessingDrawing" xmlns:w10="urn:schemas-microsoft-com:office:word" xmlns:w="http://schemas.openxmlformats.org/wordprocessingml/2006/main" xmlns:w14="http://schemas.microsoft.com/office/word/2010/wordml" xmlns:w15="http://schemas.microsoft.com/office/word/2012/wordml" xmlns:wpg="http://schemas.microsoft.com/office/word/2010/wordprocessingGroup" xmlns:wpi="http://schemas.microsoft.com/office/word/2010/wordprocessingInk" xmlns:wne="http://schemas.microsoft.com/office/word/2006/wordml" xmlns:wps="http://schemas.microsoft.com/office/word/2010/wordprocessingShape" mc:Ignorable="w14 w15 wp14">
   <w:abstractNum w:abstractNumId="0">
     <w:nsid w:val="00000001"/>
     <w:multiLevelType w:val="multilevel"/>
@@ -7893,178 +6933,622 @@
 </file>
 
 <file path=word/styles.xml><?xml version="1.0" encoding="utf-8"?>
-<w:styles xmlns:r="http://schemas.openxmlformats.org/officeDocument/2006/relationships" xmlns:w="http://schemas.openxmlformats.org/wordprocessingml/2006/main">
+<w:styles xmlns:mc="http://schemas.openxmlformats.org/markup-compatibility/2006" xmlns:r="http://schemas.openxmlformats.org/officeDocument/2006/relationships" xmlns:w="http://schemas.openxmlformats.org/wordprocessingml/2006/main" xmlns:w14="http://schemas.microsoft.com/office/word/2010/wordml" xmlns:w15="http://schemas.microsoft.com/office/word/2012/wordml" mc:Ignorable="w14 w15">
   <w:docDefaults>
     <w:rPrDefault>
       <w:rPr>
-        <w:rFonts w:asciiTheme="minorHAnsi" w:eastAsiaTheme="minorHAnsi" w:hAnsiTheme="minorHAnsi" w:cstheme="minorBidi"/>
-        <w:sz w:val="22"/>
-        <w:szCs w:val="22"/>
+        <w:rFonts w:asciiTheme="minorHAnsi" w:eastAsiaTheme="minorEastAsia" w:hAnsiTheme="minorHAnsi" w:cstheme="minorBidi"/>
+        <w:sz w:val="21"/>
+        <w:szCs w:val="21"/>
         <w:lang w:val="nl-NL" w:eastAsia="en-US" w:bidi="ar-SA"/>
       </w:rPr>
     </w:rPrDefault>
     <w:pPrDefault>
       <w:pPr>
-        <w:spacing w:after="200" w:line="276" w:lineRule="auto"/>
+        <w:spacing w:after="200" w:line="288" w:lineRule="auto"/>
       </w:pPr>
     </w:pPrDefault>
   </w:docDefaults>
-  <w:latentStyles w:defLockedState="0" w:defUIPriority="99" w:defSemiHidden="1" w:defUnhideWhenUsed="1" w:defQFormat="0" w:count="267">
-    <w:lsdException w:name="Normal" w:semiHidden="0" w:uiPriority="0" w:unhideWhenUsed="0" w:qFormat="1"/>
-    <w:lsdException w:name="heading 1" w:semiHidden="0" w:uiPriority="9" w:unhideWhenUsed="0" w:qFormat="1"/>
-    <w:lsdException w:name="heading 2" w:uiPriority="9" w:qFormat="1"/>
-    <w:lsdException w:name="heading 3" w:uiPriority="9" w:qFormat="1"/>
-    <w:lsdException w:name="heading 4" w:uiPriority="9" w:qFormat="1"/>
-    <w:lsdException w:name="heading 5" w:uiPriority="9" w:qFormat="1"/>
-    <w:lsdException w:name="heading 6" w:uiPriority="9" w:qFormat="1"/>
-    <w:lsdException w:name="heading 7" w:uiPriority="9" w:qFormat="1"/>
-    <w:lsdException w:name="heading 8" w:uiPriority="9" w:qFormat="1"/>
-    <w:lsdException w:name="heading 9" w:uiPriority="9" w:qFormat="1"/>
-    <w:lsdException w:name="toc 1" w:uiPriority="39"/>
-    <w:lsdException w:name="toc 2" w:uiPriority="39"/>
-    <w:lsdException w:name="toc 3" w:uiPriority="39"/>
-    <w:lsdException w:name="toc 4" w:uiPriority="39"/>
-    <w:lsdException w:name="toc 5" w:uiPriority="39"/>
-    <w:lsdException w:name="toc 6" w:uiPriority="39"/>
-    <w:lsdException w:name="toc 7" w:uiPriority="39"/>
-    <w:lsdException w:name="toc 8" w:uiPriority="39"/>
-    <w:lsdException w:name="toc 9" w:uiPriority="39"/>
-    <w:lsdException w:name="caption" w:uiPriority="35" w:qFormat="1"/>
-    <w:lsdException w:name="Title" w:semiHidden="0" w:uiPriority="10" w:unhideWhenUsed="0" w:qFormat="1"/>
-    <w:lsdException w:name="Default Paragraph Font" w:uiPriority="1"/>
-    <w:lsdException w:name="Subtitle" w:semiHidden="0" w:uiPriority="11" w:unhideWhenUsed="0" w:qFormat="1"/>
-    <w:lsdException w:name="Strong" w:semiHidden="0" w:uiPriority="22" w:unhideWhenUsed="0" w:qFormat="1"/>
-    <w:lsdException w:name="Emphasis" w:semiHidden="0" w:uiPriority="20" w:unhideWhenUsed="0" w:qFormat="1"/>
-    <w:lsdException w:name="Table Grid" w:semiHidden="0" w:uiPriority="59" w:unhideWhenUsed="0"/>
-    <w:lsdException w:name="Placeholder Text" w:unhideWhenUsed="0"/>
-    <w:lsdException w:name="No Spacing" w:semiHidden="0" w:uiPriority="1" w:unhideWhenUsed="0" w:qFormat="1"/>
-    <w:lsdException w:name="Light Shading" w:semiHidden="0" w:uiPriority="60" w:unhideWhenUsed="0"/>
-    <w:lsdException w:name="Light List" w:semiHidden="0" w:uiPriority="61" w:unhideWhenUsed="0"/>
-    <w:lsdException w:name="Light Grid" w:semiHidden="0" w:uiPriority="62" w:unhideWhenUsed="0"/>
-    <w:lsdException w:name="Medium Shading 1" w:semiHidden="0" w:uiPriority="63" w:unhideWhenUsed="0"/>
-    <w:lsdException w:name="Medium Shading 2" w:semiHidden="0" w:uiPriority="64" w:unhideWhenUsed="0"/>
-    <w:lsdException w:name="Medium List 1" w:semiHidden="0" w:uiPriority="65" w:unhideWhenUsed="0"/>
-    <w:lsdException w:name="Medium List 2" w:semiHidden="0" w:uiPriority="66" w:unhideWhenUsed="0"/>
-    <w:lsdException w:name="Medium Grid 1" w:semiHidden="0" w:uiPriority="67" w:unhideWhenUsed="0"/>
-    <w:lsdException w:name="Medium Grid 2" w:semiHidden="0" w:uiPriority="68" w:unhideWhenUsed="0"/>
-    <w:lsdException w:name="Medium Grid 3" w:semiHidden="0" w:uiPriority="69" w:unhideWhenUsed="0"/>
-    <w:lsdException w:name="Dark List" w:semiHidden="0" w:uiPriority="70" w:unhideWhenUsed="0"/>
-    <w:lsdException w:name="Colorful Shading" w:semiHidden="0" w:uiPriority="71" w:unhideWhenUsed="0"/>
-    <w:lsdException w:name="Colorful List" w:semiHidden="0" w:uiPriority="72" w:unhideWhenUsed="0"/>
-    <w:lsdException w:name="Colorful Grid" w:semiHidden="0" w:uiPriority="73" w:unhideWhenUsed="0"/>
-    <w:lsdException w:name="Light Shading Accent 1" w:semiHidden="0" w:uiPriority="60" w:unhideWhenUsed="0"/>
-    <w:lsdException w:name="Light List Accent 1" w:semiHidden="0" w:uiPriority="61" w:unhideWhenUsed="0"/>
-    <w:lsdException w:name="Light Grid Accent 1" w:semiHidden="0" w:uiPriority="62" w:unhideWhenUsed="0"/>
-    <w:lsdException w:name="Medium Shading 1 Accent 1" w:semiHidden="0" w:uiPriority="63" w:unhideWhenUsed="0"/>
-    <w:lsdException w:name="Medium Shading 2 Accent 1" w:semiHidden="0" w:uiPriority="64" w:unhideWhenUsed="0"/>
-    <w:lsdException w:name="Medium List 1 Accent 1" w:semiHidden="0" w:uiPriority="65" w:unhideWhenUsed="0"/>
-    <w:lsdException w:name="Revision" w:unhideWhenUsed="0"/>
-    <w:lsdException w:name="List Paragraph" w:semiHidden="0" w:uiPriority="34" w:unhideWhenUsed="0" w:qFormat="1"/>
-    <w:lsdException w:name="Quote" w:semiHidden="0" w:uiPriority="29" w:unhideWhenUsed="0" w:qFormat="1"/>
-    <w:lsdException w:name="Intense Quote" w:semiHidden="0" w:uiPriority="30" w:unhideWhenUsed="0" w:qFormat="1"/>
-    <w:lsdException w:name="Medium List 2 Accent 1" w:semiHidden="0" w:uiPriority="66" w:unhideWhenUsed="0"/>
-    <w:lsdException w:name="Medium Grid 1 Accent 1" w:semiHidden="0" w:uiPriority="67" w:unhideWhenUsed="0"/>
-    <w:lsdException w:name="Medium Grid 2 Accent 1" w:semiHidden="0" w:uiPriority="68" w:unhideWhenUsed="0"/>
-    <w:lsdException w:name="Medium Grid 3 Accent 1" w:semiHidden="0" w:uiPriority="69" w:unhideWhenUsed="0"/>
-    <w:lsdException w:name="Dark List Accent 1" w:semiHidden="0" w:uiPriority="70" w:unhideWhenUsed="0"/>
-    <w:lsdException w:name="Colorful Shading Accent 1" w:semiHidden="0" w:uiPriority="71" w:unhideWhenUsed="0"/>
-    <w:lsdException w:name="Colorful List Accent 1" w:semiHidden="0" w:uiPriority="72" w:unhideWhenUsed="0"/>
-    <w:lsdException w:name="Colorful Grid Accent 1" w:semiHidden="0" w:uiPriority="73" w:unhideWhenUsed="0"/>
-    <w:lsdException w:name="Light Shading Accent 2" w:semiHidden="0" w:uiPriority="60" w:unhideWhenUsed="0"/>
-    <w:lsdException w:name="Light List Accent 2" w:semiHidden="0" w:uiPriority="61" w:unhideWhenUsed="0"/>
-    <w:lsdException w:name="Light Grid Accent 2" w:semiHidden="0" w:uiPriority="62" w:unhideWhenUsed="0"/>
-    <w:lsdException w:name="Medium Shading 1 Accent 2" w:semiHidden="0" w:uiPriority="63" w:unhideWhenUsed="0"/>
-    <w:lsdException w:name="Medium Shading 2 Accent 2" w:semiHidden="0" w:uiPriority="64" w:unhideWhenUsed="0"/>
-    <w:lsdException w:name="Medium List 1 Accent 2" w:semiHidden="0" w:uiPriority="65" w:unhideWhenUsed="0"/>
-    <w:lsdException w:name="Medium List 2 Accent 2" w:semiHidden="0" w:uiPriority="66" w:unhideWhenUsed="0"/>
-    <w:lsdException w:name="Medium Grid 1 Accent 2" w:semiHidden="0" w:uiPriority="67" w:unhideWhenUsed="0"/>
-    <w:lsdException w:name="Medium Grid 2 Accent 2" w:semiHidden="0" w:uiPriority="68" w:unhideWhenUsed="0"/>
-    <w:lsdException w:name="Medium Grid 3 Accent 2" w:semiHidden="0" w:uiPriority="69" w:unhideWhenUsed="0"/>
-    <w:lsdException w:name="Dark List Accent 2" w:semiHidden="0" w:uiPriority="70" w:unhideWhenUsed="0"/>
-    <w:lsdException w:name="Colorful Shading Accent 2" w:semiHidden="0" w:uiPriority="71" w:unhideWhenUsed="0"/>
-    <w:lsdException w:name="Colorful List Accent 2" w:semiHidden="0" w:uiPriority="72" w:unhideWhenUsed="0"/>
-    <w:lsdException w:name="Colorful Grid Accent 2" w:semiHidden="0" w:uiPriority="73" w:unhideWhenUsed="0"/>
-    <w:lsdException w:name="Light Shading Accent 3" w:semiHidden="0" w:uiPriority="60" w:unhideWhenUsed="0"/>
-    <w:lsdException w:name="Light List Accent 3" w:semiHidden="0" w:uiPriority="61" w:unhideWhenUsed="0"/>
-    <w:lsdException w:name="Light Grid Accent 3" w:semiHidden="0" w:uiPriority="62" w:unhideWhenUsed="0"/>
-    <w:lsdException w:name="Medium Shading 1 Accent 3" w:semiHidden="0" w:uiPriority="63" w:unhideWhenUsed="0"/>
-    <w:lsdException w:name="Medium Shading 2 Accent 3" w:semiHidden="0" w:uiPriority="64" w:unhideWhenUsed="0"/>
-    <w:lsdException w:name="Medium List 1 Accent 3" w:semiHidden="0" w:uiPriority="65" w:unhideWhenUsed="0"/>
-    <w:lsdException w:name="Medium List 2 Accent 3" w:semiHidden="0" w:uiPriority="66" w:unhideWhenUsed="0"/>
-    <w:lsdException w:name="Medium Grid 1 Accent 3" w:semiHidden="0" w:uiPriority="67" w:unhideWhenUsed="0"/>
-    <w:lsdException w:name="Medium Grid 2 Accent 3" w:semiHidden="0" w:uiPriority="68" w:unhideWhenUsed="0"/>
-    <w:lsdException w:name="Medium Grid 3 Accent 3" w:semiHidden="0" w:uiPriority="69" w:unhideWhenUsed="0"/>
-    <w:lsdException w:name="Dark List Accent 3" w:semiHidden="0" w:uiPriority="70" w:unhideWhenUsed="0"/>
-    <w:lsdException w:name="Colorful Shading Accent 3" w:semiHidden="0" w:uiPriority="71" w:unhideWhenUsed="0"/>
-    <w:lsdException w:name="Colorful List Accent 3" w:semiHidden="0" w:uiPriority="72" w:unhideWhenUsed="0"/>
-    <w:lsdException w:name="Colorful Grid Accent 3" w:semiHidden="0" w:uiPriority="73" w:unhideWhenUsed="0"/>
-    <w:lsdException w:name="Light Shading Accent 4" w:semiHidden="0" w:uiPriority="60" w:unhideWhenUsed="0"/>
-    <w:lsdException w:name="Light List Accent 4" w:semiHidden="0" w:uiPriority="61" w:unhideWhenUsed="0"/>
-    <w:lsdException w:name="Light Grid Accent 4" w:semiHidden="0" w:uiPriority="62" w:unhideWhenUsed="0"/>
-    <w:lsdException w:name="Medium Shading 1 Accent 4" w:semiHidden="0" w:uiPriority="63" w:unhideWhenUsed="0"/>
-    <w:lsdException w:name="Medium Shading 2 Accent 4" w:semiHidden="0" w:uiPriority="64" w:unhideWhenUsed="0"/>
-    <w:lsdException w:name="Medium List 1 Accent 4" w:semiHidden="0" w:uiPriority="65" w:unhideWhenUsed="0"/>
-    <w:lsdException w:name="Medium List 2 Accent 4" w:semiHidden="0" w:uiPriority="66" w:unhideWhenUsed="0"/>
-    <w:lsdException w:name="Medium Grid 1 Accent 4" w:semiHidden="0" w:uiPriority="67" w:unhideWhenUsed="0"/>
-    <w:lsdException w:name="Medium Grid 2 Accent 4" w:semiHidden="0" w:uiPriority="68" w:unhideWhenUsed="0"/>
-    <w:lsdException w:name="Medium Grid 3 Accent 4" w:semiHidden="0" w:uiPriority="69" w:unhideWhenUsed="0"/>
-    <w:lsdException w:name="Dark List Accent 4" w:semiHidden="0" w:uiPriority="70" w:unhideWhenUsed="0"/>
-    <w:lsdException w:name="Colorful Shading Accent 4" w:semiHidden="0" w:uiPriority="71" w:unhideWhenUsed="0"/>
-    <w:lsdException w:name="Colorful List Accent 4" w:semiHidden="0" w:uiPriority="72" w:unhideWhenUsed="0"/>
-    <w:lsdException w:name="Colorful Grid Accent 4" w:semiHidden="0" w:uiPriority="73" w:unhideWhenUsed="0"/>
-    <w:lsdException w:name="Light Shading Accent 5" w:semiHidden="0" w:uiPriority="60" w:unhideWhenUsed="0"/>
-    <w:lsdException w:name="Light List Accent 5" w:semiHidden="0" w:uiPriority="61" w:unhideWhenUsed="0"/>
-    <w:lsdException w:name="Light Grid Accent 5" w:semiHidden="0" w:uiPriority="62" w:unhideWhenUsed="0"/>
-    <w:lsdException w:name="Medium Shading 1 Accent 5" w:semiHidden="0" w:uiPriority="63" w:unhideWhenUsed="0"/>
-    <w:lsdException w:name="Medium Shading 2 Accent 5" w:semiHidden="0" w:uiPriority="64" w:unhideWhenUsed="0"/>
-    <w:lsdException w:name="Medium List 1 Accent 5" w:semiHidden="0" w:uiPriority="65" w:unhideWhenUsed="0"/>
-    <w:lsdException w:name="Medium List 2 Accent 5" w:semiHidden="0" w:uiPriority="66" w:unhideWhenUsed="0"/>
-    <w:lsdException w:name="Medium Grid 1 Accent 5" w:semiHidden="0" w:uiPriority="67" w:unhideWhenUsed="0"/>
-    <w:lsdException w:name="Medium Grid 2 Accent 5" w:semiHidden="0" w:uiPriority="68" w:unhideWhenUsed="0"/>
-    <w:lsdException w:name="Medium Grid 3 Accent 5" w:semiHidden="0" w:uiPriority="69" w:unhideWhenUsed="0"/>
-    <w:lsdException w:name="Dark List Accent 5" w:semiHidden="0" w:uiPriority="70" w:unhideWhenUsed="0"/>
-    <w:lsdException w:name="Colorful Shading Accent 5" w:semiHidden="0" w:uiPriority="71" w:unhideWhenUsed="0"/>
-    <w:lsdException w:name="Colorful List Accent 5" w:semiHidden="0" w:uiPriority="72" w:unhideWhenUsed="0"/>
-    <w:lsdException w:name="Colorful Grid Accent 5" w:semiHidden="0" w:uiPriority="73" w:unhideWhenUsed="0"/>
-    <w:lsdException w:name="Light Shading Accent 6" w:semiHidden="0" w:uiPriority="60" w:unhideWhenUsed="0"/>
-    <w:lsdException w:name="Light List Accent 6" w:semiHidden="0" w:uiPriority="61" w:unhideWhenUsed="0"/>
-    <w:lsdException w:name="Light Grid Accent 6" w:semiHidden="0" w:uiPriority="62" w:unhideWhenUsed="0"/>
-    <w:lsdException w:name="Medium Shading 1 Accent 6" w:semiHidden="0" w:uiPriority="63" w:unhideWhenUsed="0"/>
-    <w:lsdException w:name="Medium Shading 2 Accent 6" w:semiHidden="0" w:uiPriority="64" w:unhideWhenUsed="0"/>
-    <w:lsdException w:name="Medium List 1 Accent 6" w:semiHidden="0" w:uiPriority="65" w:unhideWhenUsed="0"/>
-    <w:lsdException w:name="Medium List 2 Accent 6" w:semiHidden="0" w:uiPriority="66" w:unhideWhenUsed="0"/>
-    <w:lsdException w:name="Medium Grid 1 Accent 6" w:semiHidden="0" w:uiPriority="67" w:unhideWhenUsed="0"/>
-    <w:lsdException w:name="Medium Grid 2 Accent 6" w:semiHidden="0" w:uiPriority="68" w:unhideWhenUsed="0"/>
-    <w:lsdException w:name="Medium Grid 3 Accent 6" w:semiHidden="0" w:uiPriority="69" w:unhideWhenUsed="0"/>
-    <w:lsdException w:name="Dark List Accent 6" w:semiHidden="0" w:uiPriority="70" w:unhideWhenUsed="0"/>
-    <w:lsdException w:name="Colorful Shading Accent 6" w:semiHidden="0" w:uiPriority="71" w:unhideWhenUsed="0"/>
-    <w:lsdException w:name="Colorful List Accent 6" w:semiHidden="0" w:uiPriority="72" w:unhideWhenUsed="0"/>
-    <w:lsdException w:name="Colorful Grid Accent 6" w:semiHidden="0" w:uiPriority="73" w:unhideWhenUsed="0"/>
-    <w:lsdException w:name="Subtle Emphasis" w:semiHidden="0" w:uiPriority="19" w:unhideWhenUsed="0" w:qFormat="1"/>
-    <w:lsdException w:name="Intense Emphasis" w:semiHidden="0" w:uiPriority="21" w:unhideWhenUsed="0" w:qFormat="1"/>
-    <w:lsdException w:name="Subtle Reference" w:semiHidden="0" w:uiPriority="31" w:unhideWhenUsed="0" w:qFormat="1"/>
-    <w:lsdException w:name="Intense Reference" w:semiHidden="0" w:uiPriority="32" w:unhideWhenUsed="0" w:qFormat="1"/>
-    <w:lsdException w:name="Book Title" w:semiHidden="0" w:uiPriority="33" w:unhideWhenUsed="0" w:qFormat="1"/>
-    <w:lsdException w:name="Bibliography" w:uiPriority="37"/>
-    <w:lsdException w:name="TOC Heading" w:uiPriority="39" w:qFormat="1"/>
+  <w:latentStyles w:defLockedState="0" w:defUIPriority="99" w:defSemiHidden="0" w:defUnhideWhenUsed="0" w:defQFormat="0" w:count="371">
+    <w:lsdException w:name="Normal" w:uiPriority="0" w:qFormat="1"/>
+    <w:lsdException w:name="heading 1" w:uiPriority="9" w:qFormat="1"/>
+    <w:lsdException w:name="heading 2" w:semiHidden="1" w:uiPriority="9" w:unhideWhenUsed="1" w:qFormat="1"/>
+    <w:lsdException w:name="heading 3" w:semiHidden="1" w:uiPriority="9" w:unhideWhenUsed="1" w:qFormat="1"/>
+    <w:lsdException w:name="heading 4" w:semiHidden="1" w:uiPriority="9" w:unhideWhenUsed="1" w:qFormat="1"/>
+    <w:lsdException w:name="heading 5" w:semiHidden="1" w:uiPriority="9" w:unhideWhenUsed="1" w:qFormat="1"/>
+    <w:lsdException w:name="heading 6" w:semiHidden="1" w:uiPriority="9" w:unhideWhenUsed="1" w:qFormat="1"/>
+    <w:lsdException w:name="heading 7" w:semiHidden="1" w:uiPriority="9" w:unhideWhenUsed="1" w:qFormat="1"/>
+    <w:lsdException w:name="heading 8" w:semiHidden="1" w:uiPriority="9" w:unhideWhenUsed="1" w:qFormat="1"/>
+    <w:lsdException w:name="heading 9" w:semiHidden="1" w:uiPriority="9" w:unhideWhenUsed="1" w:qFormat="1"/>
+    <w:lsdException w:name="index 1" w:semiHidden="1" w:unhideWhenUsed="1"/>
+    <w:lsdException w:name="index 2" w:semiHidden="1" w:unhideWhenUsed="1"/>
+    <w:lsdException w:name="index 3" w:semiHidden="1" w:unhideWhenUsed="1"/>
+    <w:lsdException w:name="index 4" w:semiHidden="1" w:unhideWhenUsed="1"/>
+    <w:lsdException w:name="index 5" w:semiHidden="1" w:unhideWhenUsed="1"/>
+    <w:lsdException w:name="index 6" w:semiHidden="1" w:unhideWhenUsed="1"/>
+    <w:lsdException w:name="index 7" w:semiHidden="1" w:unhideWhenUsed="1"/>
+    <w:lsdException w:name="index 8" w:semiHidden="1" w:unhideWhenUsed="1"/>
+    <w:lsdException w:name="index 9" w:semiHidden="1" w:unhideWhenUsed="1"/>
+    <w:lsdException w:name="toc 1" w:semiHidden="1" w:uiPriority="39" w:unhideWhenUsed="1"/>
+    <w:lsdException w:name="toc 2" w:semiHidden="1" w:uiPriority="39" w:unhideWhenUsed="1"/>
+    <w:lsdException w:name="toc 3" w:semiHidden="1" w:uiPriority="39" w:unhideWhenUsed="1"/>
+    <w:lsdException w:name="toc 4" w:semiHidden="1" w:uiPriority="39" w:unhideWhenUsed="1"/>
+    <w:lsdException w:name="toc 5" w:semiHidden="1" w:uiPriority="39" w:unhideWhenUsed="1"/>
+    <w:lsdException w:name="toc 6" w:semiHidden="1" w:uiPriority="39" w:unhideWhenUsed="1"/>
+    <w:lsdException w:name="toc 7" w:semiHidden="1" w:uiPriority="39" w:unhideWhenUsed="1"/>
+    <w:lsdException w:name="toc 8" w:semiHidden="1" w:uiPriority="39" w:unhideWhenUsed="1"/>
+    <w:lsdException w:name="toc 9" w:semiHidden="1" w:uiPriority="39" w:unhideWhenUsed="1"/>
+    <w:lsdException w:name="Normal Indent" w:semiHidden="1" w:unhideWhenUsed="1"/>
+    <w:lsdException w:name="footnote text" w:semiHidden="1" w:unhideWhenUsed="1"/>
+    <w:lsdException w:name="annotation text" w:semiHidden="1" w:unhideWhenUsed="1"/>
+    <w:lsdException w:name="header" w:semiHidden="1" w:unhideWhenUsed="1"/>
+    <w:lsdException w:name="footer" w:semiHidden="1" w:unhideWhenUsed="1"/>
+    <w:lsdException w:name="index heading" w:semiHidden="1" w:unhideWhenUsed="1"/>
+    <w:lsdException w:name="caption" w:semiHidden="1" w:uiPriority="35" w:unhideWhenUsed="1" w:qFormat="1"/>
+    <w:lsdException w:name="table of figures" w:semiHidden="1" w:unhideWhenUsed="1"/>
+    <w:lsdException w:name="envelope address" w:semiHidden="1" w:unhideWhenUsed="1"/>
+    <w:lsdException w:name="envelope return" w:semiHidden="1" w:unhideWhenUsed="1"/>
+    <w:lsdException w:name="footnote reference" w:semiHidden="1" w:unhideWhenUsed="1"/>
+    <w:lsdException w:name="annotation reference" w:semiHidden="1" w:unhideWhenUsed="1"/>
+    <w:lsdException w:name="line number" w:semiHidden="1" w:unhideWhenUsed="1"/>
+    <w:lsdException w:name="page number" w:semiHidden="1" w:unhideWhenUsed="1"/>
+    <w:lsdException w:name="endnote reference" w:semiHidden="1" w:unhideWhenUsed="1"/>
+    <w:lsdException w:name="endnote text" w:semiHidden="1" w:unhideWhenUsed="1"/>
+    <w:lsdException w:name="table of authorities" w:semiHidden="1" w:unhideWhenUsed="1"/>
+    <w:lsdException w:name="macro" w:semiHidden="1" w:unhideWhenUsed="1"/>
+    <w:lsdException w:name="toa heading" w:semiHidden="1" w:unhideWhenUsed="1"/>
+    <w:lsdException w:name="List" w:semiHidden="1" w:unhideWhenUsed="1"/>
+    <w:lsdException w:name="List Bullet" w:semiHidden="1" w:unhideWhenUsed="1"/>
+    <w:lsdException w:name="List Number" w:semiHidden="1" w:unhideWhenUsed="1"/>
+    <w:lsdException w:name="List 2" w:semiHidden="1" w:unhideWhenUsed="1"/>
+    <w:lsdException w:name="List 3" w:semiHidden="1" w:unhideWhenUsed="1"/>
+    <w:lsdException w:name="List 4" w:semiHidden="1" w:unhideWhenUsed="1"/>
+    <w:lsdException w:name="List 5" w:semiHidden="1" w:unhideWhenUsed="1"/>
+    <w:lsdException w:name="List Bullet 2" w:semiHidden="1" w:unhideWhenUsed="1"/>
+    <w:lsdException w:name="List Bullet 3" w:semiHidden="1" w:unhideWhenUsed="1"/>
+    <w:lsdException w:name="List Bullet 4" w:semiHidden="1" w:unhideWhenUsed="1"/>
+    <w:lsdException w:name="List Bullet 5" w:semiHidden="1" w:unhideWhenUsed="1"/>
+    <w:lsdException w:name="List Number 2" w:semiHidden="1" w:unhideWhenUsed="1"/>
+    <w:lsdException w:name="List Number 3" w:semiHidden="1" w:unhideWhenUsed="1"/>
+    <w:lsdException w:name="List Number 4" w:semiHidden="1" w:unhideWhenUsed="1"/>
+    <w:lsdException w:name="List Number 5" w:semiHidden="1" w:unhideWhenUsed="1"/>
+    <w:lsdException w:name="Title" w:uiPriority="10" w:qFormat="1"/>
+    <w:lsdException w:name="Closing" w:semiHidden="1" w:unhideWhenUsed="1"/>
+    <w:lsdException w:name="Signature" w:semiHidden="1" w:unhideWhenUsed="1"/>
+    <w:lsdException w:name="Default Paragraph Font" w:semiHidden="1" w:uiPriority="1" w:unhideWhenUsed="1"/>
+    <w:lsdException w:name="Body Text" w:semiHidden="1" w:unhideWhenUsed="1"/>
+    <w:lsdException w:name="Body Text Indent" w:semiHidden="1" w:unhideWhenUsed="1"/>
+    <w:lsdException w:name="List Continue" w:semiHidden="1" w:unhideWhenUsed="1"/>
+    <w:lsdException w:name="List Continue 2" w:semiHidden="1" w:unhideWhenUsed="1"/>
+    <w:lsdException w:name="List Continue 3" w:semiHidden="1" w:unhideWhenUsed="1"/>
+    <w:lsdException w:name="List Continue 4" w:semiHidden="1" w:unhideWhenUsed="1"/>
+    <w:lsdException w:name="List Continue 5" w:semiHidden="1" w:unhideWhenUsed="1"/>
+    <w:lsdException w:name="Message Header" w:semiHidden="1" w:unhideWhenUsed="1"/>
+    <w:lsdException w:name="Subtitle" w:uiPriority="11" w:qFormat="1"/>
+    <w:lsdException w:name="Salutation" w:semiHidden="1" w:unhideWhenUsed="1"/>
+    <w:lsdException w:name="Date" w:semiHidden="1" w:unhideWhenUsed="1"/>
+    <w:lsdException w:name="Body Text First Indent" w:semiHidden="1" w:unhideWhenUsed="1"/>
+    <w:lsdException w:name="Body Text First Indent 2" w:semiHidden="1" w:unhideWhenUsed="1"/>
+    <w:lsdException w:name="Note Heading" w:semiHidden="1" w:unhideWhenUsed="1"/>
+    <w:lsdException w:name="Body Text 2" w:semiHidden="1" w:unhideWhenUsed="1"/>
+    <w:lsdException w:name="Body Text 3" w:semiHidden="1" w:unhideWhenUsed="1"/>
+    <w:lsdException w:name="Body Text Indent 2" w:semiHidden="1" w:unhideWhenUsed="1"/>
+    <w:lsdException w:name="Body Text Indent 3" w:semiHidden="1" w:unhideWhenUsed="1"/>
+    <w:lsdException w:name="Block Text" w:semiHidden="1" w:unhideWhenUsed="1"/>
+    <w:lsdException w:name="Hyperlink" w:semiHidden="1" w:unhideWhenUsed="1"/>
+    <w:lsdException w:name="FollowedHyperlink" w:semiHidden="1" w:unhideWhenUsed="1"/>
+    <w:lsdException w:name="Strong" w:uiPriority="22" w:qFormat="1"/>
+    <w:lsdException w:name="Emphasis" w:uiPriority="20" w:qFormat="1"/>
+    <w:lsdException w:name="Document Map" w:semiHidden="1" w:unhideWhenUsed="1"/>
+    <w:lsdException w:name="Plain Text" w:semiHidden="1" w:unhideWhenUsed="1"/>
+    <w:lsdException w:name="E-mail Signature" w:semiHidden="1" w:unhideWhenUsed="1"/>
+    <w:lsdException w:name="HTML Top of Form" w:semiHidden="1" w:unhideWhenUsed="1"/>
+    <w:lsdException w:name="HTML Bottom of Form" w:semiHidden="1" w:unhideWhenUsed="1"/>
+    <w:lsdException w:name="Normal (Web)" w:semiHidden="1" w:unhideWhenUsed="1"/>
+    <w:lsdException w:name="HTML Acronym" w:semiHidden="1" w:unhideWhenUsed="1"/>
+    <w:lsdException w:name="HTML Address" w:semiHidden="1" w:unhideWhenUsed="1"/>
+    <w:lsdException w:name="HTML Cite" w:semiHidden="1" w:unhideWhenUsed="1"/>
+    <w:lsdException w:name="HTML Code" w:semiHidden="1" w:unhideWhenUsed="1"/>
+    <w:lsdException w:name="HTML Definition" w:semiHidden="1" w:unhideWhenUsed="1"/>
+    <w:lsdException w:name="HTML Keyboard" w:semiHidden="1" w:unhideWhenUsed="1"/>
+    <w:lsdException w:name="HTML Preformatted" w:semiHidden="1" w:unhideWhenUsed="1"/>
+    <w:lsdException w:name="HTML Sample" w:semiHidden="1" w:unhideWhenUsed="1"/>
+    <w:lsdException w:name="HTML Typewriter" w:semiHidden="1" w:unhideWhenUsed="1"/>
+    <w:lsdException w:name="HTML Variable" w:semiHidden="1" w:unhideWhenUsed="1"/>
+    <w:lsdException w:name="Normal Table" w:semiHidden="1" w:unhideWhenUsed="1"/>
+    <w:lsdException w:name="annotation subject" w:semiHidden="1" w:unhideWhenUsed="1"/>
+    <w:lsdException w:name="No List" w:semiHidden="1" w:unhideWhenUsed="1"/>
+    <w:lsdException w:name="Outline List 1" w:semiHidden="1" w:unhideWhenUsed="1"/>
+    <w:lsdException w:name="Outline List 2" w:semiHidden="1" w:unhideWhenUsed="1"/>
+    <w:lsdException w:name="Outline List 3" w:semiHidden="1" w:unhideWhenUsed="1"/>
+    <w:lsdException w:name="Table Simple 1" w:semiHidden="1" w:unhideWhenUsed="1"/>
+    <w:lsdException w:name="Table Simple 2" w:semiHidden="1" w:unhideWhenUsed="1"/>
+    <w:lsdException w:name="Table Simple 3" w:semiHidden="1" w:unhideWhenUsed="1"/>
+    <w:lsdException w:name="Table Classic 1" w:semiHidden="1" w:unhideWhenUsed="1"/>
+    <w:lsdException w:name="Table Classic 2" w:semiHidden="1" w:unhideWhenUsed="1"/>
+    <w:lsdException w:name="Table Classic 3" w:semiHidden="1" w:unhideWhenUsed="1"/>
+    <w:lsdException w:name="Table Classic 4" w:semiHidden="1" w:unhideWhenUsed="1"/>
+    <w:lsdException w:name="Table Colorful 1" w:semiHidden="1" w:unhideWhenUsed="1"/>
+    <w:lsdException w:name="Table Colorful 2" w:semiHidden="1" w:unhideWhenUsed="1"/>
+    <w:lsdException w:name="Table Colorful 3" w:semiHidden="1" w:unhideWhenUsed="1"/>
+    <w:lsdException w:name="Table Columns 1" w:semiHidden="1" w:unhideWhenUsed="1"/>
+    <w:lsdException w:name="Table Columns 2" w:semiHidden="1" w:unhideWhenUsed="1"/>
+    <w:lsdException w:name="Table Columns 3" w:semiHidden="1" w:unhideWhenUsed="1"/>
+    <w:lsdException w:name="Table Columns 4" w:semiHidden="1" w:unhideWhenUsed="1"/>
+    <w:lsdException w:name="Table Columns 5" w:semiHidden="1" w:unhideWhenUsed="1"/>
+    <w:lsdException w:name="Table Grid 1" w:semiHidden="1" w:unhideWhenUsed="1"/>
+    <w:lsdException w:name="Table Grid 2" w:semiHidden="1" w:unhideWhenUsed="1"/>
+    <w:lsdException w:name="Table Grid 3" w:semiHidden="1" w:unhideWhenUsed="1"/>
+    <w:lsdException w:name="Table Grid 4" w:semiHidden="1" w:unhideWhenUsed="1"/>
+    <w:lsdException w:name="Table Grid 5" w:semiHidden="1" w:unhideWhenUsed="1"/>
+    <w:lsdException w:name="Table Grid 6" w:semiHidden="1" w:unhideWhenUsed="1"/>
+    <w:lsdException w:name="Table Grid 7" w:semiHidden="1" w:unhideWhenUsed="1"/>
+    <w:lsdException w:name="Table Grid 8" w:semiHidden="1" w:unhideWhenUsed="1"/>
+    <w:lsdException w:name="Table List 1" w:semiHidden="1" w:unhideWhenUsed="1"/>
+    <w:lsdException w:name="Table List 2" w:semiHidden="1" w:unhideWhenUsed="1"/>
+    <w:lsdException w:name="Table List 3" w:semiHidden="1" w:unhideWhenUsed="1"/>
+    <w:lsdException w:name="Table List 4" w:semiHidden="1" w:unhideWhenUsed="1"/>
+    <w:lsdException w:name="Table List 5" w:semiHidden="1" w:unhideWhenUsed="1"/>
+    <w:lsdException w:name="Table List 6" w:semiHidden="1" w:unhideWhenUsed="1"/>
+    <w:lsdException w:name="Table List 7" w:semiHidden="1" w:unhideWhenUsed="1"/>
+    <w:lsdException w:name="Table List 8" w:semiHidden="1" w:unhideWhenUsed="1"/>
+    <w:lsdException w:name="Table 3D effects 1" w:semiHidden="1" w:unhideWhenUsed="1"/>
+    <w:lsdException w:name="Table 3D effects 2" w:semiHidden="1" w:unhideWhenUsed="1"/>
+    <w:lsdException w:name="Table 3D effects 3" w:semiHidden="1" w:unhideWhenUsed="1"/>
+    <w:lsdException w:name="Table Contemporary" w:semiHidden="1" w:unhideWhenUsed="1"/>
+    <w:lsdException w:name="Table Elegant" w:semiHidden="1" w:unhideWhenUsed="1"/>
+    <w:lsdException w:name="Table Professional" w:semiHidden="1" w:unhideWhenUsed="1"/>
+    <w:lsdException w:name="Table Subtle 1" w:semiHidden="1" w:unhideWhenUsed="1"/>
+    <w:lsdException w:name="Table Subtle 2" w:semiHidden="1" w:unhideWhenUsed="1"/>
+    <w:lsdException w:name="Table Web 1" w:semiHidden="1" w:unhideWhenUsed="1"/>
+    <w:lsdException w:name="Table Web 2" w:semiHidden="1" w:unhideWhenUsed="1"/>
+    <w:lsdException w:name="Table Web 3" w:semiHidden="1" w:unhideWhenUsed="1"/>
+    <w:lsdException w:name="Balloon Text" w:semiHidden="1" w:unhideWhenUsed="1"/>
+    <w:lsdException w:name="Table Grid" w:uiPriority="59"/>
+    <w:lsdException w:name="Table Theme" w:semiHidden="1" w:unhideWhenUsed="1"/>
+    <w:lsdException w:name="Placeholder Text" w:semiHidden="1"/>
+    <w:lsdException w:name="No Spacing" w:uiPriority="1" w:qFormat="1"/>
+    <w:lsdException w:name="Light Shading" w:uiPriority="60"/>
+    <w:lsdException w:name="Light List" w:uiPriority="61"/>
+    <w:lsdException w:name="Light Grid" w:uiPriority="62"/>
+    <w:lsdException w:name="Medium Shading 1" w:uiPriority="63"/>
+    <w:lsdException w:name="Medium Shading 2" w:uiPriority="64"/>
+    <w:lsdException w:name="Medium List 1" w:uiPriority="65"/>
+    <w:lsdException w:name="Medium List 2" w:uiPriority="66"/>
+    <w:lsdException w:name="Medium Grid 1" w:uiPriority="67"/>
+    <w:lsdException w:name="Medium Grid 2" w:uiPriority="68"/>
+    <w:lsdException w:name="Medium Grid 3" w:uiPriority="69"/>
+    <w:lsdException w:name="Dark List" w:uiPriority="70"/>
+    <w:lsdException w:name="Colorful Shading" w:uiPriority="71"/>
+    <w:lsdException w:name="Colorful List" w:uiPriority="72"/>
+    <w:lsdException w:name="Colorful Grid" w:uiPriority="73"/>
+    <w:lsdException w:name="Light Shading Accent 1" w:uiPriority="60"/>
+    <w:lsdException w:name="Light List Accent 1" w:uiPriority="61"/>
+    <w:lsdException w:name="Light Grid Accent 1" w:uiPriority="62"/>
+    <w:lsdException w:name="Medium Shading 1 Accent 1" w:uiPriority="63"/>
+    <w:lsdException w:name="Medium Shading 2 Accent 1" w:uiPriority="64"/>
+    <w:lsdException w:name="Medium List 1 Accent 1" w:uiPriority="65"/>
+    <w:lsdException w:name="Revision" w:semiHidden="1"/>
+    <w:lsdException w:name="List Paragraph" w:uiPriority="34" w:qFormat="1"/>
+    <w:lsdException w:name="Quote" w:uiPriority="29" w:qFormat="1"/>
+    <w:lsdException w:name="Intense Quote" w:uiPriority="30" w:qFormat="1"/>
+    <w:lsdException w:name="Medium List 2 Accent 1" w:uiPriority="66"/>
+    <w:lsdException w:name="Medium Grid 1 Accent 1" w:uiPriority="67"/>
+    <w:lsdException w:name="Medium Grid 2 Accent 1" w:uiPriority="68"/>
+    <w:lsdException w:name="Medium Grid 3 Accent 1" w:uiPriority="69"/>
+    <w:lsdException w:name="Dark List Accent 1" w:uiPriority="70"/>
+    <w:lsdException w:name="Colorful Shading Accent 1" w:uiPriority="71"/>
+    <w:lsdException w:name="Colorful List Accent 1" w:uiPriority="72"/>
+    <w:lsdException w:name="Colorful Grid Accent 1" w:uiPriority="73"/>
+    <w:lsdException w:name="Light Shading Accent 2" w:uiPriority="60"/>
+    <w:lsdException w:name="Light List Accent 2" w:uiPriority="61"/>
+    <w:lsdException w:name="Light Grid Accent 2" w:uiPriority="62"/>
+    <w:lsdException w:name="Medium Shading 1 Accent 2" w:uiPriority="63"/>
+    <w:lsdException w:name="Medium Shading 2 Accent 2" w:uiPriority="64"/>
+    <w:lsdException w:name="Medium List 1 Accent 2" w:uiPriority="65"/>
+    <w:lsdException w:name="Medium List 2 Accent 2" w:uiPriority="66"/>
+    <w:lsdException w:name="Medium Grid 1 Accent 2" w:uiPriority="67"/>
+    <w:lsdException w:name="Medium Grid 2 Accent 2" w:uiPriority="68"/>
+    <w:lsdException w:name="Medium Grid 3 Accent 2" w:uiPriority="69"/>
+    <w:lsdException w:name="Dark List Accent 2" w:uiPriority="70"/>
+    <w:lsdException w:name="Colorful Shading Accent 2" w:uiPriority="71"/>
+    <w:lsdException w:name="Colorful List Accent 2" w:uiPriority="72"/>
+    <w:lsdException w:name="Colorful Grid Accent 2" w:uiPriority="73"/>
+    <w:lsdException w:name="Light Shading Accent 3" w:uiPriority="60"/>
+    <w:lsdException w:name="Light List Accent 3" w:uiPriority="61"/>
+    <w:lsdException w:name="Light Grid Accent 3" w:uiPriority="62"/>
+    <w:lsdException w:name="Medium Shading 1 Accent 3" w:uiPriority="63"/>
+    <w:lsdException w:name="Medium Shading 2 Accent 3" w:uiPriority="64"/>
+    <w:lsdException w:name="Medium List 1 Accent 3" w:uiPriority="65"/>
+    <w:lsdException w:name="Medium List 2 Accent 3" w:uiPriority="66"/>
+    <w:lsdException w:name="Medium Grid 1 Accent 3" w:uiPriority="67"/>
+    <w:lsdException w:name="Medium Grid 2 Accent 3" w:uiPriority="68"/>
+    <w:lsdException w:name="Medium Grid 3 Accent 3" w:uiPriority="69"/>
+    <w:lsdException w:name="Dark List Accent 3" w:uiPriority="70"/>
+    <w:lsdException w:name="Colorful Shading Accent 3" w:uiPriority="71"/>
+    <w:lsdException w:name="Colorful List Accent 3" w:uiPriority="72"/>
+    <w:lsdException w:name="Colorful Grid Accent 3" w:uiPriority="73"/>
+    <w:lsdException w:name="Light Shading Accent 4" w:uiPriority="60"/>
+    <w:lsdException w:name="Light List Accent 4" w:uiPriority="61"/>
+    <w:lsdException w:name="Light Grid Accent 4" w:uiPriority="62"/>
+    <w:lsdException w:name="Medium Shading 1 Accent 4" w:uiPriority="63"/>
+    <w:lsdException w:name="Medium Shading 2 Accent 4" w:uiPriority="64"/>
+    <w:lsdException w:name="Medium List 1 Accent 4" w:uiPriority="65"/>
+    <w:lsdException w:name="Medium List 2 Accent 4" w:uiPriority="66"/>
+    <w:lsdException w:name="Medium Grid 1 Accent 4" w:uiPriority="67"/>
+    <w:lsdException w:name="Medium Grid 2 Accent 4" w:uiPriority="68"/>
+    <w:lsdException w:name="Medium Grid 3 Accent 4" w:uiPriority="69"/>
+    <w:lsdException w:name="Dark List Accent 4" w:uiPriority="70"/>
+    <w:lsdException w:name="Colorful Shading Accent 4" w:uiPriority="71"/>
+    <w:lsdException w:name="Colorful List Accent 4" w:uiPriority="72"/>
+    <w:lsdException w:name="Colorful Grid Accent 4" w:uiPriority="73"/>
+    <w:lsdException w:name="Light Shading Accent 5" w:uiPriority="60"/>
+    <w:lsdException w:name="Light List Accent 5" w:uiPriority="61"/>
+    <w:lsdException w:name="Light Grid Accent 5" w:uiPriority="62"/>
+    <w:lsdException w:name="Medium Shading 1 Accent 5" w:uiPriority="63"/>
+    <w:lsdException w:name="Medium Shading 2 Accent 5" w:uiPriority="64"/>
+    <w:lsdException w:name="Medium List 1 Accent 5" w:uiPriority="65"/>
+    <w:lsdException w:name="Medium List 2 Accent 5" w:uiPriority="66"/>
+    <w:lsdException w:name="Medium Grid 1 Accent 5" w:uiPriority="67"/>
+    <w:lsdException w:name="Medium Grid 2 Accent 5" w:uiPriority="68"/>
+    <w:lsdException w:name="Medium Grid 3 Accent 5" w:uiPriority="69"/>
+    <w:lsdException w:name="Dark List Accent 5" w:uiPriority="70"/>
+    <w:lsdException w:name="Colorful Shading Accent 5" w:uiPriority="71"/>
+    <w:lsdException w:name="Colorful List Accent 5" w:uiPriority="72"/>
+    <w:lsdException w:name="Colorful Grid Accent 5" w:uiPriority="73"/>
+    <w:lsdException w:name="Light Shading Accent 6" w:uiPriority="60"/>
+    <w:lsdException w:name="Light List Accent 6" w:uiPriority="61"/>
+    <w:lsdException w:name="Light Grid Accent 6" w:uiPriority="62"/>
+    <w:lsdException w:name="Medium Shading 1 Accent 6" w:uiPriority="63"/>
+    <w:lsdException w:name="Medium Shading 2 Accent 6" w:uiPriority="64"/>
+    <w:lsdException w:name="Medium List 1 Accent 6" w:uiPriority="65"/>
+    <w:lsdException w:name="Medium List 2 Accent 6" w:uiPriority="66"/>
+    <w:lsdException w:name="Medium Grid 1 Accent 6" w:uiPriority="67"/>
+    <w:lsdException w:name="Medium Grid 2 Accent 6" w:uiPriority="68"/>
+    <w:lsdException w:name="Medium Grid 3 Accent 6" w:uiPriority="69"/>
+    <w:lsdException w:name="Dark List Accent 6" w:uiPriority="70"/>
+    <w:lsdException w:name="Colorful Shading Accent 6" w:uiPriority="71"/>
+    <w:lsdException w:name="Colorful List Accent 6" w:uiPriority="72"/>
+    <w:lsdException w:name="Colorful Grid Accent 6" w:uiPriority="73"/>
+    <w:lsdException w:name="Subtle Emphasis" w:uiPriority="19" w:qFormat="1"/>
+    <w:lsdException w:name="Intense Emphasis" w:uiPriority="21" w:qFormat="1"/>
+    <w:lsdException w:name="Subtle Reference" w:uiPriority="31" w:qFormat="1"/>
+    <w:lsdException w:name="Intense Reference" w:uiPriority="32" w:qFormat="1"/>
+    <w:lsdException w:name="Book Title" w:uiPriority="33" w:qFormat="1"/>
+    <w:lsdException w:name="Bibliography" w:semiHidden="1" w:uiPriority="37" w:unhideWhenUsed="1"/>
+    <w:lsdException w:name="TOC Heading" w:semiHidden="1" w:uiPriority="39" w:unhideWhenUsed="1" w:qFormat="1"/>
+    <w:lsdException w:name="Plain Table 1" w:uiPriority="41"/>
+    <w:lsdException w:name="Plain Table 2" w:uiPriority="42"/>
+    <w:lsdException w:name="Plain Table 3" w:uiPriority="43"/>
+    <w:lsdException w:name="Plain Table 4" w:uiPriority="44"/>
+    <w:lsdException w:name="Plain Table 5" w:uiPriority="45"/>
+    <w:lsdException w:name="Grid Table Light" w:uiPriority="40"/>
+    <w:lsdException w:name="Grid Table 1 Light" w:uiPriority="46"/>
+    <w:lsdException w:name="Grid Table 2" w:uiPriority="47"/>
+    <w:lsdException w:name="Grid Table 3" w:uiPriority="48"/>
+    <w:lsdException w:name="Grid Table 4" w:uiPriority="49"/>
+    <w:lsdException w:name="Grid Table 5 Dark" w:uiPriority="50"/>
+    <w:lsdException w:name="Grid Table 6 Colorful" w:uiPriority="51"/>
+    <w:lsdException w:name="Grid Table 7 Colorful" w:uiPriority="52"/>
+    <w:lsdException w:name="Grid Table 1 Light Accent 1" w:uiPriority="46"/>
+    <w:lsdException w:name="Grid Table 2 Accent 1" w:uiPriority="47"/>
+    <w:lsdException w:name="Grid Table 3 Accent 1" w:uiPriority="48"/>
+    <w:lsdException w:name="Grid Table 4 Accent 1" w:uiPriority="49"/>
+    <w:lsdException w:name="Grid Table 5 Dark Accent 1" w:uiPriority="50"/>
+    <w:lsdException w:name="Grid Table 6 Colorful Accent 1" w:uiPriority="51"/>
+    <w:lsdException w:name="Grid Table 7 Colorful Accent 1" w:uiPriority="52"/>
+    <w:lsdException w:name="Grid Table 1 Light Accent 2" w:uiPriority="46"/>
+    <w:lsdException w:name="Grid Table 2 Accent 2" w:uiPriority="47"/>
+    <w:lsdException w:name="Grid Table 3 Accent 2" w:uiPriority="48"/>
+    <w:lsdException w:name="Grid Table 4 Accent 2" w:uiPriority="49"/>
+    <w:lsdException w:name="Grid Table 5 Dark Accent 2" w:uiPriority="50"/>
+    <w:lsdException w:name="Grid Table 6 Colorful Accent 2" w:uiPriority="51"/>
+    <w:lsdException w:name="Grid Table 7 Colorful Accent 2" w:uiPriority="52"/>
+    <w:lsdException w:name="Grid Table 1 Light Accent 3" w:uiPriority="46"/>
+    <w:lsdException w:name="Grid Table 2 Accent 3" w:uiPriority="47"/>
+    <w:lsdException w:name="Grid Table 3 Accent 3" w:uiPriority="48"/>
+    <w:lsdException w:name="Grid Table 4 Accent 3" w:uiPriority="49"/>
+    <w:lsdException w:name="Grid Table 5 Dark Accent 3" w:uiPriority="50"/>
+    <w:lsdException w:name="Grid Table 6 Colorful Accent 3" w:uiPriority="51"/>
+    <w:lsdException w:name="Grid Table 7 Colorful Accent 3" w:uiPriority="52"/>
+    <w:lsdException w:name="Grid Table 1 Light Accent 4" w:uiPriority="46"/>
+    <w:lsdException w:name="Grid Table 2 Accent 4" w:uiPriority="47"/>
+    <w:lsdException w:name="Grid Table 3 Accent 4" w:uiPriority="48"/>
+    <w:lsdException w:name="Grid Table 4 Accent 4" w:uiPriority="49"/>
+    <w:lsdException w:name="Grid Table 5 Dark Accent 4" w:uiPriority="50"/>
+    <w:lsdException w:name="Grid Table 6 Colorful Accent 4" w:uiPriority="51"/>
+    <w:lsdException w:name="Grid Table 7 Colorful Accent 4" w:uiPriority="52"/>
+    <w:lsdException w:name="Grid Table 1 Light Accent 5" w:uiPriority="46"/>
+    <w:lsdException w:name="Grid Table 2 Accent 5" w:uiPriority="47"/>
+    <w:lsdException w:name="Grid Table 3 Accent 5" w:uiPriority="48"/>
+    <w:lsdException w:name="Grid Table 4 Accent 5" w:uiPriority="49"/>
+    <w:lsdException w:name="Grid Table 5 Dark Accent 5" w:uiPriority="50"/>
+    <w:lsdException w:name="Grid Table 6 Colorful Accent 5" w:uiPriority="51"/>
+    <w:lsdException w:name="Grid Table 7 Colorful Accent 5" w:uiPriority="52"/>
+    <w:lsdException w:name="Grid Table 1 Light Accent 6" w:uiPriority="46"/>
+    <w:lsdException w:name="Grid Table 2 Accent 6" w:uiPriority="47"/>
+    <w:lsdException w:name="Grid Table 3 Accent 6" w:uiPriority="48"/>
+    <w:lsdException w:name="Grid Table 4 Accent 6" w:uiPriority="49"/>
+    <w:lsdException w:name="Grid Table 5 Dark Accent 6" w:uiPriority="50"/>
+    <w:lsdException w:name="Grid Table 6 Colorful Accent 6" w:uiPriority="51"/>
+    <w:lsdException w:name="Grid Table 7 Colorful Accent 6" w:uiPriority="52"/>
+    <w:lsdException w:name="List Table 1 Light" w:uiPriority="46"/>
+    <w:lsdException w:name="List Table 2" w:uiPriority="47"/>
+    <w:lsdException w:name="List Table 3" w:uiPriority="48"/>
+    <w:lsdException w:name="List Table 4" w:uiPriority="49"/>
+    <w:lsdException w:name="List Table 5 Dark" w:uiPriority="50"/>
+    <w:lsdException w:name="List Table 6 Colorful" w:uiPriority="51"/>
+    <w:lsdException w:name="List Table 7 Colorful" w:uiPriority="52"/>
+    <w:lsdException w:name="List Table 1 Light Accent 1" w:uiPriority="46"/>
+    <w:lsdException w:name="List Table 2 Accent 1" w:uiPriority="47"/>
+    <w:lsdException w:name="List Table 3 Accent 1" w:uiPriority="48"/>
+    <w:lsdException w:name="List Table 4 Accent 1" w:uiPriority="49"/>
+    <w:lsdException w:name="List Table 5 Dark Accent 1" w:uiPriority="50"/>
+    <w:lsdException w:name="List Table 6 Colorful Accent 1" w:uiPriority="51"/>
+    <w:lsdException w:name="List Table 7 Colorful Accent 1" w:uiPriority="52"/>
+    <w:lsdException w:name="List Table 1 Light Accent 2" w:uiPriority="46"/>
+    <w:lsdException w:name="List Table 2 Accent 2" w:uiPriority="47"/>
+    <w:lsdException w:name="List Table 3 Accent 2" w:uiPriority="48"/>
+    <w:lsdException w:name="List Table 4 Accent 2" w:uiPriority="49"/>
+    <w:lsdException w:name="List Table 5 Dark Accent 2" w:uiPriority="50"/>
+    <w:lsdException w:name="List Table 6 Colorful Accent 2" w:uiPriority="51"/>
+    <w:lsdException w:name="List Table 7 Colorful Accent 2" w:uiPriority="52"/>
+    <w:lsdException w:name="List Table 1 Light Accent 3" w:uiPriority="46"/>
+    <w:lsdException w:name="List Table 2 Accent 3" w:uiPriority="47"/>
+    <w:lsdException w:name="List Table 3 Accent 3" w:uiPriority="48"/>
+    <w:lsdException w:name="List Table 4 Accent 3" w:uiPriority="49"/>
+    <w:lsdException w:name="List Table 5 Dark Accent 3" w:uiPriority="50"/>
+    <w:lsdException w:name="List Table 6 Colorful Accent 3" w:uiPriority="51"/>
+    <w:lsdException w:name="List Table 7 Colorful Accent 3" w:uiPriority="52"/>
+    <w:lsdException w:name="List Table 1 Light Accent 4" w:uiPriority="46"/>
+    <w:lsdException w:name="List Table 2 Accent 4" w:uiPriority="47"/>
+    <w:lsdException w:name="List Table 3 Accent 4" w:uiPriority="48"/>
+    <w:lsdException w:name="List Table 4 Accent 4" w:uiPriority="49"/>
+    <w:lsdException w:name="List Table 5 Dark Accent 4" w:uiPriority="50"/>
+    <w:lsdException w:name="List Table 6 Colorful Accent 4" w:uiPriority="51"/>
+    <w:lsdException w:name="List Table 7 Colorful Accent 4" w:uiPriority="52"/>
+    <w:lsdException w:name="List Table 1 Light Accent 5" w:uiPriority="46"/>
+    <w:lsdException w:name="List Table 2 Accent 5" w:uiPriority="47"/>
+    <w:lsdException w:name="List Table 3 Accent 5" w:uiPriority="48"/>
+    <w:lsdException w:name="List Table 4 Accent 5" w:uiPriority="49"/>
+    <w:lsdException w:name="List Table 5 Dark Accent 5" w:uiPriority="50"/>
+    <w:lsdException w:name="List Table 6 Colorful Accent 5" w:uiPriority="51"/>
+    <w:lsdException w:name="List Table 7 Colorful Accent 5" w:uiPriority="52"/>
+    <w:lsdException w:name="List Table 1 Light Accent 6" w:uiPriority="46"/>
+    <w:lsdException w:name="List Table 2 Accent 6" w:uiPriority="47"/>
+    <w:lsdException w:name="List Table 3 Accent 6" w:uiPriority="48"/>
+    <w:lsdException w:name="List Table 4 Accent 6" w:uiPriority="49"/>
+    <w:lsdException w:name="List Table 5 Dark Accent 6" w:uiPriority="50"/>
+    <w:lsdException w:name="List Table 6 Colorful Accent 6" w:uiPriority="51"/>
+    <w:lsdException w:name="List Table 7 Colorful Accent 6" w:uiPriority="52"/>
   </w:latentStyles>
-  <w:style w:type="paragraph" w:default="1" w:styleId="Standaard">
+  <w:style w:type="paragraph" w:default="1" w:styleId="Normal">
     <w:name w:val="Normal"/>
     <w:qFormat/>
-    <w:rsid w:val="000B4B27"/>
+    <w:rsid w:val="00DD7D44"/>
   </w:style>
-  <w:style w:type="character" w:default="1" w:styleId="Standaardalinea-lettertype">
+  <w:style w:type="paragraph" w:styleId="Heading1">
+    <w:name w:val="heading 1"/>
+    <w:basedOn w:val="Normal"/>
+    <w:next w:val="Normal"/>
+    <w:link w:val="Heading1Char"/>
+    <w:uiPriority w:val="9"/>
+    <w:qFormat/>
+    <w:rsid w:val="00DD7D44"/>
+    <w:pPr>
+      <w:keepNext/>
+      <w:keepLines/>
+      <w:spacing w:before="360" w:after="40" w:line="240" w:lineRule="auto"/>
+      <w:outlineLvl w:val="0"/>
+    </w:pPr>
+    <w:rPr>
+      <w:rFonts w:asciiTheme="majorHAnsi" w:eastAsiaTheme="majorEastAsia" w:hAnsiTheme="majorHAnsi" w:cstheme="majorBidi"/>
+      <w:color w:val="E36C0A" w:themeColor="accent6" w:themeShade="BF"/>
+      <w:sz w:val="40"/>
+      <w:szCs w:val="40"/>
+    </w:rPr>
+  </w:style>
+  <w:style w:type="paragraph" w:styleId="Heading2">
+    <w:name w:val="heading 2"/>
+    <w:basedOn w:val="Normal"/>
+    <w:next w:val="Normal"/>
+    <w:link w:val="Heading2Char"/>
+    <w:uiPriority w:val="9"/>
+    <w:semiHidden/>
+    <w:unhideWhenUsed/>
+    <w:qFormat/>
+    <w:rsid w:val="00DD7D44"/>
+    <w:pPr>
+      <w:keepNext/>
+      <w:keepLines/>
+      <w:spacing w:before="80" w:after="0" w:line="240" w:lineRule="auto"/>
+      <w:outlineLvl w:val="1"/>
+    </w:pPr>
+    <w:rPr>
+      <w:rFonts w:asciiTheme="majorHAnsi" w:eastAsiaTheme="majorEastAsia" w:hAnsiTheme="majorHAnsi" w:cstheme="majorBidi"/>
+      <w:color w:val="E36C0A" w:themeColor="accent6" w:themeShade="BF"/>
+      <w:sz w:val="28"/>
+      <w:szCs w:val="28"/>
+    </w:rPr>
+  </w:style>
+  <w:style w:type="paragraph" w:styleId="Heading3">
+    <w:name w:val="heading 3"/>
+    <w:basedOn w:val="Normal"/>
+    <w:next w:val="Normal"/>
+    <w:link w:val="Heading3Char"/>
+    <w:uiPriority w:val="9"/>
+    <w:semiHidden/>
+    <w:unhideWhenUsed/>
+    <w:qFormat/>
+    <w:rsid w:val="00DD7D44"/>
+    <w:pPr>
+      <w:keepNext/>
+      <w:keepLines/>
+      <w:spacing w:before="80" w:after="0" w:line="240" w:lineRule="auto"/>
+      <w:outlineLvl w:val="2"/>
+    </w:pPr>
+    <w:rPr>
+      <w:rFonts w:asciiTheme="majorHAnsi" w:eastAsiaTheme="majorEastAsia" w:hAnsiTheme="majorHAnsi" w:cstheme="majorBidi"/>
+      <w:color w:val="E36C0A" w:themeColor="accent6" w:themeShade="BF"/>
+      <w:sz w:val="24"/>
+      <w:szCs w:val="24"/>
+    </w:rPr>
+  </w:style>
+  <w:style w:type="paragraph" w:styleId="Heading4">
+    <w:name w:val="heading 4"/>
+    <w:basedOn w:val="Normal"/>
+    <w:next w:val="Normal"/>
+    <w:link w:val="Heading4Char"/>
+    <w:uiPriority w:val="9"/>
+    <w:semiHidden/>
+    <w:unhideWhenUsed/>
+    <w:qFormat/>
+    <w:rsid w:val="00DD7D44"/>
+    <w:pPr>
+      <w:keepNext/>
+      <w:keepLines/>
+      <w:spacing w:before="80" w:after="0"/>
+      <w:outlineLvl w:val="3"/>
+    </w:pPr>
+    <w:rPr>
+      <w:rFonts w:asciiTheme="majorHAnsi" w:eastAsiaTheme="majorEastAsia" w:hAnsiTheme="majorHAnsi" w:cstheme="majorBidi"/>
+      <w:color w:val="F79646" w:themeColor="accent6"/>
+      <w:sz w:val="22"/>
+      <w:szCs w:val="22"/>
+    </w:rPr>
+  </w:style>
+  <w:style w:type="paragraph" w:styleId="Heading5">
+    <w:name w:val="heading 5"/>
+    <w:basedOn w:val="Normal"/>
+    <w:next w:val="Normal"/>
+    <w:link w:val="Heading5Char"/>
+    <w:uiPriority w:val="9"/>
+    <w:semiHidden/>
+    <w:unhideWhenUsed/>
+    <w:qFormat/>
+    <w:rsid w:val="00DD7D44"/>
+    <w:pPr>
+      <w:keepNext/>
+      <w:keepLines/>
+      <w:spacing w:before="40" w:after="0"/>
+      <w:outlineLvl w:val="4"/>
+    </w:pPr>
+    <w:rPr>
+      <w:rFonts w:asciiTheme="majorHAnsi" w:eastAsiaTheme="majorEastAsia" w:hAnsiTheme="majorHAnsi" w:cstheme="majorBidi"/>
+      <w:i/>
+      <w:iCs/>
+      <w:color w:val="F79646" w:themeColor="accent6"/>
+      <w:sz w:val="22"/>
+      <w:szCs w:val="22"/>
+    </w:rPr>
+  </w:style>
+  <w:style w:type="paragraph" w:styleId="Heading6">
+    <w:name w:val="heading 6"/>
+    <w:basedOn w:val="Normal"/>
+    <w:next w:val="Normal"/>
+    <w:link w:val="Heading6Char"/>
+    <w:uiPriority w:val="9"/>
+    <w:semiHidden/>
+    <w:unhideWhenUsed/>
+    <w:qFormat/>
+    <w:rsid w:val="00DD7D44"/>
+    <w:pPr>
+      <w:keepNext/>
+      <w:keepLines/>
+      <w:spacing w:before="40" w:after="0"/>
+      <w:outlineLvl w:val="5"/>
+    </w:pPr>
+    <w:rPr>
+      <w:rFonts w:asciiTheme="majorHAnsi" w:eastAsiaTheme="majorEastAsia" w:hAnsiTheme="majorHAnsi" w:cstheme="majorBidi"/>
+      <w:color w:val="F79646" w:themeColor="accent6"/>
+    </w:rPr>
+  </w:style>
+  <w:style w:type="paragraph" w:styleId="Heading7">
+    <w:name w:val="heading 7"/>
+    <w:basedOn w:val="Normal"/>
+    <w:next w:val="Normal"/>
+    <w:link w:val="Heading7Char"/>
+    <w:uiPriority w:val="9"/>
+    <w:semiHidden/>
+    <w:unhideWhenUsed/>
+    <w:qFormat/>
+    <w:rsid w:val="00DD7D44"/>
+    <w:pPr>
+      <w:keepNext/>
+      <w:keepLines/>
+      <w:spacing w:before="40" w:after="0"/>
+      <w:outlineLvl w:val="6"/>
+    </w:pPr>
+    <w:rPr>
+      <w:rFonts w:asciiTheme="majorHAnsi" w:eastAsiaTheme="majorEastAsia" w:hAnsiTheme="majorHAnsi" w:cstheme="majorBidi"/>
+      <w:b/>
+      <w:bCs/>
+      <w:color w:val="F79646" w:themeColor="accent6"/>
+    </w:rPr>
+  </w:style>
+  <w:style w:type="paragraph" w:styleId="Heading8">
+    <w:name w:val="heading 8"/>
+    <w:basedOn w:val="Normal"/>
+    <w:next w:val="Normal"/>
+    <w:link w:val="Heading8Char"/>
+    <w:uiPriority w:val="9"/>
+    <w:semiHidden/>
+    <w:unhideWhenUsed/>
+    <w:qFormat/>
+    <w:rsid w:val="00DD7D44"/>
+    <w:pPr>
+      <w:keepNext/>
+      <w:keepLines/>
+      <w:spacing w:before="40" w:after="0"/>
+      <w:outlineLvl w:val="7"/>
+    </w:pPr>
+    <w:rPr>
+      <w:rFonts w:asciiTheme="majorHAnsi" w:eastAsiaTheme="majorEastAsia" w:hAnsiTheme="majorHAnsi" w:cstheme="majorBidi"/>
+      <w:b/>
+      <w:bCs/>
+      <w:i/>
+      <w:iCs/>
+      <w:color w:val="F79646" w:themeColor="accent6"/>
+      <w:sz w:val="20"/>
+      <w:szCs w:val="20"/>
+    </w:rPr>
+  </w:style>
+  <w:style w:type="paragraph" w:styleId="Heading9">
+    <w:name w:val="heading 9"/>
+    <w:basedOn w:val="Normal"/>
+    <w:next w:val="Normal"/>
+    <w:link w:val="Heading9Char"/>
+    <w:uiPriority w:val="9"/>
+    <w:semiHidden/>
+    <w:unhideWhenUsed/>
+    <w:qFormat/>
+    <w:rsid w:val="00DD7D44"/>
+    <w:pPr>
+      <w:keepNext/>
+      <w:keepLines/>
+      <w:spacing w:before="40" w:after="0"/>
+      <w:outlineLvl w:val="8"/>
+    </w:pPr>
+    <w:rPr>
+      <w:rFonts w:asciiTheme="majorHAnsi" w:eastAsiaTheme="majorEastAsia" w:hAnsiTheme="majorHAnsi" w:cstheme="majorBidi"/>
+      <w:i/>
+      <w:iCs/>
+      <w:color w:val="F79646" w:themeColor="accent6"/>
+      <w:sz w:val="20"/>
+      <w:szCs w:val="20"/>
+    </w:rPr>
+  </w:style>
+  <w:style w:type="character" w:default="1" w:styleId="DefaultParagraphFont">
     <w:name w:val="Default Paragraph Font"/>
     <w:uiPriority w:val="1"/>
     <w:semiHidden/>
     <w:unhideWhenUsed/>
   </w:style>
-  <w:style w:type="table" w:default="1" w:styleId="Standaardtabel">
+  <w:style w:type="table" w:default="1" w:styleId="TableNormal">
     <w:name w:val="Normal Table"/>
     <w:uiPriority w:val="99"/>
     <w:semiHidden/>
     <w:unhideWhenUsed/>
-    <w:qFormat/>
     <w:tblPr>
       <w:tblInd w:w="0" w:type="dxa"/>
       <w:tblCellMar>
@@ -8075,16 +7559,16 @@
       </w:tblCellMar>
     </w:tblPr>
   </w:style>
-  <w:style w:type="numbering" w:default="1" w:styleId="Geenlijst">
+  <w:style w:type="numbering" w:default="1" w:styleId="NoList">
     <w:name w:val="No List"/>
     <w:uiPriority w:val="99"/>
     <w:semiHidden/>
     <w:unhideWhenUsed/>
   </w:style>
-  <w:style w:type="paragraph" w:styleId="Ballontekst">
+  <w:style w:type="paragraph" w:styleId="BalloonText">
     <w:name w:val="Balloon Text"/>
-    <w:basedOn w:val="Standaard"/>
-    <w:link w:val="BallontekstChar"/>
+    <w:basedOn w:val="Normal"/>
+    <w:link w:val="BalloonTextChar"/>
     <w:uiPriority w:val="99"/>
     <w:semiHidden/>
     <w:unhideWhenUsed/>
@@ -8098,10 +7582,10 @@
       <w:szCs w:val="16"/>
     </w:rPr>
   </w:style>
-  <w:style w:type="character" w:customStyle="1" w:styleId="BallontekstChar">
-    <w:name w:val="Ballontekst Char"/>
-    <w:basedOn w:val="Standaardalinea-lettertype"/>
-    <w:link w:val="Ballontekst"/>
+  <w:style w:type="character" w:customStyle="1" w:styleId="BalloonTextChar">
+    <w:name w:val="Balloon Text Char"/>
+    <w:basedOn w:val="DefaultParagraphFont"/>
+    <w:link w:val="BalloonText"/>
     <w:uiPriority w:val="99"/>
     <w:semiHidden/>
     <w:rsid w:val="00AF2199"/>
@@ -8111,10 +7595,10 @@
       <w:szCs w:val="16"/>
     </w:rPr>
   </w:style>
-  <w:style w:type="paragraph" w:styleId="Koptekst">
+  <w:style w:type="paragraph" w:styleId="Header">
     <w:name w:val="header"/>
-    <w:basedOn w:val="Standaard"/>
-    <w:link w:val="KoptekstChar"/>
+    <w:basedOn w:val="Normal"/>
+    <w:link w:val="HeaderChar"/>
     <w:uiPriority w:val="99"/>
     <w:semiHidden/>
     <w:unhideWhenUsed/>
@@ -8127,18 +7611,18 @@
       <w:spacing w:after="0" w:line="240" w:lineRule="auto"/>
     </w:pPr>
   </w:style>
-  <w:style w:type="character" w:customStyle="1" w:styleId="KoptekstChar">
-    <w:name w:val="Koptekst Char"/>
-    <w:basedOn w:val="Standaardalinea-lettertype"/>
-    <w:link w:val="Koptekst"/>
+  <w:style w:type="character" w:customStyle="1" w:styleId="HeaderChar">
+    <w:name w:val="Header Char"/>
+    <w:basedOn w:val="DefaultParagraphFont"/>
+    <w:link w:val="Header"/>
     <w:uiPriority w:val="99"/>
     <w:semiHidden/>
     <w:rsid w:val="00A90E96"/>
   </w:style>
-  <w:style w:type="paragraph" w:styleId="Voettekst">
+  <w:style w:type="paragraph" w:styleId="Footer">
     <w:name w:val="footer"/>
-    <w:basedOn w:val="Standaard"/>
-    <w:link w:val="VoettekstChar"/>
+    <w:basedOn w:val="Normal"/>
+    <w:link w:val="FooterChar"/>
     <w:uiPriority w:val="99"/>
     <w:unhideWhenUsed/>
     <w:rsid w:val="00A90E96"/>
@@ -8150,12 +7634,405 @@
       <w:spacing w:after="0" w:line="240" w:lineRule="auto"/>
     </w:pPr>
   </w:style>
-  <w:style w:type="character" w:customStyle="1" w:styleId="VoettekstChar">
-    <w:name w:val="Voettekst Char"/>
-    <w:basedOn w:val="Standaardalinea-lettertype"/>
-    <w:link w:val="Voettekst"/>
+  <w:style w:type="character" w:customStyle="1" w:styleId="FooterChar">
+    <w:name w:val="Footer Char"/>
+    <w:basedOn w:val="DefaultParagraphFont"/>
+    <w:link w:val="Footer"/>
     <w:uiPriority w:val="99"/>
     <w:rsid w:val="00A90E96"/>
+  </w:style>
+  <w:style w:type="character" w:customStyle="1" w:styleId="Heading1Char">
+    <w:name w:val="Heading 1 Char"/>
+    <w:basedOn w:val="DefaultParagraphFont"/>
+    <w:link w:val="Heading1"/>
+    <w:uiPriority w:val="9"/>
+    <w:rsid w:val="00DD7D44"/>
+    <w:rPr>
+      <w:rFonts w:asciiTheme="majorHAnsi" w:eastAsiaTheme="majorEastAsia" w:hAnsiTheme="majorHAnsi" w:cstheme="majorBidi"/>
+      <w:color w:val="E36C0A" w:themeColor="accent6" w:themeShade="BF"/>
+      <w:sz w:val="40"/>
+      <w:szCs w:val="40"/>
+    </w:rPr>
+  </w:style>
+  <w:style w:type="character" w:customStyle="1" w:styleId="Heading2Char">
+    <w:name w:val="Heading 2 Char"/>
+    <w:basedOn w:val="DefaultParagraphFont"/>
+    <w:link w:val="Heading2"/>
+    <w:uiPriority w:val="9"/>
+    <w:semiHidden/>
+    <w:rsid w:val="00DD7D44"/>
+    <w:rPr>
+      <w:rFonts w:asciiTheme="majorHAnsi" w:eastAsiaTheme="majorEastAsia" w:hAnsiTheme="majorHAnsi" w:cstheme="majorBidi"/>
+      <w:color w:val="E36C0A" w:themeColor="accent6" w:themeShade="BF"/>
+      <w:sz w:val="28"/>
+      <w:szCs w:val="28"/>
+    </w:rPr>
+  </w:style>
+  <w:style w:type="character" w:customStyle="1" w:styleId="Heading3Char">
+    <w:name w:val="Heading 3 Char"/>
+    <w:basedOn w:val="DefaultParagraphFont"/>
+    <w:link w:val="Heading3"/>
+    <w:uiPriority w:val="9"/>
+    <w:semiHidden/>
+    <w:rsid w:val="00DD7D44"/>
+    <w:rPr>
+      <w:rFonts w:asciiTheme="majorHAnsi" w:eastAsiaTheme="majorEastAsia" w:hAnsiTheme="majorHAnsi" w:cstheme="majorBidi"/>
+      <w:color w:val="E36C0A" w:themeColor="accent6" w:themeShade="BF"/>
+      <w:sz w:val="24"/>
+      <w:szCs w:val="24"/>
+    </w:rPr>
+  </w:style>
+  <w:style w:type="character" w:customStyle="1" w:styleId="Heading4Char">
+    <w:name w:val="Heading 4 Char"/>
+    <w:basedOn w:val="DefaultParagraphFont"/>
+    <w:link w:val="Heading4"/>
+    <w:uiPriority w:val="9"/>
+    <w:semiHidden/>
+    <w:rsid w:val="00DD7D44"/>
+    <w:rPr>
+      <w:rFonts w:asciiTheme="majorHAnsi" w:eastAsiaTheme="majorEastAsia" w:hAnsiTheme="majorHAnsi" w:cstheme="majorBidi"/>
+      <w:color w:val="F79646" w:themeColor="accent6"/>
+      <w:sz w:val="22"/>
+      <w:szCs w:val="22"/>
+    </w:rPr>
+  </w:style>
+  <w:style w:type="character" w:customStyle="1" w:styleId="Heading5Char">
+    <w:name w:val="Heading 5 Char"/>
+    <w:basedOn w:val="DefaultParagraphFont"/>
+    <w:link w:val="Heading5"/>
+    <w:uiPriority w:val="9"/>
+    <w:semiHidden/>
+    <w:rsid w:val="00DD7D44"/>
+    <w:rPr>
+      <w:rFonts w:asciiTheme="majorHAnsi" w:eastAsiaTheme="majorEastAsia" w:hAnsiTheme="majorHAnsi" w:cstheme="majorBidi"/>
+      <w:i/>
+      <w:iCs/>
+      <w:color w:val="F79646" w:themeColor="accent6"/>
+      <w:sz w:val="22"/>
+      <w:szCs w:val="22"/>
+    </w:rPr>
+  </w:style>
+  <w:style w:type="character" w:customStyle="1" w:styleId="Heading6Char">
+    <w:name w:val="Heading 6 Char"/>
+    <w:basedOn w:val="DefaultParagraphFont"/>
+    <w:link w:val="Heading6"/>
+    <w:uiPriority w:val="9"/>
+    <w:semiHidden/>
+    <w:rsid w:val="00DD7D44"/>
+    <w:rPr>
+      <w:rFonts w:asciiTheme="majorHAnsi" w:eastAsiaTheme="majorEastAsia" w:hAnsiTheme="majorHAnsi" w:cstheme="majorBidi"/>
+      <w:color w:val="F79646" w:themeColor="accent6"/>
+    </w:rPr>
+  </w:style>
+  <w:style w:type="character" w:customStyle="1" w:styleId="Heading7Char">
+    <w:name w:val="Heading 7 Char"/>
+    <w:basedOn w:val="DefaultParagraphFont"/>
+    <w:link w:val="Heading7"/>
+    <w:uiPriority w:val="9"/>
+    <w:semiHidden/>
+    <w:rsid w:val="00DD7D44"/>
+    <w:rPr>
+      <w:rFonts w:asciiTheme="majorHAnsi" w:eastAsiaTheme="majorEastAsia" w:hAnsiTheme="majorHAnsi" w:cstheme="majorBidi"/>
+      <w:b/>
+      <w:bCs/>
+      <w:color w:val="F79646" w:themeColor="accent6"/>
+    </w:rPr>
+  </w:style>
+  <w:style w:type="character" w:customStyle="1" w:styleId="Heading8Char">
+    <w:name w:val="Heading 8 Char"/>
+    <w:basedOn w:val="DefaultParagraphFont"/>
+    <w:link w:val="Heading8"/>
+    <w:uiPriority w:val="9"/>
+    <w:semiHidden/>
+    <w:rsid w:val="00DD7D44"/>
+    <w:rPr>
+      <w:rFonts w:asciiTheme="majorHAnsi" w:eastAsiaTheme="majorEastAsia" w:hAnsiTheme="majorHAnsi" w:cstheme="majorBidi"/>
+      <w:b/>
+      <w:bCs/>
+      <w:i/>
+      <w:iCs/>
+      <w:color w:val="F79646" w:themeColor="accent6"/>
+      <w:sz w:val="20"/>
+      <w:szCs w:val="20"/>
+    </w:rPr>
+  </w:style>
+  <w:style w:type="character" w:customStyle="1" w:styleId="Heading9Char">
+    <w:name w:val="Heading 9 Char"/>
+    <w:basedOn w:val="DefaultParagraphFont"/>
+    <w:link w:val="Heading9"/>
+    <w:uiPriority w:val="9"/>
+    <w:semiHidden/>
+    <w:rsid w:val="00DD7D44"/>
+    <w:rPr>
+      <w:rFonts w:asciiTheme="majorHAnsi" w:eastAsiaTheme="majorEastAsia" w:hAnsiTheme="majorHAnsi" w:cstheme="majorBidi"/>
+      <w:i/>
+      <w:iCs/>
+      <w:color w:val="F79646" w:themeColor="accent6"/>
+      <w:sz w:val="20"/>
+      <w:szCs w:val="20"/>
+    </w:rPr>
+  </w:style>
+  <w:style w:type="paragraph" w:styleId="Caption">
+    <w:name w:val="caption"/>
+    <w:basedOn w:val="Normal"/>
+    <w:next w:val="Normal"/>
+    <w:uiPriority w:val="35"/>
+    <w:semiHidden/>
+    <w:unhideWhenUsed/>
+    <w:qFormat/>
+    <w:rsid w:val="00DD7D44"/>
+    <w:pPr>
+      <w:spacing w:line="240" w:lineRule="auto"/>
+    </w:pPr>
+    <w:rPr>
+      <w:b/>
+      <w:bCs/>
+      <w:smallCaps/>
+      <w:color w:val="595959" w:themeColor="text1" w:themeTint="A6"/>
+    </w:rPr>
+  </w:style>
+  <w:style w:type="paragraph" w:styleId="Title">
+    <w:name w:val="Title"/>
+    <w:basedOn w:val="Normal"/>
+    <w:next w:val="Normal"/>
+    <w:link w:val="TitleChar"/>
+    <w:uiPriority w:val="10"/>
+    <w:qFormat/>
+    <w:rsid w:val="00DD7D44"/>
+    <w:pPr>
+      <w:spacing w:after="0" w:line="240" w:lineRule="auto"/>
+      <w:contextualSpacing/>
+    </w:pPr>
+    <w:rPr>
+      <w:rFonts w:asciiTheme="majorHAnsi" w:eastAsiaTheme="majorEastAsia" w:hAnsiTheme="majorHAnsi" w:cstheme="majorBidi"/>
+      <w:color w:val="262626" w:themeColor="text1" w:themeTint="D9"/>
+      <w:spacing w:val="-15"/>
+      <w:sz w:val="96"/>
+      <w:szCs w:val="96"/>
+    </w:rPr>
+  </w:style>
+  <w:style w:type="character" w:customStyle="1" w:styleId="TitleChar">
+    <w:name w:val="Title Char"/>
+    <w:basedOn w:val="DefaultParagraphFont"/>
+    <w:link w:val="Title"/>
+    <w:uiPriority w:val="10"/>
+    <w:rsid w:val="00DD7D44"/>
+    <w:rPr>
+      <w:rFonts w:asciiTheme="majorHAnsi" w:eastAsiaTheme="majorEastAsia" w:hAnsiTheme="majorHAnsi" w:cstheme="majorBidi"/>
+      <w:color w:val="262626" w:themeColor="text1" w:themeTint="D9"/>
+      <w:spacing w:val="-15"/>
+      <w:sz w:val="96"/>
+      <w:szCs w:val="96"/>
+    </w:rPr>
+  </w:style>
+  <w:style w:type="paragraph" w:styleId="Subtitle">
+    <w:name w:val="Subtitle"/>
+    <w:basedOn w:val="Normal"/>
+    <w:next w:val="Normal"/>
+    <w:link w:val="SubtitleChar"/>
+    <w:uiPriority w:val="11"/>
+    <w:qFormat/>
+    <w:rsid w:val="00DD7D44"/>
+    <w:pPr>
+      <w:numPr>
+        <w:ilvl w:val="1"/>
+      </w:numPr>
+      <w:spacing w:line="240" w:lineRule="auto"/>
+    </w:pPr>
+    <w:rPr>
+      <w:rFonts w:asciiTheme="majorHAnsi" w:eastAsiaTheme="majorEastAsia" w:hAnsiTheme="majorHAnsi" w:cstheme="majorBidi"/>
+      <w:sz w:val="30"/>
+      <w:szCs w:val="30"/>
+    </w:rPr>
+  </w:style>
+  <w:style w:type="character" w:customStyle="1" w:styleId="SubtitleChar">
+    <w:name w:val="Subtitle Char"/>
+    <w:basedOn w:val="DefaultParagraphFont"/>
+    <w:link w:val="Subtitle"/>
+    <w:uiPriority w:val="11"/>
+    <w:rsid w:val="00DD7D44"/>
+    <w:rPr>
+      <w:rFonts w:asciiTheme="majorHAnsi" w:eastAsiaTheme="majorEastAsia" w:hAnsiTheme="majorHAnsi" w:cstheme="majorBidi"/>
+      <w:sz w:val="30"/>
+      <w:szCs w:val="30"/>
+    </w:rPr>
+  </w:style>
+  <w:style w:type="character" w:styleId="Strong">
+    <w:name w:val="Strong"/>
+    <w:basedOn w:val="DefaultParagraphFont"/>
+    <w:uiPriority w:val="22"/>
+    <w:qFormat/>
+    <w:rsid w:val="00DD7D44"/>
+    <w:rPr>
+      <w:b/>
+      <w:bCs/>
+    </w:rPr>
+  </w:style>
+  <w:style w:type="character" w:styleId="Emphasis">
+    <w:name w:val="Emphasis"/>
+    <w:basedOn w:val="DefaultParagraphFont"/>
+    <w:uiPriority w:val="20"/>
+    <w:qFormat/>
+    <w:rsid w:val="00DD7D44"/>
+    <w:rPr>
+      <w:i/>
+      <w:iCs/>
+      <w:color w:val="F79646" w:themeColor="accent6"/>
+    </w:rPr>
+  </w:style>
+  <w:style w:type="paragraph" w:styleId="NoSpacing">
+    <w:name w:val="No Spacing"/>
+    <w:uiPriority w:val="1"/>
+    <w:qFormat/>
+    <w:rsid w:val="00DD7D44"/>
+    <w:pPr>
+      <w:spacing w:after="0" w:line="240" w:lineRule="auto"/>
+    </w:pPr>
+  </w:style>
+  <w:style w:type="paragraph" w:styleId="Quote">
+    <w:name w:val="Quote"/>
+    <w:basedOn w:val="Normal"/>
+    <w:next w:val="Normal"/>
+    <w:link w:val="QuoteChar"/>
+    <w:uiPriority w:val="29"/>
+    <w:qFormat/>
+    <w:rsid w:val="00DD7D44"/>
+    <w:pPr>
+      <w:spacing w:before="160"/>
+      <w:ind w:left="720" w:right="720"/>
+      <w:jc w:val="center"/>
+    </w:pPr>
+    <w:rPr>
+      <w:i/>
+      <w:iCs/>
+      <w:color w:val="262626" w:themeColor="text1" w:themeTint="D9"/>
+    </w:rPr>
+  </w:style>
+  <w:style w:type="character" w:customStyle="1" w:styleId="QuoteChar">
+    <w:name w:val="Quote Char"/>
+    <w:basedOn w:val="DefaultParagraphFont"/>
+    <w:link w:val="Quote"/>
+    <w:uiPriority w:val="29"/>
+    <w:rsid w:val="00DD7D44"/>
+    <w:rPr>
+      <w:i/>
+      <w:iCs/>
+      <w:color w:val="262626" w:themeColor="text1" w:themeTint="D9"/>
+    </w:rPr>
+  </w:style>
+  <w:style w:type="paragraph" w:styleId="IntenseQuote">
+    <w:name w:val="Intense Quote"/>
+    <w:basedOn w:val="Normal"/>
+    <w:next w:val="Normal"/>
+    <w:link w:val="IntenseQuoteChar"/>
+    <w:uiPriority w:val="30"/>
+    <w:qFormat/>
+    <w:rsid w:val="00DD7D44"/>
+    <w:pPr>
+      <w:spacing w:before="160" w:after="160" w:line="264" w:lineRule="auto"/>
+      <w:ind w:left="720" w:right="720"/>
+      <w:jc w:val="center"/>
+    </w:pPr>
+    <w:rPr>
+      <w:rFonts w:asciiTheme="majorHAnsi" w:eastAsiaTheme="majorEastAsia" w:hAnsiTheme="majorHAnsi" w:cstheme="majorBidi"/>
+      <w:i/>
+      <w:iCs/>
+      <w:color w:val="F79646" w:themeColor="accent6"/>
+      <w:sz w:val="32"/>
+      <w:szCs w:val="32"/>
+    </w:rPr>
+  </w:style>
+  <w:style w:type="character" w:customStyle="1" w:styleId="IntenseQuoteChar">
+    <w:name w:val="Intense Quote Char"/>
+    <w:basedOn w:val="DefaultParagraphFont"/>
+    <w:link w:val="IntenseQuote"/>
+    <w:uiPriority w:val="30"/>
+    <w:rsid w:val="00DD7D44"/>
+    <w:rPr>
+      <w:rFonts w:asciiTheme="majorHAnsi" w:eastAsiaTheme="majorEastAsia" w:hAnsiTheme="majorHAnsi" w:cstheme="majorBidi"/>
+      <w:i/>
+      <w:iCs/>
+      <w:color w:val="F79646" w:themeColor="accent6"/>
+      <w:sz w:val="32"/>
+      <w:szCs w:val="32"/>
+    </w:rPr>
+  </w:style>
+  <w:style w:type="character" w:styleId="SubtleEmphasis">
+    <w:name w:val="Subtle Emphasis"/>
+    <w:basedOn w:val="DefaultParagraphFont"/>
+    <w:uiPriority w:val="19"/>
+    <w:qFormat/>
+    <w:rsid w:val="00DD7D44"/>
+    <w:rPr>
+      <w:i/>
+      <w:iCs/>
+    </w:rPr>
+  </w:style>
+  <w:style w:type="character" w:styleId="IntenseEmphasis">
+    <w:name w:val="Intense Emphasis"/>
+    <w:basedOn w:val="DefaultParagraphFont"/>
+    <w:uiPriority w:val="21"/>
+    <w:qFormat/>
+    <w:rsid w:val="00DD7D44"/>
+    <w:rPr>
+      <w:b/>
+      <w:bCs/>
+      <w:i/>
+      <w:iCs/>
+    </w:rPr>
+  </w:style>
+  <w:style w:type="character" w:styleId="SubtleReference">
+    <w:name w:val="Subtle Reference"/>
+    <w:basedOn w:val="DefaultParagraphFont"/>
+    <w:uiPriority w:val="31"/>
+    <w:qFormat/>
+    <w:rsid w:val="00DD7D44"/>
+    <w:rPr>
+      <w:smallCaps/>
+      <w:color w:val="595959" w:themeColor="text1" w:themeTint="A6"/>
+    </w:rPr>
+  </w:style>
+  <w:style w:type="character" w:styleId="IntenseReference">
+    <w:name w:val="Intense Reference"/>
+    <w:basedOn w:val="DefaultParagraphFont"/>
+    <w:uiPriority w:val="32"/>
+    <w:qFormat/>
+    <w:rsid w:val="00DD7D44"/>
+    <w:rPr>
+      <w:b/>
+      <w:bCs/>
+      <w:smallCaps/>
+      <w:color w:val="F79646" w:themeColor="accent6"/>
+    </w:rPr>
+  </w:style>
+  <w:style w:type="character" w:styleId="BookTitle">
+    <w:name w:val="Book Title"/>
+    <w:basedOn w:val="DefaultParagraphFont"/>
+    <w:uiPriority w:val="33"/>
+    <w:qFormat/>
+    <w:rsid w:val="00DD7D44"/>
+    <w:rPr>
+      <w:b/>
+      <w:bCs/>
+      <w:caps w:val="0"/>
+      <w:smallCaps/>
+      <w:spacing w:val="7"/>
+      <w:sz w:val="21"/>
+      <w:szCs w:val="21"/>
+    </w:rPr>
+  </w:style>
+  <w:style w:type="paragraph" w:styleId="TOCHeading">
+    <w:name w:val="TOC Heading"/>
+    <w:basedOn w:val="Heading1"/>
+    <w:next w:val="Normal"/>
+    <w:uiPriority w:val="39"/>
+    <w:semiHidden/>
+    <w:unhideWhenUsed/>
+    <w:qFormat/>
+    <w:rsid w:val="00DD7D44"/>
+    <w:pPr>
+      <w:outlineLvl w:val="9"/>
+    </w:pPr>
   </w:style>
 </w:styles>
 </file>
@@ -8448,7 +8325,7 @@
 </file>
 
 <file path=customXml/itemProps1.xml><?xml version="1.0" encoding="utf-8"?>
-<ds:datastoreItem xmlns:ds="http://schemas.openxmlformats.org/officeDocument/2006/customXml" ds:itemID="{C028D661-AB1A-4526-9348-5DC7BD263D3E}">
+<ds:datastoreItem xmlns:ds="http://schemas.openxmlformats.org/officeDocument/2006/customXml" ds:itemID="{9C575A31-B8F3-45D3-AE8C-EB833B9128C9}">
   <ds:schemaRefs>
     <ds:schemaRef ds:uri="http://schemas.openxmlformats.org/officeDocument/2006/bibliography"/>
   </ds:schemaRefs>

</xml_diff>